<commit_message>
go on job interview basics
</commit_message>
<xml_diff>
--- a/Job Interview Basics.docx
+++ b/Job Interview Basics.docx
@@ -2299,6 +2299,46 @@
         </w:rPr>
         <w:t>: Proxy</w:t>
       </w:r>
+      <w:r>
+        <w:rPr>
+          <w:rFonts w:ascii="Vazir" w:hAnsi="Vazir" w:cs="Vazir" w:hint="cs"/>
+          <w:rtl/>
+          <w:lang w:bidi="fa-IR"/>
+        </w:rPr>
+        <w:t xml:space="preserve"> این الگو به شما امکان ایجاد جایگزین یا نگهدانده برای یک شی اصلی را فراهم کرده و دسترسی به شی اصلی را به وسیله ی آن کنترل میکن، تا بتوان قبل یا بعد از درخواست به شی اصلی، کاری را انجام دهد. وازه پروکسی به معنی نماینده یا واسط در اینجا شی پروکسی واسطی بین ما و شی اصلی یا نماینده ای برای دسترسی به شی اصلی می باشد.این الگو استقاده از یک واسطه به منطور جلوگیری از دسترسی مستقیم به شی اصلی و متمرکز کردن کنترل دسترسی می باشد. به </w:t>
+      </w:r>
+      <w:r>
+        <w:rPr>
+          <w:rFonts w:ascii="Vazir" w:hAnsi="Vazir" w:cs="Vazir" w:hint="cs"/>
+          <w:rtl/>
+          <w:lang w:bidi="fa-IR"/>
+        </w:rPr>
+        <w:lastRenderedPageBreak/>
+        <w:t>صورتی</w:t>
+      </w:r>
+      <w:r>
+        <w:rPr>
+          <w:rFonts w:ascii="Vazir" w:hAnsi="Vazir" w:cs="Vazir" w:hint="cs"/>
+          <w:rtl/>
+          <w:lang w:bidi="fa-IR"/>
+        </w:rPr>
+        <w:t xml:space="preserve"> که به وسیله ی آن میخواهیم چالش های دسترسی به اشیا برنامه را حل کنیم و در عین حال </w:t>
+      </w:r>
+      <w:r>
+        <w:rPr>
+          <w:rFonts w:ascii="Vazir" w:hAnsi="Vazir" w:cs="Vazir"/>
+          <w:lang w:bidi="fa-IR"/>
+        </w:rPr>
+        <w:t>Interface</w:t>
+      </w:r>
+      <w:r>
+        <w:rPr>
+          <w:rFonts w:ascii="Vazir" w:hAnsi="Vazir" w:cs="Vazir" w:hint="cs"/>
+          <w:rtl/>
+          <w:lang w:bidi="fa-IR"/>
+        </w:rPr>
+        <w:t xml:space="preserve"> کلاس اصلی را تغییر ندهیم، تا بتوانیم، با آن کلاس مانند قبل رفتار کنیم.</w:t>
+      </w:r>
     </w:p>
     <w:p>
       <w:pPr>
@@ -2385,7 +2425,6 @@
           <w:rFonts w:ascii="Vazir" w:hAnsi="Vazir" w:cs="Vazir"/>
           <w:lang w:bidi="fa-IR"/>
         </w:rPr>
-        <w:lastRenderedPageBreak/>
         <w:t>: Iterator</w:t>
       </w:r>
     </w:p>
@@ -2468,6 +2507,60 @@
         </w:rPr>
         <w:t>: Memento</w:t>
       </w:r>
+      <w:r>
+        <w:rPr>
+          <w:rFonts w:ascii="Vazir" w:hAnsi="Vazir" w:cs="Vazir" w:hint="cs"/>
+          <w:rtl/>
+          <w:lang w:bidi="fa-IR"/>
+        </w:rPr>
+        <w:t xml:space="preserve"> برای ذخیره وضعیت اشیا و بازگشت به وضعیت قبلی یا بعدی به کار برده می شود.بنابراین میتوان برای عملیات </w:t>
+      </w:r>
+      <w:r>
+        <w:rPr>
+          <w:rFonts w:ascii="Vazir" w:hAnsi="Vazir" w:cs="Vazir"/>
+          <w:lang w:bidi="fa-IR"/>
+        </w:rPr>
+        <w:t>Undo</w:t>
+      </w:r>
+      <w:r>
+        <w:rPr>
+          <w:rFonts w:ascii="Vazir" w:hAnsi="Vazir" w:cs="Vazir" w:hint="cs"/>
+          <w:rtl/>
+          <w:lang w:bidi="fa-IR"/>
+        </w:rPr>
+        <w:t xml:space="preserve"> این الگو را پیاده نمود.نام دیگر این الگو </w:t>
+      </w:r>
+      <w:r>
+        <w:rPr>
+          <w:rFonts w:ascii="Vazir" w:hAnsi="Vazir" w:cs="Vazir"/>
+          <w:lang w:bidi="fa-IR"/>
+        </w:rPr>
+        <w:t xml:space="preserve">Token </w:t>
+      </w:r>
+      <w:r>
+        <w:rPr>
+          <w:rFonts w:ascii="Vazir" w:hAnsi="Vazir" w:cs="Vazir" w:hint="cs"/>
+          <w:rtl/>
+          <w:lang w:bidi="fa-IR"/>
+        </w:rPr>
+        <w:t xml:space="preserve"> می باشد. ذخیره اطلاعات توسط این الگو بسته به نیاز می تواند در حافظه اصلی باشد و یا در حافظه های جانبی</w:t>
+      </w:r>
+      <w:r>
+        <w:rPr>
+          <w:rFonts w:ascii="Vazir" w:hAnsi="Vazir" w:cs="Vazir" w:hint="cs"/>
+          <w:rtl/>
+          <w:lang w:bidi="fa-IR"/>
+        </w:rPr>
+        <w:t xml:space="preserve"> </w:t>
+      </w:r>
+      <w:r>
+        <w:rPr>
+          <w:rFonts w:ascii="Vazir" w:hAnsi="Vazir" w:cs="Vazir" w:hint="cs"/>
+          <w:rtl/>
+          <w:lang w:bidi="fa-IR"/>
+        </w:rPr>
+        <w:t>مثل فایل و ......</w:t>
+      </w:r>
     </w:p>
     <w:p>
       <w:pPr>
@@ -2489,6 +2582,112 @@
         </w:rPr>
         <w:t>: Observer</w:t>
       </w:r>
+      <w:r>
+        <w:rPr>
+          <w:rFonts w:ascii="Vazir" w:hAnsi="Vazir" w:cs="Vazir" w:hint="cs"/>
+          <w:rtl/>
+          <w:lang w:bidi="fa-IR"/>
+        </w:rPr>
+        <w:t xml:space="preserve"> </w:t>
+      </w:r>
+      <w:r>
+        <w:rPr>
+          <w:rFonts w:ascii="Vazir" w:hAnsi="Vazir" w:cs="Vazir" w:hint="cs"/>
+          <w:rtl/>
+          <w:lang w:bidi="fa-IR"/>
+        </w:rPr>
+        <w:t xml:space="preserve">الگوی ناظر یا همان </w:t>
+      </w:r>
+      <w:r>
+        <w:rPr>
+          <w:rFonts w:ascii="Vazir" w:hAnsi="Vazir" w:cs="Vazir"/>
+          <w:lang w:bidi="fa-IR"/>
+        </w:rPr>
+        <w:t>Observer</w:t>
+      </w:r>
+      <w:r>
+        <w:rPr>
+          <w:rFonts w:ascii="Vazir" w:hAnsi="Vazir" w:cs="Vazir" w:hint="cs"/>
+          <w:rtl/>
+          <w:lang w:bidi="fa-IR"/>
+        </w:rPr>
+        <w:t xml:space="preserve"> در یک شی به نام </w:t>
+      </w:r>
+      <w:r>
+        <w:rPr>
+          <w:rFonts w:ascii="Vazir" w:hAnsi="Vazir" w:cs="Vazir"/>
+          <w:lang w:bidi="fa-IR"/>
+        </w:rPr>
+        <w:t>Subject</w:t>
+      </w:r>
+      <w:r>
+        <w:rPr>
+          <w:rFonts w:ascii="Vazir" w:hAnsi="Vazir" w:cs="Vazir" w:hint="cs"/>
+          <w:rtl/>
+          <w:lang w:bidi="fa-IR"/>
+        </w:rPr>
+        <w:t xml:space="preserve"> فهرست وابستگی هایش را با نام </w:t>
+      </w:r>
+      <w:r>
+        <w:rPr>
+          <w:rFonts w:ascii="Vazir" w:hAnsi="Vazir" w:cs="Vazir"/>
+          <w:lang w:bidi="fa-IR"/>
+        </w:rPr>
+        <w:t>Observers</w:t>
+      </w:r>
+      <w:r>
+        <w:rPr>
+          <w:rFonts w:ascii="Vazir" w:hAnsi="Vazir" w:cs="Vazir" w:hint="cs"/>
+          <w:rtl/>
+          <w:lang w:bidi="fa-IR"/>
+        </w:rPr>
+        <w:t xml:space="preserve"> نگه می دارد و هرگونه تغییر در وضعیت خود را به طور خودکار و معمولا با صدا کردن یک تابع مشترک در ناظران به آن ها اطلاع رسانی می کند.برای بالابردن خوانایی برنامه و توسعه بهتر پروژه، ما از الگوی </w:t>
+      </w:r>
+      <w:r>
+        <w:rPr>
+          <w:rFonts w:ascii="Vazir" w:hAnsi="Vazir" w:cs="Vazir"/>
+          <w:lang w:bidi="fa-IR"/>
+        </w:rPr>
+        <w:t>Observer</w:t>
+      </w:r>
+      <w:r>
+        <w:rPr>
+          <w:rFonts w:ascii="Vazir" w:hAnsi="Vazir" w:cs="Vazir" w:hint="cs"/>
+          <w:rtl/>
+          <w:lang w:bidi="fa-IR"/>
+        </w:rPr>
+        <w:t xml:space="preserve"> استفاده می کنیم. این الگو به ما می گوید شی اصلی ما که قرار است کار اصلی را انجام بدهد به عنوان </w:t>
+      </w:r>
+      <w:r>
+        <w:rPr>
+          <w:rFonts w:ascii="Vazir" w:hAnsi="Vazir" w:cs="Vazir"/>
+          <w:lang w:bidi="fa-IR"/>
+        </w:rPr>
+        <w:t>Subject</w:t>
+      </w:r>
+      <w:r>
+        <w:rPr>
+          <w:rFonts w:ascii="Vazir" w:hAnsi="Vazir" w:cs="Vazir" w:hint="cs"/>
+          <w:rtl/>
+          <w:lang w:bidi="fa-IR"/>
+        </w:rPr>
+        <w:t xml:space="preserve"> و بقیه ی اشیا را به عنوان </w:t>
+      </w:r>
+      <w:r>
+        <w:rPr>
+          <w:rFonts w:ascii="Vazir" w:hAnsi="Vazir" w:cs="Vazir"/>
+          <w:lang w:bidi="fa-IR"/>
+        </w:rPr>
+        <w:t>Observer</w:t>
+      </w:r>
+      <w:r>
+        <w:rPr>
+          <w:rFonts w:ascii="Vazir" w:hAnsi="Vazir" w:cs="Vazir" w:hint="cs"/>
+          <w:rtl/>
+          <w:lang w:bidi="fa-IR"/>
+        </w:rPr>
+        <w:t xml:space="preserve"> در نظر بگیریم و وقتی شی اصلی ما کار خود را انجام داد به بقیه اشیا اعلام کند که آن ها نیز کار خود را انجام دهند.</w:t>
+      </w:r>
     </w:p>
     <w:p>
       <w:pPr>
@@ -2510,6 +2709,74 @@
         </w:rPr>
         <w:t>: State</w:t>
       </w:r>
+      <w:r>
+        <w:rPr>
+          <w:rFonts w:ascii="Vazir" w:hAnsi="Vazir" w:cs="Vazir" w:hint="cs"/>
+          <w:rtl/>
+          <w:lang w:bidi="fa-IR"/>
+        </w:rPr>
+        <w:t xml:space="preserve"> رفتار این الگو به این شکل است که وقتی حالت داخلی یک شی تغییر می کند، با توجه به آن تغییر، رفتار برنامه خود را تغییر می دهد و این طور به نظر میرسد که شی، کلاس خود را تغییر داده است. این تغییر با فرخوانی حالت های از پیش تعریف شده درون الگو اتفاق می افتد.شاید درباره </w:t>
+      </w:r>
+      <w:r>
+        <w:rPr>
+          <w:rFonts w:ascii="Vazir" w:hAnsi="Vazir" w:cs="Vazir"/>
+          <w:lang w:bidi="fa-IR"/>
+        </w:rPr>
+        <w:t>state Machine</w:t>
+      </w:r>
+      <w:r>
+        <w:rPr>
+          <w:rFonts w:ascii="Vazir" w:hAnsi="Vazir" w:cs="Vazir" w:hint="cs"/>
+          <w:rtl/>
+          <w:lang w:bidi="fa-IR"/>
+        </w:rPr>
+        <w:t xml:space="preserve"> شنیده باشید.ماشین های </w:t>
+      </w:r>
+      <w:r>
+        <w:rPr>
+          <w:rFonts w:ascii="Vazir" w:hAnsi="Vazir" w:cs="Vazir"/>
+          <w:lang w:bidi="fa-IR"/>
+        </w:rPr>
+        <w:t>State</w:t>
+      </w:r>
+      <w:r>
+        <w:rPr>
+          <w:rFonts w:ascii="Vazir" w:hAnsi="Vazir" w:cs="Vazir" w:hint="cs"/>
+          <w:rtl/>
+          <w:lang w:bidi="fa-IR"/>
+        </w:rPr>
+        <w:t xml:space="preserve"> معمولا با عمگر های شرطی زیادی اجرا می شوند که با توجه به وضعیت فعلی شی رفتار مناسب را انتخاب می کنند.روش الگوی طراحی </w:t>
+      </w:r>
+      <w:r>
+        <w:rPr>
+          <w:rFonts w:ascii="Vazir" w:hAnsi="Vazir" w:cs="Vazir"/>
+          <w:lang w:bidi="fa-IR"/>
+        </w:rPr>
+        <w:t>State</w:t>
+      </w:r>
+      <w:r>
+        <w:rPr>
+          <w:rFonts w:ascii="Vazir" w:hAnsi="Vazir" w:cs="Vazir" w:hint="cs"/>
+          <w:rtl/>
+          <w:lang w:bidi="fa-IR"/>
+        </w:rPr>
+        <w:t xml:space="preserve"> روشی تمیز تر برای ماشین های </w:t>
+      </w:r>
+      <w:r>
+        <w:rPr>
+          <w:rFonts w:ascii="Vazir" w:hAnsi="Vazir" w:cs="Vazir"/>
+          <w:lang w:bidi="fa-IR"/>
+        </w:rPr>
+        <w:t>State</w:t>
+      </w:r>
+      <w:r>
+        <w:rPr>
+          <w:rFonts w:ascii="Vazir" w:hAnsi="Vazir" w:cs="Vazir" w:hint="cs"/>
+          <w:rtl/>
+          <w:lang w:bidi="fa-IR"/>
+        </w:rPr>
+        <w:t xml:space="preserve"> می باشد که می تواند رفتار خود را در زمان اجرا تغییر دهد، بدون این که تبدیل به عبارت بزرگ شرطی شود.</w:t>
+      </w:r>
     </w:p>
     <w:p>
       <w:pPr>
@@ -2531,6 +2798,24 @@
         </w:rPr>
         <w:t>: Strategy</w:t>
       </w:r>
+      <w:r>
+        <w:rPr>
+          <w:rFonts w:ascii="Vazir" w:hAnsi="Vazir" w:cs="Vazir" w:hint="cs"/>
+          <w:rtl/>
+          <w:lang w:bidi="fa-IR"/>
+        </w:rPr>
+        <w:t xml:space="preserve"> این الگو شامل مجموعه ای از الگوریتم ها می باشد که برای یک عمل خاص مورد استفاده قرار می گیرد و هر کدام از آن ها نتایج یکسانی خواهد داشت. هر الگوریتم به صورت جداگانه در کلاسی پیاده سازی شده و کپسوله می شود که این امر امکان تعویض الگوریتم های مختلف را به ما خواهد داد. با استفاده از این الگو امکان تغییر دادن الگوریتم هنگام استفاده از آن ها و در زمان اجرا وجود خواهد داشت.</w:t>
+      </w:r>
+      <w:r>
+        <w:rPr>
+          <w:rFonts w:ascii="Vazir" w:hAnsi="Vazir" w:cs="Vazir" w:hint="cs"/>
+          <w:rtl/>
+          <w:lang w:bidi="fa-IR"/>
+        </w:rPr>
+        <w:t xml:space="preserve"> از کاربرد های این الگوریتم میتوان به مواردی اشاره کرد که چند روش برای یک عمل خاص وجود دارد و همینطور مواردی که امکان انتخاب یک الگوریتم از بین چندین الگوریتم موجود توسط کاربر وجود دارد.</w:t>
+      </w:r>
+      <w:bookmarkStart w:id="0" w:name="_GoBack"/>
+      <w:bookmarkEnd w:id="0"/>
     </w:p>
     <w:p>
       <w:pPr>
@@ -2550,7 +2835,70 @@
           <w:rFonts w:ascii="Vazir" w:hAnsi="Vazir" w:cs="Vazir"/>
           <w:lang w:bidi="fa-IR"/>
         </w:rPr>
+        <w:lastRenderedPageBreak/>
         <w:t>: Template Method</w:t>
+      </w:r>
+      <w:r>
+        <w:rPr>
+          <w:rFonts w:ascii="Vazir" w:hAnsi="Vazir" w:cs="Vazir" w:hint="cs"/>
+          <w:rtl/>
+          <w:lang w:bidi="fa-IR"/>
+        </w:rPr>
+        <w:t xml:space="preserve"> </w:t>
+      </w:r>
+      <w:r>
+        <w:rPr>
+          <w:rFonts w:ascii="Vazir" w:hAnsi="Vazir" w:cs="Vazir"/>
+          <w:lang w:bidi="fa-IR"/>
+        </w:rPr>
+        <w:t>Feature</w:t>
+      </w:r>
+      <w:r>
+        <w:rPr>
+          <w:rFonts w:ascii="Vazir" w:hAnsi="Vazir" w:cs="Vazir" w:hint="cs"/>
+          <w:rtl/>
+          <w:lang w:bidi="fa-IR"/>
+        </w:rPr>
+        <w:t xml:space="preserve"> های مشت</w:t>
+      </w:r>
+      <w:r>
+        <w:rPr>
+          <w:rFonts w:ascii="Vazir" w:hAnsi="Vazir" w:cs="Vazir" w:hint="cs"/>
+          <w:rtl/>
+          <w:lang w:bidi="fa-IR"/>
+        </w:rPr>
+        <w:t>رک بین کلاس در قالب یک ابر کلاس کنار هم جمع آوری می کند.</w:t>
+      </w:r>
+      <w:r>
+        <w:rPr>
+          <w:rFonts w:ascii="Vazir" w:hAnsi="Vazir" w:cs="Vazir" w:hint="cs"/>
+          <w:rtl/>
+          <w:lang w:bidi="fa-IR"/>
+        </w:rPr>
+        <w:t>س</w:t>
+      </w:r>
+      <w:r>
+        <w:rPr>
+          <w:rFonts w:ascii="Vazir" w:hAnsi="Vazir" w:cs="Vazir" w:hint="cs"/>
+          <w:rtl/>
+          <w:lang w:bidi="fa-IR"/>
+        </w:rPr>
+        <w:t xml:space="preserve">اختار کلی الگوریتم مد نظر و همچنین متد های مشترک مابین کلاس های مذکور را تنها یک کلاس به اصطلاح </w:t>
+      </w:r>
+      <w:r>
+        <w:rPr>
+          <w:rFonts w:ascii="Vazir" w:hAnsi="Vazir" w:cs="Vazir"/>
+          <w:lang w:bidi="fa-IR"/>
+        </w:rPr>
+        <w:t>Template</w:t>
+      </w:r>
+      <w:r>
+        <w:rPr>
+          <w:rFonts w:ascii="Vazir" w:hAnsi="Vazir" w:cs="Vazir" w:hint="cs"/>
+          <w:rtl/>
+          <w:lang w:bidi="fa-IR"/>
+        </w:rPr>
+        <w:t xml:space="preserve"> پیاده سازی کرد و هر کلاس فرزندی که از آن ارث بری کند باید متد ها و فیچر های مد نظر متناسب با نیاز خود را بیفزاید.به عبارتی ، یک اسکلت یا قالب اصلی وجود دارد که کلیه ساب کلاس ها از آن قالب تبعیت کرده اما در عین حال هر کدام کد های اختصاصی خود را دارند.</w:t>
       </w:r>
     </w:p>
     <w:p>
@@ -3139,7 +3487,6 @@
           <w:rtl/>
           <w:lang w:bidi="fa-IR"/>
         </w:rPr>
-        <w:lastRenderedPageBreak/>
         <w:t>مقیاس پذیری افقی(اضافه کردن سرور و تقسیم کار بین آن ها) در</w:t>
       </w:r>
       <w:r>
@@ -3233,6 +3580,7 @@
           <w:rtl/>
           <w:lang w:bidi="fa-IR"/>
         </w:rPr>
+        <w:lastRenderedPageBreak/>
         <w:t>انعطاف پذیری به دلیل عدم وجود ساختار از پیش تعیین شده</w:t>
       </w:r>
     </w:p>
@@ -3800,7 +4148,6 @@
           <w:rtl/>
           <w:lang w:bidi="fa-IR"/>
         </w:rPr>
-        <w:lastRenderedPageBreak/>
         <w:t xml:space="preserve">انواع </w:t>
       </w:r>
       <w:r>
@@ -3895,6 +4242,7 @@
           <w:color w:val="212529"/>
           <w:lang w:bidi="fa-IR"/>
         </w:rPr>
+        <w:lastRenderedPageBreak/>
         <w:t>: Right join</w:t>
       </w:r>
       <w:r>
@@ -4532,7 +4880,6 @@
           <w:color w:val="212529"/>
           <w:lang w:bidi="fa-IR"/>
         </w:rPr>
-        <w:lastRenderedPageBreak/>
         <w:t>Stored Procedure</w:t>
       </w:r>
       <w:r>
@@ -4626,6 +4973,7 @@
           <w:rtl/>
           <w:lang w:bidi="fa-IR"/>
         </w:rPr>
+        <w:lastRenderedPageBreak/>
         <w:t xml:space="preserve">کوئری هایی هستند که به صورت خودکار در پاسخ به یک رویداد در یک </w:t>
       </w:r>
       <w:r>
@@ -5211,7 +5559,6 @@
           <w:rtl/>
           <w:lang w:bidi="fa-IR"/>
         </w:rPr>
-        <w:lastRenderedPageBreak/>
         <w:t xml:space="preserve">باگ تعامل : </w:t>
       </w:r>
       <w:r>
@@ -5426,6 +5773,7 @@
           <w:szCs w:val="28"/>
           <w:lang w:bidi="fa-IR"/>
         </w:rPr>
+        <w:lastRenderedPageBreak/>
         <w:t>Compiler and Interpreter</w:t>
       </w:r>
     </w:p>
@@ -5790,77 +6138,77 @@
           <w:szCs w:val="28"/>
           <w:lang w:bidi="fa-IR"/>
         </w:rPr>
+        <w:t>Data Structure</w:t>
+      </w:r>
+    </w:p>
+    <w:p>
+      <w:pPr>
+        <w:bidi/>
+        <w:rPr>
+          <w:rFonts w:ascii="Vazir" w:hAnsi="Vazir" w:cs="Vazir"/>
+          <w:b/>
+          <w:bCs/>
+          <w:rtl/>
+          <w:lang w:bidi="fa-IR"/>
+        </w:rPr>
+      </w:pPr>
+      <w:r>
+        <w:rPr>
+          <w:rFonts w:ascii="Vazir" w:hAnsi="Vazir" w:cs="Vazir" w:hint="cs"/>
+          <w:b/>
+          <w:bCs/>
+          <w:rtl/>
+          <w:lang w:bidi="fa-IR"/>
+        </w:rPr>
+        <w:t>ساختمان داده چیست؟</w:t>
+      </w:r>
+    </w:p>
+    <w:p>
+      <w:pPr>
+        <w:bidi/>
+        <w:rPr>
+          <w:rFonts w:ascii="Vazir" w:hAnsi="Vazir" w:cs="Vazir"/>
+          <w:rtl/>
+          <w:lang w:bidi="fa-IR"/>
+        </w:rPr>
+      </w:pPr>
+      <w:r>
+        <w:rPr>
+          <w:rFonts w:ascii="Vazir" w:hAnsi="Vazir" w:cs="Vazir" w:hint="cs"/>
+          <w:rtl/>
+          <w:lang w:bidi="fa-IR"/>
+        </w:rPr>
+        <w:t>تکنیکی برای ذخیره سازی داده ها برای استفاده کارآمد از آن هاست که به گونه ای  طراحی می شوند که قابلیت اجرا با الگوریتم های مختلف را داشته باشند.</w:t>
+      </w:r>
+      <w:r>
+        <w:rPr>
+          <w:rFonts w:ascii="Vazir" w:hAnsi="Vazir" w:cs="Vazir" w:hint="cs"/>
+          <w:rtl/>
+          <w:lang w:bidi="fa-IR"/>
+        </w:rPr>
+        <w:t>ساختمان داده دو نوع خطی و غیر خطی دارد.</w:t>
+      </w:r>
+    </w:p>
+    <w:p>
+      <w:pPr>
+        <w:bidi/>
+        <w:rPr>
+          <w:rFonts w:ascii="Vazir" w:hAnsi="Vazir" w:cs="Vazir"/>
+          <w:b/>
+          <w:bCs/>
+          <w:rtl/>
+          <w:lang w:bidi="fa-IR"/>
+        </w:rPr>
+      </w:pPr>
+      <w:r>
+        <w:rPr>
+          <w:rFonts w:ascii="Vazir" w:hAnsi="Vazir" w:cs="Vazir" w:hint="cs"/>
+          <w:b/>
+          <w:bCs/>
+          <w:rtl/>
+          <w:lang w:bidi="fa-IR"/>
+        </w:rPr>
         <w:lastRenderedPageBreak/>
-        <w:t>Data Structure</w:t>
-      </w:r>
-    </w:p>
-    <w:p>
-      <w:pPr>
-        <w:bidi/>
-        <w:rPr>
-          <w:rFonts w:ascii="Vazir" w:hAnsi="Vazir" w:cs="Vazir"/>
-          <w:b/>
-          <w:bCs/>
-          <w:rtl/>
-          <w:lang w:bidi="fa-IR"/>
-        </w:rPr>
-      </w:pPr>
-      <w:r>
-        <w:rPr>
-          <w:rFonts w:ascii="Vazir" w:hAnsi="Vazir" w:cs="Vazir" w:hint="cs"/>
-          <w:b/>
-          <w:bCs/>
-          <w:rtl/>
-          <w:lang w:bidi="fa-IR"/>
-        </w:rPr>
-        <w:t>ساختمان داده چیست؟</w:t>
-      </w:r>
-    </w:p>
-    <w:p>
-      <w:pPr>
-        <w:bidi/>
-        <w:rPr>
-          <w:rFonts w:ascii="Vazir" w:hAnsi="Vazir" w:cs="Vazir"/>
-          <w:rtl/>
-          <w:lang w:bidi="fa-IR"/>
-        </w:rPr>
-      </w:pPr>
-      <w:r>
-        <w:rPr>
-          <w:rFonts w:ascii="Vazir" w:hAnsi="Vazir" w:cs="Vazir" w:hint="cs"/>
-          <w:rtl/>
-          <w:lang w:bidi="fa-IR"/>
-        </w:rPr>
-        <w:t>تکنیکی برای ذخیره سازی داده ها برای استفاده کارآمد از آن هاست که به گونه ای  طراحی می شوند که قابلیت اجرا با الگوریتم های مختلف را داشته باشند.</w:t>
-      </w:r>
-      <w:r>
-        <w:rPr>
-          <w:rFonts w:ascii="Vazir" w:hAnsi="Vazir" w:cs="Vazir" w:hint="cs"/>
-          <w:rtl/>
-          <w:lang w:bidi="fa-IR"/>
-        </w:rPr>
-        <w:t>ساختمان داده دو نوع خطی و غیر خطی دارد.</w:t>
-      </w:r>
-    </w:p>
-    <w:p>
-      <w:pPr>
-        <w:bidi/>
-        <w:rPr>
-          <w:rFonts w:ascii="Vazir" w:hAnsi="Vazir" w:cs="Vazir"/>
-          <w:b/>
-          <w:bCs/>
-          <w:rtl/>
-          <w:lang w:bidi="fa-IR"/>
-        </w:rPr>
-      </w:pPr>
-      <w:r>
-        <w:rPr>
-          <w:rFonts w:ascii="Vazir" w:hAnsi="Vazir" w:cs="Vazir" w:hint="cs"/>
-          <w:b/>
-          <w:bCs/>
-          <w:rtl/>
-          <w:lang w:bidi="fa-IR"/>
-        </w:rPr>
         <w:t>ساختمان داده خطی</w:t>
       </w:r>
     </w:p>
@@ -6247,8 +6595,178 @@
           <w:rtl/>
           <w:lang w:bidi="fa-IR"/>
         </w:rPr>
-        <w:t xml:space="preserve"> به یک </w:t>
-      </w:r>
+        <w:t xml:space="preserve"> به یک عنصر قبل از عنصر اول اشاره دارد و کلمه </w:t>
+      </w:r>
+      <w:r>
+        <w:rPr>
+          <w:rFonts w:ascii="Vazir" w:hAnsi="Vazir" w:cs="Vazir"/>
+          <w:lang w:bidi="fa-IR"/>
+        </w:rPr>
+        <w:t>Rear</w:t>
+      </w:r>
+      <w:r>
+        <w:rPr>
+          <w:rFonts w:ascii="Vazir" w:hAnsi="Vazir" w:cs="Vazir" w:hint="cs"/>
+          <w:rtl/>
+          <w:lang w:bidi="fa-IR"/>
+        </w:rPr>
+        <w:t xml:space="preserve"> به آخرین عنصر در این ساختار اشاره دارد.عملیات درج عنصر را </w:t>
+      </w:r>
+      <w:r>
+        <w:rPr>
+          <w:rFonts w:ascii="Vazir" w:hAnsi="Vazir" w:cs="Vazir"/>
+          <w:lang w:bidi="fa-IR"/>
+        </w:rPr>
+        <w:t>Enqueue</w:t>
+      </w:r>
+      <w:r>
+        <w:rPr>
+          <w:rFonts w:ascii="Vazir" w:hAnsi="Vazir" w:cs="Vazir" w:hint="cs"/>
+          <w:rtl/>
+          <w:lang w:bidi="fa-IR"/>
+        </w:rPr>
+        <w:t xml:space="preserve"> و عملیات حذف آن را </w:t>
+      </w:r>
+      <w:r>
+        <w:rPr>
+          <w:rFonts w:ascii="Vazir" w:hAnsi="Vazir" w:cs="Vazir"/>
+          <w:lang w:bidi="fa-IR"/>
+        </w:rPr>
+        <w:t>Dequeue</w:t>
+      </w:r>
+      <w:r>
+        <w:rPr>
+          <w:rFonts w:ascii="Vazir" w:hAnsi="Vazir" w:cs="Vazir" w:hint="cs"/>
+          <w:rtl/>
+          <w:lang w:bidi="fa-IR"/>
+        </w:rPr>
+        <w:t xml:space="preserve"> نام دارد.</w:t>
+      </w:r>
+    </w:p>
+    <w:p>
+      <w:pPr>
+        <w:bidi/>
+        <w:rPr>
+          <w:rFonts w:ascii="Vazir" w:hAnsi="Vazir" w:cs="Vazir"/>
+          <w:b/>
+          <w:bCs/>
+          <w:lang w:bidi="fa-IR"/>
+        </w:rPr>
+      </w:pPr>
+      <w:r>
+        <w:rPr>
+          <w:rFonts w:ascii="Vazir" w:hAnsi="Vazir" w:cs="Vazir"/>
+          <w:b/>
+          <w:bCs/>
+          <w:lang w:bidi="fa-IR"/>
+        </w:rPr>
+        <w:t>Linked List</w:t>
+      </w:r>
+    </w:p>
+    <w:p>
+      <w:pPr>
+        <w:bidi/>
+        <w:rPr>
+          <w:rFonts w:ascii="Vazir" w:hAnsi="Vazir" w:cs="Vazir"/>
+          <w:rtl/>
+          <w:lang w:bidi="fa-IR"/>
+        </w:rPr>
+      </w:pPr>
+      <w:r>
+        <w:rPr>
+          <w:rFonts w:ascii="Vazir" w:hAnsi="Vazir" w:cs="Vazir" w:hint="cs"/>
+          <w:rtl/>
+          <w:lang w:bidi="fa-IR"/>
+        </w:rPr>
+        <w:t xml:space="preserve">شامل دنباله ای از عناصر است که در این ساختار به نام </w:t>
+      </w:r>
+      <w:r>
+        <w:rPr>
+          <w:rFonts w:ascii="Vazir" w:hAnsi="Vazir" w:cs="Vazir"/>
+          <w:lang w:bidi="fa-IR"/>
+        </w:rPr>
+        <w:t>Node</w:t>
+      </w:r>
+      <w:r>
+        <w:rPr>
+          <w:rFonts w:ascii="Vazir" w:hAnsi="Vazir" w:cs="Vazir" w:hint="cs"/>
+          <w:rtl/>
+          <w:lang w:bidi="fa-IR"/>
+        </w:rPr>
+        <w:t xml:space="preserve"> شناخته می شود. هر </w:t>
+      </w:r>
+      <w:r>
+        <w:rPr>
+          <w:rFonts w:ascii="Vazir" w:hAnsi="Vazir" w:cs="Vazir"/>
+          <w:lang w:bidi="fa-IR"/>
+        </w:rPr>
+        <w:t>Node</w:t>
+      </w:r>
+      <w:r>
+        <w:rPr>
+          <w:rFonts w:ascii="Vazir" w:hAnsi="Vazir" w:cs="Vazir" w:hint="cs"/>
+          <w:rtl/>
+          <w:lang w:bidi="fa-IR"/>
+        </w:rPr>
+        <w:t xml:space="preserve"> شامل اشاره گر و آدرس </w:t>
+      </w:r>
+      <w:r>
+        <w:rPr>
+          <w:rFonts w:ascii="Vazir" w:hAnsi="Vazir" w:cs="Vazir"/>
+          <w:lang w:bidi="fa-IR"/>
+        </w:rPr>
+        <w:t xml:space="preserve">Node </w:t>
+      </w:r>
+      <w:r>
+        <w:rPr>
+          <w:rFonts w:ascii="Vazir" w:hAnsi="Vazir" w:cs="Vazir" w:hint="cs"/>
+          <w:rtl/>
+          <w:lang w:bidi="fa-IR"/>
+        </w:rPr>
+        <w:t xml:space="preserve"> کناری است، ممکن است </w:t>
+      </w:r>
+      <w:r>
+        <w:rPr>
+          <w:rFonts w:ascii="Vazir" w:hAnsi="Vazir" w:cs="Vazir"/>
+          <w:lang w:bidi="fa-IR"/>
+        </w:rPr>
+        <w:t>Node</w:t>
+      </w:r>
+      <w:r>
+        <w:rPr>
+          <w:rFonts w:ascii="Vazir" w:hAnsi="Vazir" w:cs="Vazir" w:hint="cs"/>
+          <w:rtl/>
+          <w:lang w:bidi="fa-IR"/>
+        </w:rPr>
+        <w:t xml:space="preserve"> ها و عناصر در این ساختار منحصر به فرد و یا تکراری باشند.</w:t>
+      </w:r>
+    </w:p>
+    <w:p>
+      <w:pPr>
+        <w:bidi/>
+        <w:rPr>
+          <w:rFonts w:ascii="Vazir" w:hAnsi="Vazir" w:cs="Vazir"/>
+          <w:lang w:bidi="fa-IR"/>
+        </w:rPr>
+      </w:pPr>
+      <w:r>
+        <w:rPr>
+          <w:rFonts w:ascii="Vazir" w:hAnsi="Vazir" w:cs="Vazir"/>
+          <w:b/>
+          <w:bCs/>
+          <w:lang w:bidi="fa-IR"/>
+        </w:rPr>
+        <w:t>Tree</w:t>
+      </w:r>
+    </w:p>
+    <w:p>
+      <w:pPr>
+        <w:bidi/>
+        <w:rPr>
+          <w:rFonts w:ascii="Vazir" w:hAnsi="Vazir" w:cs="Vazir"/>
+          <w:lang w:bidi="fa-IR"/>
+        </w:rPr>
+      </w:pPr>
       <w:r>
         <w:rPr>
           <w:rFonts w:ascii="Vazir" w:hAnsi="Vazir" w:cs="Vazir" w:hint="cs"/>
@@ -6256,184 +6774,6 @@
           <w:lang w:bidi="fa-IR"/>
         </w:rPr>
         <w:lastRenderedPageBreak/>
-        <w:t xml:space="preserve">عنصر قبل از عنصر اول اشاره دارد و کلمه </w:t>
-      </w:r>
-      <w:r>
-        <w:rPr>
-          <w:rFonts w:ascii="Vazir" w:hAnsi="Vazir" w:cs="Vazir"/>
-          <w:lang w:bidi="fa-IR"/>
-        </w:rPr>
-        <w:t>Rear</w:t>
-      </w:r>
-      <w:r>
-        <w:rPr>
-          <w:rFonts w:ascii="Vazir" w:hAnsi="Vazir" w:cs="Vazir" w:hint="cs"/>
-          <w:rtl/>
-          <w:lang w:bidi="fa-IR"/>
-        </w:rPr>
-        <w:t xml:space="preserve"> به آخرین عنصر در این ساختار اشاره دارد.عملیات درج عنصر را </w:t>
-      </w:r>
-      <w:r>
-        <w:rPr>
-          <w:rFonts w:ascii="Vazir" w:hAnsi="Vazir" w:cs="Vazir"/>
-          <w:lang w:bidi="fa-IR"/>
-        </w:rPr>
-        <w:t>Enqueue</w:t>
-      </w:r>
-      <w:r>
-        <w:rPr>
-          <w:rFonts w:ascii="Vazir" w:hAnsi="Vazir" w:cs="Vazir" w:hint="cs"/>
-          <w:rtl/>
-          <w:lang w:bidi="fa-IR"/>
-        </w:rPr>
-        <w:t xml:space="preserve"> و عملیات حذف آن را </w:t>
-      </w:r>
-      <w:r>
-        <w:rPr>
-          <w:rFonts w:ascii="Vazir" w:hAnsi="Vazir" w:cs="Vazir"/>
-          <w:lang w:bidi="fa-IR"/>
-        </w:rPr>
-        <w:t>Dequeue</w:t>
-      </w:r>
-      <w:r>
-        <w:rPr>
-          <w:rFonts w:ascii="Vazir" w:hAnsi="Vazir" w:cs="Vazir" w:hint="cs"/>
-          <w:rtl/>
-          <w:lang w:bidi="fa-IR"/>
-        </w:rPr>
-        <w:t xml:space="preserve"> نام دارد.</w:t>
-      </w:r>
-    </w:p>
-    <w:p>
-      <w:pPr>
-        <w:bidi/>
-        <w:rPr>
-          <w:rFonts w:ascii="Vazir" w:hAnsi="Vazir" w:cs="Vazir"/>
-          <w:b/>
-          <w:bCs/>
-          <w:lang w:bidi="fa-IR"/>
-        </w:rPr>
-      </w:pPr>
-      <w:r>
-        <w:rPr>
-          <w:rFonts w:ascii="Vazir" w:hAnsi="Vazir" w:cs="Vazir"/>
-          <w:b/>
-          <w:bCs/>
-          <w:lang w:bidi="fa-IR"/>
-        </w:rPr>
-        <w:t>Linked List</w:t>
-      </w:r>
-    </w:p>
-    <w:p>
-      <w:pPr>
-        <w:bidi/>
-        <w:rPr>
-          <w:rFonts w:ascii="Vazir" w:hAnsi="Vazir" w:cs="Vazir"/>
-          <w:rtl/>
-          <w:lang w:bidi="fa-IR"/>
-        </w:rPr>
-      </w:pPr>
-      <w:r>
-        <w:rPr>
-          <w:rFonts w:ascii="Vazir" w:hAnsi="Vazir" w:cs="Vazir" w:hint="cs"/>
-          <w:rtl/>
-          <w:lang w:bidi="fa-IR"/>
-        </w:rPr>
-        <w:t xml:space="preserve">شامل دنباله ای از عناصر است که در این ساختار به نام </w:t>
-      </w:r>
-      <w:r>
-        <w:rPr>
-          <w:rFonts w:ascii="Vazir" w:hAnsi="Vazir" w:cs="Vazir"/>
-          <w:lang w:bidi="fa-IR"/>
-        </w:rPr>
-        <w:t>Node</w:t>
-      </w:r>
-      <w:r>
-        <w:rPr>
-          <w:rFonts w:ascii="Vazir" w:hAnsi="Vazir" w:cs="Vazir" w:hint="cs"/>
-          <w:rtl/>
-          <w:lang w:bidi="fa-IR"/>
-        </w:rPr>
-        <w:t xml:space="preserve"> شناخته می شود. هر </w:t>
-      </w:r>
-      <w:r>
-        <w:rPr>
-          <w:rFonts w:ascii="Vazir" w:hAnsi="Vazir" w:cs="Vazir"/>
-          <w:lang w:bidi="fa-IR"/>
-        </w:rPr>
-        <w:t>Node</w:t>
-      </w:r>
-      <w:r>
-        <w:rPr>
-          <w:rFonts w:ascii="Vazir" w:hAnsi="Vazir" w:cs="Vazir" w:hint="cs"/>
-          <w:rtl/>
-          <w:lang w:bidi="fa-IR"/>
-        </w:rPr>
-        <w:t xml:space="preserve"> شامل اشاره گر و آدرس </w:t>
-      </w:r>
-      <w:r>
-        <w:rPr>
-          <w:rFonts w:ascii="Vazir" w:hAnsi="Vazir" w:cs="Vazir"/>
-          <w:lang w:bidi="fa-IR"/>
-        </w:rPr>
-        <w:t xml:space="preserve">Node </w:t>
-      </w:r>
-      <w:r>
-        <w:rPr>
-          <w:rFonts w:ascii="Vazir" w:hAnsi="Vazir" w:cs="Vazir" w:hint="cs"/>
-          <w:rtl/>
-          <w:lang w:bidi="fa-IR"/>
-        </w:rPr>
-        <w:t xml:space="preserve"> کناری است، ممکن است </w:t>
-      </w:r>
-      <w:r>
-        <w:rPr>
-          <w:rFonts w:ascii="Vazir" w:hAnsi="Vazir" w:cs="Vazir"/>
-          <w:lang w:bidi="fa-IR"/>
-        </w:rPr>
-        <w:t>Node</w:t>
-      </w:r>
-      <w:r>
-        <w:rPr>
-          <w:rFonts w:ascii="Vazir" w:hAnsi="Vazir" w:cs="Vazir" w:hint="cs"/>
-          <w:rtl/>
-          <w:lang w:bidi="fa-IR"/>
-        </w:rPr>
-        <w:t xml:space="preserve"> ها و عناصر در این ساختار منحصر به فرد و یا تکراری باشند.</w:t>
-      </w:r>
-    </w:p>
-    <w:p>
-      <w:pPr>
-        <w:bidi/>
-        <w:rPr>
-          <w:rFonts w:ascii="Vazir" w:hAnsi="Vazir" w:cs="Vazir"/>
-          <w:lang w:bidi="fa-IR"/>
-        </w:rPr>
-      </w:pPr>
-      <w:r>
-        <w:rPr>
-          <w:rFonts w:ascii="Vazir" w:hAnsi="Vazir" w:cs="Vazir"/>
-          <w:b/>
-          <w:bCs/>
-          <w:lang w:bidi="fa-IR"/>
-        </w:rPr>
-        <w:t>Tree</w:t>
-      </w:r>
-    </w:p>
-    <w:p>
-      <w:pPr>
-        <w:bidi/>
-        <w:rPr>
-          <w:rFonts w:ascii="Vazir" w:hAnsi="Vazir" w:cs="Vazir"/>
-          <w:lang w:bidi="fa-IR"/>
-        </w:rPr>
-      </w:pPr>
-      <w:r>
-        <w:rPr>
-          <w:rFonts w:ascii="Vazir" w:hAnsi="Vazir" w:cs="Vazir" w:hint="cs"/>
-          <w:rtl/>
-          <w:lang w:bidi="fa-IR"/>
-        </w:rPr>
         <w:t xml:space="preserve">ساختاری است که شامل </w:t>
       </w:r>
       <w:r>
@@ -6774,7 +7114,6 @@
           <w:rtl/>
           <w:lang w:bidi="fa-IR"/>
         </w:rPr>
-        <w:lastRenderedPageBreak/>
         <w:t>حریصانه</w:t>
       </w:r>
     </w:p>
@@ -6860,6 +7199,7 @@
           <w:rtl/>
           <w:lang w:bidi="fa-IR"/>
         </w:rPr>
+        <w:lastRenderedPageBreak/>
         <w:t>بازگشتی</w:t>
       </w:r>
     </w:p>
@@ -7283,7 +7623,6 @@
           <w:color w:val="212529"/>
           <w:rtl/>
         </w:rPr>
-        <w:lastRenderedPageBreak/>
         <w:t>ارسال پارامتر عادی: در ورودی متد متغیر همراه با نوع خود تعریف می شود و تغییرات بدنه متد تغییری در آن ندارد.</w:t>
       </w:r>
     </w:p>
@@ -7422,6 +7761,7 @@
           <w:shd w:val="clear" w:color="auto" w:fill="FFFFFF"/>
           <w:rtl/>
         </w:rPr>
+        <w:lastRenderedPageBreak/>
         <w:t>آرگومان های</w:t>
       </w:r>
       <w:r>
@@ -8180,7 +8520,6 @@
           <w:rtl/>
           <w:lang w:bidi="fa-IR"/>
         </w:rPr>
-        <w:lastRenderedPageBreak/>
         <w:t xml:space="preserve">لایه تجاری یا </w:t>
       </w:r>
       <w:r>
@@ -8296,6 +8635,7 @@
           <w:rtl/>
           <w:lang w:bidi="fa-IR"/>
         </w:rPr>
+        <w:lastRenderedPageBreak/>
         <w:t xml:space="preserve">معماری تمیز از روش </w:t>
       </w:r>
       <w:r>
@@ -8911,7 +9251,6 @@
           <w:rtl/>
           <w:lang w:bidi="fa-IR"/>
         </w:rPr>
-        <w:lastRenderedPageBreak/>
         <w:t xml:space="preserve">یک ساختار داده ای درختی است به طوری که هر گره یک </w:t>
       </w:r>
       <w:r>
@@ -9074,6 +9413,7 @@
           <w:rtl/>
           <w:lang w:bidi="fa-IR"/>
         </w:rPr>
+        <w:lastRenderedPageBreak/>
         <w:t xml:space="preserve">تبدیل یک مقدار(عددی،رشته،کارکتر،....) به یک شی را </w:t>
       </w:r>
       <w:r>
@@ -9238,8 +9578,6 @@
         </w:rPr>
         <w:t>ش</w:t>
       </w:r>
-      <w:bookmarkStart w:id="0" w:name="_GoBack"/>
-      <w:bookmarkEnd w:id="0"/>
       <w:r>
         <w:rPr>
           <w:rFonts w:ascii="Vazir" w:eastAsia="Times New Roman" w:hAnsi="Vazir" w:cs="Vazir" w:hint="cs"/>
@@ -9534,7 +9872,226 @@
         <w:ind w:left="720" w:hanging="270"/>
         <w:jc w:val="both"/>
         <w:rPr>
-          <w:rFonts w:ascii="Vazir" w:eastAsia="Times New Roman" w:hAnsi="Vazir" w:cs="Vazir" w:hint="cs"/>
+          <w:rFonts w:ascii="Vazir" w:hAnsi="Vazir" w:cs="Vazir"/>
+          <w:b/>
+          <w:bCs/>
+          <w:rtl/>
+          <w:lang w:bidi="fa-IR"/>
+        </w:rPr>
+      </w:pPr>
+      <w:r>
+        <w:rPr>
+          <w:rFonts w:ascii="Vazir" w:hAnsi="Vazir" w:cs="Vazir" w:hint="cs"/>
+          <w:b/>
+          <w:bCs/>
+          <w:rtl/>
+          <w:lang w:bidi="fa-IR"/>
+        </w:rPr>
+        <w:t xml:space="preserve">تفاوت </w:t>
+      </w:r>
+      <w:r>
+        <w:rPr>
+          <w:rFonts w:ascii="Vazir" w:hAnsi="Vazir" w:cs="Vazir"/>
+          <w:b/>
+          <w:bCs/>
+          <w:lang w:bidi="fa-IR"/>
+        </w:rPr>
+        <w:t>Abstract</w:t>
+      </w:r>
+      <w:r>
+        <w:rPr>
+          <w:rFonts w:ascii="Vazir" w:hAnsi="Vazir" w:cs="Vazir" w:hint="cs"/>
+          <w:b/>
+          <w:bCs/>
+          <w:rtl/>
+          <w:lang w:bidi="fa-IR"/>
+        </w:rPr>
+        <w:t xml:space="preserve"> و </w:t>
+      </w:r>
+      <w:r>
+        <w:rPr>
+          <w:rFonts w:ascii="Vazir" w:hAnsi="Vazir" w:cs="Vazir"/>
+          <w:b/>
+          <w:bCs/>
+          <w:lang w:bidi="fa-IR"/>
+        </w:rPr>
+        <w:t xml:space="preserve"> Interface</w:t>
+      </w:r>
+      <w:r>
+        <w:rPr>
+          <w:rFonts w:ascii="Vazir" w:hAnsi="Vazir" w:cs="Vazir" w:hint="cs"/>
+          <w:b/>
+          <w:bCs/>
+          <w:rtl/>
+          <w:lang w:bidi="fa-IR"/>
+        </w:rPr>
+        <w:t xml:space="preserve"> چیست؟</w:t>
+      </w:r>
+    </w:p>
+    <w:p>
+      <w:pPr>
+        <w:pStyle w:val="NormalWeb"/>
+        <w:bidi/>
+        <w:rPr>
+          <w:rFonts w:ascii="Vazir" w:hAnsi="Vazir" w:cs="Vazir"/>
+          <w:sz w:val="22"/>
+          <w:szCs w:val="22"/>
+        </w:rPr>
+      </w:pPr>
+      <w:r>
+        <w:rPr>
+          <w:rFonts w:ascii="Vazir" w:hAnsi="Vazir" w:cs="Vazir"/>
+          <w:sz w:val="22"/>
+          <w:szCs w:val="22"/>
+        </w:rPr>
+        <w:t xml:space="preserve"> </w:t>
+      </w:r>
+      <w:r>
+        <w:rPr>
+          <w:rFonts w:ascii="Vazir" w:hAnsi="Vazir" w:cs="Vazir"/>
+          <w:sz w:val="22"/>
+          <w:szCs w:val="22"/>
+        </w:rPr>
+        <w:t xml:space="preserve">Abstract Class </w:t>
+      </w:r>
+      <w:r>
+        <w:rPr>
+          <w:rFonts w:ascii="Vazir" w:hAnsi="Vazir" w:cs="Vazir"/>
+          <w:sz w:val="22"/>
+          <w:szCs w:val="22"/>
+          <w:rtl/>
+        </w:rPr>
+        <w:t xml:space="preserve">زمانی استفاده می‌شود که بخواهیم دولوپرها را موظف سازیم تا در حین ارث‌بری </w:t>
+      </w:r>
+      <w:r>
+        <w:rPr>
+          <w:rStyle w:val="Strong"/>
+          <w:rFonts w:ascii="Vazir" w:hAnsi="Vazir" w:cs="Vazir"/>
+          <w:sz w:val="22"/>
+          <w:szCs w:val="22"/>
+          <w:rtl/>
+        </w:rPr>
+        <w:t>حتماً</w:t>
+      </w:r>
+      <w:r>
+        <w:rPr>
+          <w:rFonts w:ascii="Vazir" w:hAnsi="Vazir" w:cs="Vazir"/>
+          <w:sz w:val="22"/>
+          <w:szCs w:val="22"/>
+          <w:rtl/>
+        </w:rPr>
+        <w:t xml:space="preserve"> متد خاصی را پیاده‌سازی کنند و این در حالی است که صرفاً در مورد نام متد اطمینان داریم و نمی‌دانیم الگوریتم داخلش به چه شکل باید باشد. زمانی که کلاسی از جنس اَبسترکت می‌نویسیم، موظف هستیم تا حداقل یک متد از جنس اَبسترکت نیز داخل آن کلاس تعریف نماییم و لازم به توضیح است که متدهای اَبسترکت فقط حاوی نام و احتمالاً آرگومان‌های ورودی هستند که با این تفاسیر هرگز قادر به ساخت آبجکت از روی کلاس‌های اَبسترکت نخواهیم بود بلکه برای ساخت یک آبجکت، ابتدا باید یک کلاس فرزند بسازیم که از کلاس اَبسترکت والد ارث‌بری کرده باشد سپس الگوریتم مد نظر خود را داخل کلاس فرزند پیاده‌سازی نماییم</w:t>
+      </w:r>
+      <w:r>
+        <w:rPr>
+          <w:rFonts w:ascii="Vazir" w:hAnsi="Vazir" w:cs="Vazir"/>
+          <w:sz w:val="22"/>
+          <w:szCs w:val="22"/>
+        </w:rPr>
+        <w:t>.</w:t>
+      </w:r>
+    </w:p>
+    <w:p>
+      <w:pPr>
+        <w:pStyle w:val="NormalWeb"/>
+        <w:bidi/>
+        <w:rPr>
+          <w:rFonts w:ascii="Vazir" w:hAnsi="Vazir" w:cs="Vazir"/>
+          <w:sz w:val="22"/>
+          <w:szCs w:val="22"/>
+        </w:rPr>
+      </w:pPr>
+      <w:r>
+        <w:rPr>
+          <w:rFonts w:ascii="Vazir" w:hAnsi="Vazir" w:cs="Vazir"/>
+          <w:sz w:val="22"/>
+          <w:szCs w:val="22"/>
+          <w:rtl/>
+        </w:rPr>
+        <w:t>به نوعی می‌توان کلاس‌های اَبسترکت را به اینترفیس‌ها تشبیه کرد با این تفاوت که اینترفیس یک کلاس اَبسترکت است که کلیهٔ متدهایش اَبسترکت می‌باشند اما این در حالی است که در کلاس‌های اَبسترکت علاوه بر حداقل یک متد اَبسترکت، می‌توان متدهای معمولی نیز داشت</w:t>
+      </w:r>
+      <w:r>
+        <w:rPr>
+          <w:rFonts w:ascii="Vazir" w:hAnsi="Vazir" w:cs="Vazir"/>
+          <w:sz w:val="22"/>
+          <w:szCs w:val="22"/>
+        </w:rPr>
+        <w:t>.</w:t>
+      </w:r>
+    </w:p>
+    <w:p>
+      <w:pPr>
+        <w:pStyle w:val="NormalWeb"/>
+        <w:bidi/>
+        <w:rPr>
+          <w:rFonts w:ascii="Vazir" w:hAnsi="Vazir" w:cs="Vazir"/>
+          <w:b/>
+          <w:bCs/>
+          <w:sz w:val="22"/>
+          <w:szCs w:val="22"/>
+          <w:rtl/>
+          <w:lang w:bidi="fa-IR"/>
+        </w:rPr>
+      </w:pPr>
+      <w:r>
+        <w:rPr>
+          <w:rFonts w:ascii="Vazir" w:hAnsi="Vazir" w:cs="Vazir"/>
+          <w:b/>
+          <w:bCs/>
+          <w:sz w:val="22"/>
+          <w:szCs w:val="22"/>
+        </w:rPr>
+        <w:t>Thread</w:t>
+      </w:r>
+      <w:r>
+        <w:rPr>
+          <w:rFonts w:ascii="Vazir" w:hAnsi="Vazir" w:cs="Vazir" w:hint="cs"/>
+          <w:b/>
+          <w:bCs/>
+          <w:sz w:val="22"/>
+          <w:szCs w:val="22"/>
+          <w:rtl/>
+          <w:lang w:bidi="fa-IR"/>
+        </w:rPr>
+        <w:t xml:space="preserve"> چیست؟</w:t>
+      </w:r>
+    </w:p>
+    <w:p>
+      <w:pPr>
+        <w:pStyle w:val="NormalWeb"/>
+        <w:bidi/>
+        <w:rPr>
+          <w:rFonts w:ascii="Vazir" w:hAnsi="Vazir" w:cs="Vazir" w:hint="cs"/>
+          <w:sz w:val="22"/>
+          <w:szCs w:val="22"/>
+          <w:rtl/>
+          <w:lang w:bidi="fa-IR"/>
+        </w:rPr>
+      </w:pPr>
+    </w:p>
+    <w:p>
+      <w:pPr>
+        <w:shd w:val="clear" w:color="auto" w:fill="FFFFFF"/>
+        <w:bidi/>
+        <w:spacing w:before="100" w:beforeAutospacing="1" w:after="100" w:afterAutospacing="1" w:line="240" w:lineRule="auto"/>
+        <w:ind w:left="720" w:hanging="270"/>
+        <w:jc w:val="both"/>
+        <w:rPr>
+          <w:rFonts w:ascii="Vazir" w:hAnsi="Vazir" w:cs="Vazir" w:hint="cs"/>
+          <w:rtl/>
+          <w:lang w:bidi="fa-IR"/>
+        </w:rPr>
+      </w:pPr>
+    </w:p>
+    <w:p>
+      <w:pPr>
+        <w:shd w:val="clear" w:color="auto" w:fill="FFFFFF"/>
+        <w:bidi/>
+        <w:spacing w:before="100" w:beforeAutospacing="1" w:after="100" w:afterAutospacing="1" w:line="240" w:lineRule="auto"/>
+        <w:ind w:left="720" w:hanging="270"/>
+        <w:jc w:val="both"/>
+        <w:rPr>
+          <w:rFonts w:ascii="Vazir" w:eastAsia="Times New Roman" w:hAnsi="Vazir" w:cs="Vazir"/>
           <w:color w:val="212529"/>
           <w:rtl/>
           <w:lang w:bidi="fa-IR"/>
@@ -12294,6 +12851,22 @@
     <w:uiPriority w:val="99"/>
     <w:rsid w:val="00F67FA3"/>
   </w:style>
+  <w:style w:type="paragraph" w:styleId="NormalWeb">
+    <w:name w:val="Normal (Web)"/>
+    <w:basedOn w:val="Normal"/>
+    <w:uiPriority w:val="99"/>
+    <w:semiHidden/>
+    <w:unhideWhenUsed/>
+    <w:rsid w:val="00FF63B3"/>
+    <w:pPr>
+      <w:spacing w:before="100" w:beforeAutospacing="1" w:after="100" w:afterAutospacing="1" w:line="240" w:lineRule="auto"/>
+    </w:pPr>
+    <w:rPr>
+      <w:rFonts w:ascii="Times New Roman" w:eastAsia="Times New Roman" w:hAnsi="Times New Roman" w:cs="Times New Roman"/>
+      <w:sz w:val="24"/>
+      <w:szCs w:val="24"/>
+    </w:rPr>
+  </w:style>
 </w:styles>
 </file>
 

</xml_diff>

<commit_message>
Add design patterns and words and complete design patterns descriptions in job interview basic doc
</commit_message>
<xml_diff>
--- a/Job Interview Basics.docx
+++ b/Job Interview Basics.docx
@@ -1628,6 +1628,7 @@
         <w:bidi/>
         <w:rPr>
           <w:rFonts w:ascii="Vazir" w:hAnsi="Vazir" w:cs="Vazir"/>
+          <w:rtl/>
           <w:lang w:bidi="fa-IR"/>
         </w:rPr>
       </w:pPr>
@@ -1672,22 +1673,13 @@
           <w:lang w:bidi="fa-IR"/>
         </w:rPr>
       </w:pPr>
-    </w:p>
-    <w:p>
-      <w:pPr>
-        <w:bidi/>
-        <w:rPr>
-          <w:rFonts w:ascii="Vazir" w:hAnsi="Vazir" w:cs="Vazir"/>
-          <w:rtl/>
-          <w:lang w:bidi="fa-IR"/>
-        </w:rPr>
-      </w:pPr>
-      <w:r>
-        <w:rPr>
-          <w:rFonts w:ascii="Vazir" w:hAnsi="Vazir" w:cs="Vazir" w:hint="cs"/>
-          <w:rtl/>
-          <w:lang w:bidi="fa-IR"/>
-        </w:rPr>
+      <w:r>
+        <w:rPr>
+          <w:rFonts w:ascii="Vazir" w:hAnsi="Vazir" w:cs="Vazir" w:hint="cs"/>
+          <w:rtl/>
+          <w:lang w:bidi="fa-IR"/>
+        </w:rPr>
+        <w:lastRenderedPageBreak/>
         <w:t>الگو های طراحی سازنده:</w:t>
       </w:r>
     </w:p>
@@ -2345,7 +2337,6 @@
         <w:bidi/>
         <w:rPr>
           <w:rFonts w:ascii="Vazir" w:hAnsi="Vazir" w:cs="Vazir"/>
-          <w:rtl/>
           <w:lang w:bidi="fa-IR"/>
         </w:rPr>
       </w:pPr>
@@ -2385,6 +2376,61 @@
         </w:rPr>
         <w:t xml:space="preserve"> of Responsibility</w:t>
       </w:r>
+      <w:r>
+        <w:rPr>
+          <w:rFonts w:ascii="Vazir" w:hAnsi="Vazir" w:cs="Vazir" w:hint="cs"/>
+          <w:rtl/>
+          <w:lang w:bidi="fa-IR"/>
+        </w:rPr>
+        <w:t xml:space="preserve"> به  طور خلاصه این ا</w:t>
+      </w:r>
+      <w:r>
+        <w:rPr>
+          <w:rFonts w:ascii="Vazir" w:hAnsi="Vazir" w:cs="Vazir" w:hint="cs"/>
+          <w:rtl/>
+          <w:lang w:bidi="fa-IR"/>
+        </w:rPr>
+        <w:t>لگو در یک زنجیره از کار ها استفا</w:t>
+      </w:r>
+      <w:r>
+        <w:rPr>
+          <w:rFonts w:ascii="Vazir" w:hAnsi="Vazir" w:cs="Vazir" w:hint="cs"/>
+          <w:rtl/>
+          <w:lang w:bidi="fa-IR"/>
+        </w:rPr>
+        <w:t xml:space="preserve">ده می شود به صورتی که </w:t>
+      </w:r>
+      <w:r>
+        <w:rPr>
+          <w:rFonts w:ascii="Vazir" w:hAnsi="Vazir" w:cs="Vazir" w:hint="cs"/>
+          <w:rtl/>
+          <w:lang w:bidi="fa-IR"/>
+        </w:rPr>
+        <w:t xml:space="preserve">هر مرحله از زنجیره را چک میکند اگر الگوریتمی که قرار است اجرا شود نتیجه قابل قبولی داشت زنجیره قطع می شود.طرز کار این الگو به این گونه است که هر </w:t>
+      </w:r>
+      <w:r>
+        <w:rPr>
+          <w:rFonts w:ascii="Vazir" w:hAnsi="Vazir" w:cs="Vazir"/>
+          <w:lang w:bidi="fa-IR"/>
+        </w:rPr>
+        <w:t>Check</w:t>
+      </w:r>
+      <w:r>
+        <w:rPr>
+          <w:rFonts w:ascii="Vazir" w:hAnsi="Vazir" w:cs="Vazir" w:hint="cs"/>
+          <w:rtl/>
+          <w:lang w:bidi="fa-IR"/>
+        </w:rPr>
+        <w:t xml:space="preserve"> یا بررسی را به یک کلاس تبدیل می کند.این کلاس یک متد برای انجام بررسی ها دارد که درخواست را به عنوان ورودی دریافت میکند. این الگو پیشنهاد می دهد که مجموعه ای از این کلاس ها را مانند زنجیره به هم متصل کنید. بنابراین هر کلاس یک فیلد برای مشخص کردن شی بعدی در زنجیره دارد و همچنین</w:t>
+      </w:r>
+      <w:r>
+        <w:rPr>
+          <w:rFonts w:ascii="Vazir" w:hAnsi="Vazir" w:cs="Vazir" w:hint="cs"/>
+          <w:rtl/>
+          <w:lang w:bidi="fa-IR"/>
+        </w:rPr>
+        <w:t xml:space="preserve"> هر کلاس قابلیت این را دارد که درخواست را به شی بعدی زنجیره منتقل کند یا این که تصمیم بگیرد این فرآیند را متوقف کند و درخواست به اشیا بعدی در زنجیره نرسد.</w:t>
+      </w:r>
     </w:p>
     <w:p>
       <w:pPr>
@@ -2406,6 +2452,105 @@
         </w:rPr>
         <w:t>: Command</w:t>
       </w:r>
+      <w:r>
+        <w:rPr>
+          <w:rFonts w:ascii="Vazir" w:hAnsi="Vazir" w:cs="Vazir" w:hint="cs"/>
+          <w:rtl/>
+          <w:lang w:bidi="fa-IR"/>
+        </w:rPr>
+        <w:t xml:space="preserve"> </w:t>
+      </w:r>
+      <w:r>
+        <w:rPr>
+          <w:rFonts w:ascii="Vazir" w:hAnsi="Vazir" w:cs="Vazir" w:hint="cs"/>
+          <w:rtl/>
+          <w:lang w:bidi="fa-IR"/>
+        </w:rPr>
+        <w:t xml:space="preserve">یک درخواست را به عنوان یک شی کپسوله می کند، در نتیجه اجازه میدهد </w:t>
+      </w:r>
+      <w:r>
+        <w:rPr>
+          <w:rFonts w:ascii="Vazir" w:hAnsi="Vazir" w:cs="Vazir"/>
+          <w:lang w:bidi="fa-IR"/>
+        </w:rPr>
+        <w:t>Client</w:t>
+      </w:r>
+      <w:r>
+        <w:rPr>
+          <w:rFonts w:ascii="Vazir" w:hAnsi="Vazir" w:cs="Vazir" w:hint="cs"/>
+          <w:rtl/>
+          <w:lang w:bidi="fa-IR"/>
+        </w:rPr>
+        <w:t xml:space="preserve"> ها را با درخواست های مختلف تنظیم کنید،صف یا درخواست لاگ و پشتیبانی از عملیات قابل لغو (</w:t>
+      </w:r>
+      <w:r>
+        <w:rPr>
+          <w:rFonts w:ascii="Vazir" w:hAnsi="Vazir" w:cs="Vazir"/>
+          <w:lang w:bidi="fa-IR"/>
+        </w:rPr>
+        <w:t>Undo</w:t>
+      </w:r>
+      <w:r>
+        <w:rPr>
+          <w:rFonts w:ascii="Vazir" w:hAnsi="Vazir" w:cs="Vazir" w:hint="cs"/>
+          <w:rtl/>
+          <w:lang w:bidi="fa-IR"/>
+        </w:rPr>
+        <w:t xml:space="preserve">). بع عبارت دیگر فاصله انداختن بین درخواست دهنده و گیرنده درخواست با ذخیره کردن درخواست ها به شکل شی و فراهم کردن قابلیت هایی مانند </w:t>
+      </w:r>
+      <w:r>
+        <w:rPr>
+          <w:rFonts w:ascii="Vazir" w:hAnsi="Vazir" w:cs="Vazir"/>
+          <w:lang w:bidi="fa-IR"/>
+        </w:rPr>
+        <w:t>Redo,Undo</w:t>
+      </w:r>
+      <w:r>
+        <w:rPr>
+          <w:rFonts w:ascii="Vazir" w:hAnsi="Vazir" w:cs="Vazir" w:hint="cs"/>
+          <w:rtl/>
+          <w:lang w:bidi="fa-IR"/>
+        </w:rPr>
+        <w:t>،لاگ گیری از فعالیت های کاربر، اسکریپت نویسی مانند آن.</w:t>
+      </w:r>
+      <w:r>
+        <w:rPr>
+          <w:rFonts w:ascii="Vazir" w:hAnsi="Vazir" w:cs="Vazir" w:hint="cs"/>
+          <w:rtl/>
+          <w:lang w:bidi="fa-IR"/>
+        </w:rPr>
+        <w:t xml:space="preserve"> این الگو با نام های </w:t>
+      </w:r>
+      <w:r>
+        <w:rPr>
+          <w:rFonts w:ascii="Vazir" w:hAnsi="Vazir" w:cs="Vazir"/>
+          <w:lang w:bidi="fa-IR"/>
+        </w:rPr>
+        <w:t>Action</w:t>
+      </w:r>
+      <w:r>
+        <w:rPr>
+          <w:rFonts w:ascii="Vazir" w:hAnsi="Vazir" w:cs="Vazir" w:hint="cs"/>
+          <w:rtl/>
+          <w:lang w:bidi="fa-IR"/>
+        </w:rPr>
+        <w:t xml:space="preserve"> و یا </w:t>
+      </w:r>
+      <w:r>
+        <w:rPr>
+          <w:rFonts w:ascii="Vazir" w:hAnsi="Vazir" w:cs="Vazir"/>
+          <w:lang w:bidi="fa-IR"/>
+        </w:rPr>
+        <w:t>Transaction</w:t>
+      </w:r>
+      <w:r>
+        <w:rPr>
+          <w:rFonts w:ascii="Vazir" w:hAnsi="Vazir" w:cs="Vazir" w:hint="cs"/>
+          <w:rtl/>
+          <w:lang w:bidi="fa-IR"/>
+        </w:rPr>
+        <w:t xml:space="preserve"> نیز شناخته می شود.</w:t>
+      </w:r>
     </w:p>
     <w:p>
       <w:pPr>
@@ -2427,6 +2572,82 @@
         </w:rPr>
         <w:t>: Iterator</w:t>
       </w:r>
+      <w:r>
+        <w:rPr>
+          <w:rFonts w:ascii="Vazir" w:hAnsi="Vazir" w:cs="Vazir" w:hint="cs"/>
+          <w:rtl/>
+          <w:lang w:bidi="fa-IR"/>
+        </w:rPr>
+        <w:t xml:space="preserve"> </w:t>
+      </w:r>
+      <w:r>
+        <w:rPr>
+          <w:rFonts w:ascii="Vazir" w:hAnsi="Vazir" w:cs="Vazir" w:hint="cs"/>
+          <w:rtl/>
+          <w:lang w:bidi="fa-IR"/>
+        </w:rPr>
+        <w:t xml:space="preserve">این الگو پیشنهاد می دهد تا همه ی فرآیند های مربوط به پیمایش مجموعه داده ها، در یک کلاس جدا باشد. با پیروی از این الگو نه تنها وظایف کلاس ها تخصصی تر می شود، بلکه همه ی اطلاعات مربوط به پیمایش مثل موقعیت حال، تعداد گام های باقی مانده و گام بعدی در </w:t>
+      </w:r>
+      <w:r>
+        <w:rPr>
+          <w:rFonts w:ascii="Vazir" w:hAnsi="Vazir" w:cs="Vazir"/>
+          <w:lang w:bidi="fa-IR"/>
+        </w:rPr>
+        <w:t>Itarator</w:t>
+      </w:r>
+      <w:r>
+        <w:rPr>
+          <w:rFonts w:ascii="Vazir" w:hAnsi="Vazir" w:cs="Vazir" w:hint="cs"/>
+          <w:rtl/>
+          <w:lang w:bidi="fa-IR"/>
+        </w:rPr>
+        <w:t xml:space="preserve"> قرار می گیرد. با بهره گیری از این ویژگی چند </w:t>
+      </w:r>
+      <w:r>
+        <w:rPr>
+          <w:rFonts w:ascii="Vazir" w:hAnsi="Vazir" w:cs="Vazir"/>
+          <w:lang w:bidi="fa-IR"/>
+        </w:rPr>
+        <w:t>Iterator</w:t>
+      </w:r>
+      <w:r>
+        <w:rPr>
+          <w:rFonts w:ascii="Vazir" w:hAnsi="Vazir" w:cs="Vazir" w:hint="cs"/>
+          <w:rtl/>
+          <w:lang w:bidi="fa-IR"/>
+        </w:rPr>
+        <w:t xml:space="preserve"> می توانند همزمان و به صورت مستقل، مجموعه داده را پیمایش کنند.در این الگو همه ی کلاس های </w:t>
+      </w:r>
+      <w:r>
+        <w:rPr>
+          <w:rFonts w:ascii="Vazir" w:hAnsi="Vazir" w:cs="Vazir"/>
+          <w:lang w:bidi="fa-IR"/>
+        </w:rPr>
+        <w:t>iterator</w:t>
+      </w:r>
+      <w:r>
+        <w:rPr>
+          <w:rFonts w:ascii="Vazir" w:hAnsi="Vazir" w:cs="Vazir" w:hint="cs"/>
+          <w:rtl/>
+          <w:lang w:bidi="fa-IR"/>
+        </w:rPr>
+        <w:t xml:space="preserve"> باید از یک رابط </w:t>
+      </w:r>
+      <w:r>
+        <w:rPr>
+          <w:rFonts w:ascii="Vazir" w:hAnsi="Vazir" w:cs="Vazir"/>
+          <w:lang w:bidi="fa-IR"/>
+        </w:rPr>
+        <w:t>(Interface)</w:t>
+      </w:r>
+      <w:r>
+        <w:rPr>
+          <w:rFonts w:ascii="Vazir" w:hAnsi="Vazir" w:cs="Vazir" w:hint="cs"/>
+          <w:rtl/>
+          <w:lang w:bidi="fa-IR"/>
+        </w:rPr>
+        <w:t xml:space="preserve"> مشترک پیروی می کنند. با استفاده از این رابط، کاربر با این اشیاء به صورت یکسان کار میکند و نیازی به وفق دادن کد خود با نوع مجموعه داده ندارد.همچنین هر زمان که نیاز به اضافه کردن یک الگوریتم جدید پیمایش مجموعه داده ها شد، نیازی به تغییر در کلاس مجموعه داده نیست و با تعریف یک کلاس جدید مختص به آن الگوریتم پیمایش، می توانیم از آن استفاده کنیم.</w:t>
+      </w:r>
     </w:p>
     <w:p>
       <w:pPr>
@@ -2580,6 +2801,7 @@
           <w:rFonts w:ascii="Vazir" w:hAnsi="Vazir" w:cs="Vazir"/>
           <w:lang w:bidi="fa-IR"/>
         </w:rPr>
+        <w:lastRenderedPageBreak/>
         <w:t>: Observer</w:t>
       </w:r>
       <w:r>
@@ -2814,8 +3036,6 @@
         </w:rPr>
         <w:t xml:space="preserve"> از کاربرد های این الگوریتم میتوان به مواردی اشاره کرد که چند روش برای یک عمل خاص وجود دارد و همینطور مواردی که امکان انتخاب یک الگوریتم از بین چندین الگوریتم موجود توسط کاربر وجود دارد.</w:t>
       </w:r>
-      <w:bookmarkStart w:id="0" w:name="_GoBack"/>
-      <w:bookmarkEnd w:id="0"/>
     </w:p>
     <w:p>
       <w:pPr>
@@ -2835,7 +3055,6 @@
           <w:rFonts w:ascii="Vazir" w:hAnsi="Vazir" w:cs="Vazir"/>
           <w:lang w:bidi="fa-IR"/>
         </w:rPr>
-        <w:lastRenderedPageBreak/>
         <w:t>: Template Method</w:t>
       </w:r>
       <w:r>
@@ -2921,6 +3140,60 @@
         </w:rPr>
         <w:t>: Visitor</w:t>
       </w:r>
+      <w:r>
+        <w:rPr>
+          <w:rFonts w:ascii="Vazir" w:hAnsi="Vazir" w:cs="Vazir" w:hint="cs"/>
+          <w:rtl/>
+          <w:lang w:bidi="fa-IR"/>
+        </w:rPr>
+        <w:t xml:space="preserve"> با ا</w:t>
+      </w:r>
+      <w:r>
+        <w:rPr>
+          <w:rFonts w:ascii="Vazir" w:hAnsi="Vazir" w:cs="Vazir" w:hint="cs"/>
+          <w:rtl/>
+          <w:lang w:bidi="fa-IR"/>
+        </w:rPr>
+        <w:t>ی</w:t>
+      </w:r>
+      <w:r>
+        <w:rPr>
+          <w:rFonts w:ascii="Vazir" w:hAnsi="Vazir" w:cs="Vazir" w:hint="cs"/>
+          <w:rtl/>
+          <w:lang w:bidi="fa-IR"/>
+        </w:rPr>
+        <w:t xml:space="preserve">ن الگو میتوان یک عملیات جدید را بدون تغییر کلاس های عناصر اصلی،تعریف کرد.به عبارت دیگر وقتی که نیاز به اجرای یک عملیات بر روی مجموعه ای از اشیاء ناهمگون باشد که ماهیت آن عملیات ثابت ولی شکل پیاده سازی برای هر شی فرق کند.این الگو پیشنهاد می کند که رفتار جدید را در کلاس جداگانه ای به نام </w:t>
+      </w:r>
+      <w:r>
+        <w:rPr>
+          <w:rFonts w:ascii="Vazir" w:hAnsi="Vazir" w:cs="Vazir"/>
+          <w:lang w:bidi="fa-IR"/>
+        </w:rPr>
+        <w:t>Visitor</w:t>
+      </w:r>
+      <w:r>
+        <w:rPr>
+          <w:rFonts w:ascii="Vazir" w:hAnsi="Vazir" w:cs="Vazir" w:hint="cs"/>
+          <w:rtl/>
+          <w:lang w:bidi="fa-IR"/>
+        </w:rPr>
+        <w:t xml:space="preserve"> قرار دهید و آن را با کلاس های قبلی ترکیب نکنید.شی اصلی که قرار است رفتار جدید روی آن اعمال شود،بع عنوان یک آرگومان به داخل یکی از متد های کلاس </w:t>
+      </w:r>
+      <w:r>
+        <w:rPr>
+          <w:rFonts w:ascii="Vazir" w:hAnsi="Vazir" w:cs="Vazir"/>
+          <w:lang w:bidi="fa-IR"/>
+        </w:rPr>
+        <w:t>Visitor</w:t>
+      </w:r>
+      <w:r>
+        <w:rPr>
+          <w:rFonts w:ascii="Vazir" w:hAnsi="Vazir" w:cs="Vazir" w:hint="cs"/>
+          <w:rtl/>
+          <w:lang w:bidi="fa-IR"/>
+        </w:rPr>
+        <w:t xml:space="preserve"> پاس داده می شود.</w:t>
+      </w:r>
     </w:p>
     <w:p>
       <w:pPr>
@@ -2948,6 +3221,7 @@
           <w:szCs w:val="28"/>
           <w:lang w:bidi="fa-IR"/>
         </w:rPr>
+        <w:lastRenderedPageBreak/>
         <w:t>Database</w:t>
       </w:r>
     </w:p>
@@ -3580,7 +3854,6 @@
           <w:rtl/>
           <w:lang w:bidi="fa-IR"/>
         </w:rPr>
-        <w:lastRenderedPageBreak/>
         <w:t>انعطاف پذیری به دلیل عدم وجود ساختار از پیش تعیین شده</w:t>
       </w:r>
     </w:p>
@@ -3757,6 +4030,7 @@
           <w:rtl/>
           <w:lang w:bidi="fa-IR"/>
         </w:rPr>
+        <w:lastRenderedPageBreak/>
         <w:t>وجود داده های تکراری به دلیل نبودن رابطه بین داده ها</w:t>
       </w:r>
     </w:p>
@@ -4242,7 +4516,6 @@
           <w:color w:val="212529"/>
           <w:lang w:bidi="fa-IR"/>
         </w:rPr>
-        <w:lastRenderedPageBreak/>
         <w:t>: Right join</w:t>
       </w:r>
       <w:r>
@@ -4401,6 +4674,7 @@
           <w:color w:val="212529"/>
           <w:lang w:bidi="fa-IR"/>
         </w:rPr>
+        <w:lastRenderedPageBreak/>
         <w:t>: Left outer join</w:t>
       </w:r>
       <w:r>
@@ -4973,7 +5247,6 @@
           <w:rtl/>
           <w:lang w:bidi="fa-IR"/>
         </w:rPr>
-        <w:lastRenderedPageBreak/>
         <w:t xml:space="preserve">کوئری هایی هستند که به صورت خودکار در پاسخ به یک رویداد در یک </w:t>
       </w:r>
       <w:r>
@@ -5132,6 +5405,7 @@
           <w:color w:val="212529"/>
           <w:lang w:bidi="fa-IR"/>
         </w:rPr>
+        <w:lastRenderedPageBreak/>
         <w:t>DML Trigger</w:t>
       </w:r>
       <w:r>
@@ -5773,7 +6047,6 @@
           <w:szCs w:val="28"/>
           <w:lang w:bidi="fa-IR"/>
         </w:rPr>
-        <w:lastRenderedPageBreak/>
         <w:t>Compiler and Interpreter</w:t>
       </w:r>
     </w:p>
@@ -6208,183 +6481,183 @@
           <w:rtl/>
           <w:lang w:bidi="fa-IR"/>
         </w:rPr>
+        <w:t>ساختمان داده خطی</w:t>
+      </w:r>
+    </w:p>
+    <w:p>
+      <w:pPr>
+        <w:bidi/>
+        <w:rPr>
+          <w:rFonts w:ascii="Vazir" w:hAnsi="Vazir" w:cs="Vazir"/>
+          <w:lang w:bidi="fa-IR"/>
+        </w:rPr>
+      </w:pPr>
+      <w:r>
+        <w:rPr>
+          <w:rFonts w:ascii="Vazir" w:hAnsi="Vazir" w:cs="Vazir" w:hint="cs"/>
+          <w:rtl/>
+          <w:lang w:bidi="fa-IR"/>
+        </w:rPr>
+        <w:t>ساختاری است که در آن هر عنصر به عنصر قبل و بعد خودش متصل است و به صورت خطی و متوالی در حافظه ذخیره می شوند</w:t>
+      </w:r>
+      <w:r>
+        <w:rPr>
+          <w:rFonts w:ascii="Vazir" w:hAnsi="Vazir" w:cs="Vazir"/>
+        </w:rPr>
+        <w:t>.</w:t>
+      </w:r>
+      <w:r>
+        <w:rPr>
+          <w:rFonts w:ascii="Vazir" w:hAnsi="Vazir" w:cs="Vazir" w:hint="cs"/>
+          <w:rtl/>
+          <w:lang w:bidi="fa-IR"/>
+        </w:rPr>
+        <w:t xml:space="preserve"> مثل </w:t>
+      </w:r>
+      <w:r>
+        <w:rPr>
+          <w:rFonts w:ascii="Vazir" w:hAnsi="Vazir" w:cs="Vazir"/>
+          <w:lang w:bidi="fa-IR"/>
+        </w:rPr>
+        <w:t>Queue, Heap, Linked List, Array</w:t>
+      </w:r>
+    </w:p>
+    <w:p>
+      <w:pPr>
+        <w:bidi/>
+        <w:rPr>
+          <w:rFonts w:ascii="Vazir" w:hAnsi="Vazir" w:cs="Vazir"/>
+          <w:b/>
+          <w:bCs/>
+          <w:rtl/>
+          <w:lang w:bidi="fa-IR"/>
+        </w:rPr>
+      </w:pPr>
+      <w:r>
+        <w:rPr>
+          <w:rFonts w:ascii="Vazir" w:hAnsi="Vazir" w:cs="Vazir" w:hint="cs"/>
+          <w:b/>
+          <w:bCs/>
+          <w:rtl/>
+          <w:lang w:bidi="fa-IR"/>
+        </w:rPr>
+        <w:t>ساختمان داده غیر خطی</w:t>
+      </w:r>
+    </w:p>
+    <w:p>
+      <w:pPr>
+        <w:bidi/>
+        <w:rPr>
+          <w:rFonts w:ascii="Vazir" w:hAnsi="Vazir" w:cs="Vazir"/>
+          <w:rtl/>
+          <w:lang w:bidi="fa-IR"/>
+        </w:rPr>
+      </w:pPr>
+      <w:r>
+        <w:rPr>
+          <w:rFonts w:ascii="Vazir" w:hAnsi="Vazir" w:cs="Vazir" w:hint="cs"/>
+          <w:rtl/>
+          <w:lang w:bidi="fa-IR"/>
+        </w:rPr>
         <w:lastRenderedPageBreak/>
-        <w:t>ساختمان داده خطی</w:t>
-      </w:r>
-    </w:p>
-    <w:p>
-      <w:pPr>
-        <w:bidi/>
-        <w:rPr>
-          <w:rFonts w:ascii="Vazir" w:hAnsi="Vazir" w:cs="Vazir"/>
-          <w:lang w:bidi="fa-IR"/>
-        </w:rPr>
-      </w:pPr>
-      <w:r>
-        <w:rPr>
-          <w:rFonts w:ascii="Vazir" w:hAnsi="Vazir" w:cs="Vazir" w:hint="cs"/>
-          <w:rtl/>
-          <w:lang w:bidi="fa-IR"/>
-        </w:rPr>
-        <w:t>ساختاری است که در آن هر عنصر به عنصر قبل و بعد خودش متصل است و به صورت خطی و متوالی در حافظه ذخیره می شوند</w:t>
-      </w:r>
-      <w:r>
-        <w:rPr>
-          <w:rFonts w:ascii="Vazir" w:hAnsi="Vazir" w:cs="Vazir"/>
+        <w:t>عناصر به صورت متوالی به یکدیگر متصل نمیشوند و از یک سلسله مراتبی به نام پدر و فر</w:t>
+      </w:r>
+      <w:r>
+        <w:rPr>
+          <w:rFonts w:ascii="Vazir" w:hAnsi="Vazir" w:cs="Vazir" w:hint="cs"/>
+          <w:rtl/>
+          <w:lang w:bidi="fa-IR"/>
+        </w:rPr>
+        <w:t>زند استفاده می کنند. به عبارت د</w:t>
+      </w:r>
+      <w:r>
+        <w:rPr>
+          <w:rFonts w:ascii="Vazir" w:hAnsi="Vazir" w:cs="Vazir" w:hint="cs"/>
+          <w:rtl/>
+          <w:lang w:bidi="fa-IR"/>
+        </w:rPr>
+        <w:t>یگر داده ها توسط ایجاد رابطه با یکدیگر به هم متصل می شوند.در ساختمان داده خطی امکان اتصال هر داده با دوعنصر دیگر را داشت ولی در ساختمان داده غیر خطی امکان اتصال هر عنصر به بیش از دو عنصر دیگر امکان پذیر است.</w:t>
+      </w:r>
+      <w:r>
+        <w:rPr>
+          <w:rFonts w:ascii="Vazir" w:hAnsi="Vazir" w:cs="Vazir" w:hint="cs"/>
+          <w:rtl/>
+          <w:lang w:bidi="fa-IR"/>
+        </w:rPr>
+        <w:t xml:space="preserve">مثال </w:t>
+      </w:r>
+      <w:r>
+        <w:rPr>
+          <w:rFonts w:ascii="Vazir" w:hAnsi="Vazir" w:cs="Vazir"/>
+          <w:lang w:bidi="fa-IR"/>
+        </w:rPr>
+        <w:t>Graph, Tree</w:t>
+      </w:r>
+    </w:p>
+    <w:p>
+      <w:pPr>
+        <w:bidi/>
+        <w:rPr>
+          <w:rFonts w:ascii="Vazir" w:hAnsi="Vazir" w:cs="Vazir"/>
+          <w:rtl/>
+          <w:lang w:bidi="fa-IR"/>
+        </w:rPr>
+      </w:pPr>
+      <w:r>
+        <w:rPr>
+          <w:rFonts w:ascii="Vazir" w:hAnsi="Vazir" w:cs="Vazir" w:hint="cs"/>
+          <w:b/>
+          <w:bCs/>
+          <w:rtl/>
+          <w:lang w:bidi="fa-IR"/>
+        </w:rPr>
+        <w:t>تفاوت های ساختمان داده های خطی و غیر خطی</w:t>
+      </w:r>
+    </w:p>
+    <w:p>
+      <w:pPr>
+        <w:bidi/>
+        <w:rPr>
+          <w:rFonts w:ascii="Vazir" w:hAnsi="Vazir" w:cs="Vazir"/>
+          <w:lang w:bidi="fa-IR"/>
+        </w:rPr>
+      </w:pPr>
+      <w:r>
+        <w:rPr>
+          <w:rFonts w:ascii="Vazir" w:hAnsi="Vazir" w:cs="Vazir" w:hint="cs"/>
+          <w:rtl/>
+          <w:lang w:bidi="fa-IR"/>
+        </w:rPr>
+        <w:t xml:space="preserve">خطی با افزایش داده پیچیدگی زمانی افزایش می یابد ولی در غیر خطی ثابت می ماند. در خطی استفاده از حافظه غیر بهینه است ولی در غیر خطی بهینه است.در ساختار غیر خطی </w:t>
+      </w:r>
+      <w:r>
+        <w:rPr>
+          <w:rFonts w:ascii="Vazir" w:hAnsi="Vazir" w:cs="Vazir"/>
+          <w:rtl/>
+        </w:rPr>
+        <w:t>باچندین اجرا میتوان به تمام عناصر دسترسی داشت</w:t>
+      </w:r>
+      <w:r>
+        <w:rPr>
+          <w:rFonts w:ascii="Vazir" w:hAnsi="Vazir" w:cs="Vazir" w:hint="cs"/>
+          <w:rtl/>
+        </w:rPr>
+        <w:t xml:space="preserve"> ولی در ساختار خطی </w:t>
+      </w:r>
+      <w:r>
+        <w:rPr>
+          <w:rFonts w:ascii="Vazir" w:hAnsi="Vazir" w:cs="Vazir"/>
+          <w:rtl/>
+        </w:rPr>
+        <w:t>تنها با یک اجرا میتوان به تمام عناصر دسترسی داشت</w:t>
+      </w:r>
+      <w:r>
+        <w:rPr>
+          <w:rFonts w:ascii="Vazir" w:hAnsi="Vazir" w:cs="Vazir" w:hint="cs"/>
+          <w:rtl/>
         </w:rPr>
         <w:t>.</w:t>
       </w:r>
-      <w:r>
-        <w:rPr>
-          <w:rFonts w:ascii="Vazir" w:hAnsi="Vazir" w:cs="Vazir" w:hint="cs"/>
-          <w:rtl/>
-          <w:lang w:bidi="fa-IR"/>
-        </w:rPr>
-        <w:t xml:space="preserve"> مثل </w:t>
-      </w:r>
-      <w:r>
-        <w:rPr>
-          <w:rFonts w:ascii="Vazir" w:hAnsi="Vazir" w:cs="Vazir"/>
-          <w:lang w:bidi="fa-IR"/>
-        </w:rPr>
-        <w:t>Queue, Heap, Linked List, Array</w:t>
-      </w:r>
-    </w:p>
-    <w:p>
-      <w:pPr>
-        <w:bidi/>
-        <w:rPr>
-          <w:rFonts w:ascii="Vazir" w:hAnsi="Vazir" w:cs="Vazir"/>
-          <w:b/>
-          <w:bCs/>
-          <w:rtl/>
-          <w:lang w:bidi="fa-IR"/>
-        </w:rPr>
-      </w:pPr>
-      <w:r>
-        <w:rPr>
-          <w:rFonts w:ascii="Vazir" w:hAnsi="Vazir" w:cs="Vazir" w:hint="cs"/>
-          <w:b/>
-          <w:bCs/>
-          <w:rtl/>
-          <w:lang w:bidi="fa-IR"/>
-        </w:rPr>
-        <w:t>ساختمان داده غیر خطی</w:t>
-      </w:r>
-    </w:p>
-    <w:p>
-      <w:pPr>
-        <w:bidi/>
-        <w:rPr>
-          <w:rFonts w:ascii="Vazir" w:hAnsi="Vazir" w:cs="Vazir"/>
-          <w:rtl/>
-          <w:lang w:bidi="fa-IR"/>
-        </w:rPr>
-      </w:pPr>
-      <w:r>
-        <w:rPr>
-          <w:rFonts w:ascii="Vazir" w:hAnsi="Vazir" w:cs="Vazir" w:hint="cs"/>
-          <w:rtl/>
-          <w:lang w:bidi="fa-IR"/>
-        </w:rPr>
-        <w:t>عناصر به صورت متوالی به یکدیگر متصل نمیشوند و از یک سلسله مراتبی به نام پدر و فر</w:t>
-      </w:r>
-      <w:r>
-        <w:rPr>
-          <w:rFonts w:ascii="Vazir" w:hAnsi="Vazir" w:cs="Vazir" w:hint="cs"/>
-          <w:rtl/>
-          <w:lang w:bidi="fa-IR"/>
-        </w:rPr>
-        <w:t>زند استفاده می کنند. به عبارت د</w:t>
-      </w:r>
-      <w:r>
-        <w:rPr>
-          <w:rFonts w:ascii="Vazir" w:hAnsi="Vazir" w:cs="Vazir" w:hint="cs"/>
-          <w:rtl/>
-          <w:lang w:bidi="fa-IR"/>
-        </w:rPr>
-        <w:t>یگر داده ها توسط ایجاد رابطه با یکدیگر به هم متصل می شوند.در ساختمان داده خطی امکان اتصال هر داده با دوعنصر دیگر را داشت ولی در ساختمان داده غیر خطی امکان اتصال هر عنصر به بیش از دو عنصر دیگر امکان پذیر است.</w:t>
-      </w:r>
-      <w:r>
-        <w:rPr>
-          <w:rFonts w:ascii="Vazir" w:hAnsi="Vazir" w:cs="Vazir" w:hint="cs"/>
-          <w:rtl/>
-          <w:lang w:bidi="fa-IR"/>
-        </w:rPr>
-        <w:t xml:space="preserve">مثال </w:t>
-      </w:r>
-      <w:r>
-        <w:rPr>
-          <w:rFonts w:ascii="Vazir" w:hAnsi="Vazir" w:cs="Vazir"/>
-          <w:lang w:bidi="fa-IR"/>
-        </w:rPr>
-        <w:t>Graph, Tree</w:t>
-      </w:r>
-    </w:p>
-    <w:p>
-      <w:pPr>
-        <w:bidi/>
-        <w:rPr>
-          <w:rFonts w:ascii="Vazir" w:hAnsi="Vazir" w:cs="Vazir"/>
-          <w:rtl/>
-          <w:lang w:bidi="fa-IR"/>
-        </w:rPr>
-      </w:pPr>
-      <w:r>
-        <w:rPr>
-          <w:rFonts w:ascii="Vazir" w:hAnsi="Vazir" w:cs="Vazir" w:hint="cs"/>
-          <w:b/>
-          <w:bCs/>
-          <w:rtl/>
-          <w:lang w:bidi="fa-IR"/>
-        </w:rPr>
-        <w:t>تفاوت های ساختمان داده های خطی و غیر خطی</w:t>
-      </w:r>
-    </w:p>
-    <w:p>
-      <w:pPr>
-        <w:bidi/>
-        <w:rPr>
-          <w:rFonts w:ascii="Vazir" w:hAnsi="Vazir" w:cs="Vazir"/>
-          <w:lang w:bidi="fa-IR"/>
-        </w:rPr>
-      </w:pPr>
-      <w:r>
-        <w:rPr>
-          <w:rFonts w:ascii="Vazir" w:hAnsi="Vazir" w:cs="Vazir" w:hint="cs"/>
-          <w:rtl/>
-          <w:lang w:bidi="fa-IR"/>
-        </w:rPr>
-        <w:t xml:space="preserve">خطی با افزایش داده پیچیدگی زمانی افزایش می یابد ولی در غیر خطی ثابت می ماند. در خطی استفاده از حافظه غیر بهینه است ولی در غیر خطی بهینه است.در ساختار غیر خطی </w:t>
-      </w:r>
-      <w:r>
-        <w:rPr>
-          <w:rFonts w:ascii="Vazir" w:hAnsi="Vazir" w:cs="Vazir"/>
-          <w:rtl/>
-        </w:rPr>
-        <w:t>باچندین اجرا میتوان به تمام عناصر دسترسی داشت</w:t>
-      </w:r>
-      <w:r>
-        <w:rPr>
-          <w:rFonts w:ascii="Vazir" w:hAnsi="Vazir" w:cs="Vazir" w:hint="cs"/>
-          <w:rtl/>
-        </w:rPr>
-        <w:t xml:space="preserve"> ولی در ساختار خطی </w:t>
-      </w:r>
-      <w:r>
-        <w:rPr>
-          <w:rFonts w:ascii="Vazir" w:hAnsi="Vazir" w:cs="Vazir"/>
-          <w:rtl/>
-        </w:rPr>
-        <w:t>تنها با یک اجرا میتوان به تمام عناصر دسترسی داشت</w:t>
-      </w:r>
-      <w:r>
-        <w:rPr>
-          <w:rFonts w:ascii="Vazir" w:hAnsi="Vazir" w:cs="Vazir" w:hint="cs"/>
-          <w:rtl/>
-        </w:rPr>
-        <w:t>.</w:t>
-      </w:r>
     </w:p>
     <w:p>
       <w:pPr>
@@ -6773,98 +7046,98 @@
           <w:rtl/>
           <w:lang w:bidi="fa-IR"/>
         </w:rPr>
+        <w:t xml:space="preserve">ساختاری است که شامل </w:t>
+      </w:r>
+      <w:r>
+        <w:rPr>
+          <w:rFonts w:ascii="Vazir" w:hAnsi="Vazir" w:cs="Vazir"/>
+          <w:lang w:bidi="fa-IR"/>
+        </w:rPr>
+        <w:t>Node</w:t>
+      </w:r>
+      <w:r>
+        <w:rPr>
+          <w:rFonts w:ascii="Vazir" w:hAnsi="Vazir" w:cs="Vazir" w:hint="cs"/>
+          <w:rtl/>
+          <w:lang w:bidi="fa-IR"/>
+        </w:rPr>
+        <w:t xml:space="preserve"> های به هم متصل از طریق یال ها هستند و یک ساختار سلسله مراتبی است که به صورت رابطه پدر فرزندی تعریف می شودوانواع درخت ها بر اساس ساختارشان عبارت اند از </w:t>
+      </w:r>
+      <w:r>
+        <w:rPr>
+          <w:rFonts w:ascii="Vazir" w:hAnsi="Vazir" w:cs="Vazir"/>
+          <w:lang w:bidi="fa-IR"/>
+        </w:rPr>
+        <w:t>:</w:t>
+      </w:r>
+    </w:p>
+    <w:p>
+      <w:pPr>
+        <w:bidi/>
+        <w:rPr>
+          <w:rFonts w:ascii="Vazir" w:hAnsi="Vazir" w:cs="Vazir"/>
+          <w:lang w:bidi="fa-IR"/>
+        </w:rPr>
+      </w:pPr>
+      <w:r>
+        <w:rPr>
+          <w:rFonts w:ascii="Vazir" w:hAnsi="Vazir" w:cs="Vazir"/>
+          <w:lang w:bidi="fa-IR"/>
+        </w:rPr>
+        <w:t>, Binary Tree, AVL</w:t>
+      </w:r>
+      <w:r>
+        <w:rPr>
+          <w:rFonts w:ascii="Vazir" w:hAnsi="Vazir" w:cs="Vazir"/>
+          <w:lang w:bidi="fa-IR"/>
+        </w:rPr>
+        <w:t xml:space="preserve"> </w:t>
+      </w:r>
+      <w:r>
+        <w:rPr>
+          <w:rFonts w:ascii="Vazir" w:hAnsi="Vazir" w:cs="Vazir" w:hint="cs"/>
+          <w:rtl/>
+          <w:lang w:bidi="fa-IR"/>
+        </w:rPr>
+        <w:t>درخت قرمز-سیاه</w:t>
+      </w:r>
+    </w:p>
+    <w:p>
+      <w:pPr>
+        <w:bidi/>
+        <w:rPr>
+          <w:rFonts w:ascii="Vazir" w:hAnsi="Vazir" w:cs="Vazir"/>
+          <w:b/>
+          <w:bCs/>
+          <w:lang w:bidi="fa-IR"/>
+        </w:rPr>
+      </w:pPr>
+      <w:r>
+        <w:rPr>
+          <w:rFonts w:ascii="Vazir" w:hAnsi="Vazir" w:cs="Vazir"/>
+          <w:b/>
+          <w:bCs/>
+          <w:lang w:bidi="fa-IR"/>
+        </w:rPr>
+        <w:t>Graph</w:t>
+      </w:r>
+    </w:p>
+    <w:p>
+      <w:pPr>
+        <w:bidi/>
+        <w:rPr>
+          <w:rFonts w:ascii="Vazir" w:hAnsi="Vazir" w:cs="Vazir"/>
+          <w:rtl/>
+          <w:lang w:bidi="fa-IR"/>
+        </w:rPr>
+      </w:pPr>
+      <w:r>
+        <w:rPr>
+          <w:rFonts w:ascii="Vazir" w:hAnsi="Vazir" w:cs="Vazir" w:hint="cs"/>
+          <w:rtl/>
+          <w:lang w:bidi="fa-IR"/>
+        </w:rPr>
         <w:lastRenderedPageBreak/>
-        <w:t xml:space="preserve">ساختاری است که شامل </w:t>
-      </w:r>
-      <w:r>
-        <w:rPr>
-          <w:rFonts w:ascii="Vazir" w:hAnsi="Vazir" w:cs="Vazir"/>
-          <w:lang w:bidi="fa-IR"/>
-        </w:rPr>
-        <w:t>Node</w:t>
-      </w:r>
-      <w:r>
-        <w:rPr>
-          <w:rFonts w:ascii="Vazir" w:hAnsi="Vazir" w:cs="Vazir" w:hint="cs"/>
-          <w:rtl/>
-          <w:lang w:bidi="fa-IR"/>
-        </w:rPr>
-        <w:t xml:space="preserve"> های به هم متصل از طریق یال ها هستند و یک ساختار سلسله مراتبی است که به صورت رابطه پدر فرزندی تعریف می شودوانواع درخت ها بر اساس ساختارشان عبارت اند از </w:t>
-      </w:r>
-      <w:r>
-        <w:rPr>
-          <w:rFonts w:ascii="Vazir" w:hAnsi="Vazir" w:cs="Vazir"/>
-          <w:lang w:bidi="fa-IR"/>
-        </w:rPr>
-        <w:t>:</w:t>
-      </w:r>
-    </w:p>
-    <w:p>
-      <w:pPr>
-        <w:bidi/>
-        <w:rPr>
-          <w:rFonts w:ascii="Vazir" w:hAnsi="Vazir" w:cs="Vazir"/>
-          <w:lang w:bidi="fa-IR"/>
-        </w:rPr>
-      </w:pPr>
-      <w:r>
-        <w:rPr>
-          <w:rFonts w:ascii="Vazir" w:hAnsi="Vazir" w:cs="Vazir"/>
-          <w:lang w:bidi="fa-IR"/>
-        </w:rPr>
-        <w:t>, Binary Tree, AVL</w:t>
-      </w:r>
-      <w:r>
-        <w:rPr>
-          <w:rFonts w:ascii="Vazir" w:hAnsi="Vazir" w:cs="Vazir"/>
-          <w:lang w:bidi="fa-IR"/>
-        </w:rPr>
-        <w:t xml:space="preserve"> </w:t>
-      </w:r>
-      <w:r>
-        <w:rPr>
-          <w:rFonts w:ascii="Vazir" w:hAnsi="Vazir" w:cs="Vazir" w:hint="cs"/>
-          <w:rtl/>
-          <w:lang w:bidi="fa-IR"/>
-        </w:rPr>
-        <w:t>درخت قرمز-سیاه</w:t>
-      </w:r>
-    </w:p>
-    <w:p>
-      <w:pPr>
-        <w:bidi/>
-        <w:rPr>
-          <w:rFonts w:ascii="Vazir" w:hAnsi="Vazir" w:cs="Vazir"/>
-          <w:b/>
-          <w:bCs/>
-          <w:lang w:bidi="fa-IR"/>
-        </w:rPr>
-      </w:pPr>
-      <w:r>
-        <w:rPr>
-          <w:rFonts w:ascii="Vazir" w:hAnsi="Vazir" w:cs="Vazir"/>
-          <w:b/>
-          <w:bCs/>
-          <w:lang w:bidi="fa-IR"/>
-        </w:rPr>
-        <w:t>Graph</w:t>
-      </w:r>
-    </w:p>
-    <w:p>
-      <w:pPr>
-        <w:bidi/>
-        <w:rPr>
-          <w:rFonts w:ascii="Vazir" w:hAnsi="Vazir" w:cs="Vazir"/>
-          <w:rtl/>
-          <w:lang w:bidi="fa-IR"/>
-        </w:rPr>
-      </w:pPr>
-      <w:r>
-        <w:rPr>
-          <w:rFonts w:ascii="Vazir" w:hAnsi="Vazir" w:cs="Vazir" w:hint="cs"/>
-          <w:rtl/>
-          <w:lang w:bidi="fa-IR"/>
-        </w:rPr>
         <w:t xml:space="preserve">از تعدادی </w:t>
       </w:r>
       <w:r>
@@ -7199,7 +7472,6 @@
           <w:rtl/>
           <w:lang w:bidi="fa-IR"/>
         </w:rPr>
-        <w:lastRenderedPageBreak/>
         <w:t>بازگشتی</w:t>
       </w:r>
     </w:p>
@@ -7299,6 +7571,7 @@
           <w:rtl/>
           <w:lang w:bidi="fa-IR"/>
         </w:rPr>
+        <w:lastRenderedPageBreak/>
         <w:t>تقسیم و غلبه</w:t>
       </w:r>
     </w:p>
@@ -7506,7 +7779,154 @@
         <w:shd w:val="clear" w:color="auto" w:fill="FFFFFF"/>
         <w:bidi/>
         <w:spacing w:before="100" w:beforeAutospacing="1" w:after="100" w:afterAutospacing="1" w:line="240" w:lineRule="auto"/>
-        <w:ind w:left="360"/>
+        <w:jc w:val="both"/>
+        <w:rPr>
+          <w:rFonts w:ascii="Vazir" w:eastAsia="Times New Roman" w:hAnsi="Vazir" w:cs="Vazir"/>
+          <w:b/>
+          <w:bCs/>
+          <w:color w:val="212529"/>
+          <w:rtl/>
+          <w:lang w:bidi="fa-IR"/>
+        </w:rPr>
+      </w:pPr>
+      <w:r>
+        <w:rPr>
+          <w:rFonts w:ascii="Vazir" w:eastAsia="Times New Roman" w:hAnsi="Vazir" w:cs="Vazir"/>
+          <w:b/>
+          <w:bCs/>
+          <w:color w:val="212529"/>
+        </w:rPr>
+        <w:t>Object</w:t>
+      </w:r>
+      <w:r>
+        <w:rPr>
+          <w:rFonts w:ascii="Vazir" w:eastAsia="Times New Roman" w:hAnsi="Vazir" w:cs="Vazir" w:hint="cs"/>
+          <w:b/>
+          <w:bCs/>
+          <w:color w:val="212529"/>
+          <w:rtl/>
+          <w:lang w:bidi="fa-IR"/>
+        </w:rPr>
+        <w:t xml:space="preserve"> چیست؟</w:t>
+      </w:r>
+    </w:p>
+    <w:p>
+      <w:pPr>
+        <w:shd w:val="clear" w:color="auto" w:fill="FFFFFF"/>
+        <w:bidi/>
+        <w:spacing w:before="100" w:beforeAutospacing="1" w:after="100" w:afterAutospacing="1" w:line="240" w:lineRule="auto"/>
+        <w:jc w:val="both"/>
+        <w:rPr>
+          <w:rFonts w:ascii="Vazir" w:eastAsia="Times New Roman" w:hAnsi="Vazir" w:cs="Vazir" w:hint="cs"/>
+          <w:color w:val="212529"/>
+          <w:rtl/>
+          <w:lang w:bidi="fa-IR"/>
+        </w:rPr>
+      </w:pPr>
+      <w:r>
+        <w:rPr>
+          <w:rFonts w:ascii="Vazir" w:eastAsia="Times New Roman" w:hAnsi="Vazir" w:cs="Vazir" w:hint="cs"/>
+          <w:color w:val="212529"/>
+          <w:rtl/>
+          <w:lang w:bidi="fa-IR"/>
+        </w:rPr>
+        <w:t>یک نمونه از یک کلاس یا زیر کلاس خاصی مشخص به حساب می آید که تمام خصوصیات و ویژگی و رفتار های کلاس را در خود محصور می کند</w:t>
+      </w:r>
+      <w:r>
+        <w:rPr>
+          <w:rFonts w:ascii="Vazir" w:eastAsia="Times New Roman" w:hAnsi="Vazir" w:cs="Vazir" w:hint="cs"/>
+          <w:color w:val="212529"/>
+          <w:rtl/>
+          <w:lang w:bidi="fa-IR"/>
+        </w:rPr>
+        <w:t>.</w:t>
+      </w:r>
+    </w:p>
+    <w:p>
+      <w:pPr>
+        <w:shd w:val="clear" w:color="auto" w:fill="FFFFFF"/>
+        <w:bidi/>
+        <w:spacing w:before="100" w:beforeAutospacing="1" w:after="100" w:afterAutospacing="1" w:line="240" w:lineRule="auto"/>
+        <w:jc w:val="both"/>
+        <w:rPr>
+          <w:rFonts w:ascii="Vazir" w:eastAsia="Times New Roman" w:hAnsi="Vazir" w:cs="Vazir"/>
+          <w:b/>
+          <w:bCs/>
+          <w:color w:val="212529"/>
+          <w:rtl/>
+          <w:lang w:bidi="fa-IR"/>
+        </w:rPr>
+      </w:pPr>
+      <w:r>
+        <w:rPr>
+          <w:rFonts w:ascii="Vazir" w:eastAsia="Times New Roman" w:hAnsi="Vazir" w:cs="Vazir"/>
+          <w:b/>
+          <w:bCs/>
+          <w:color w:val="212529"/>
+          <w:lang w:bidi="fa-IR"/>
+        </w:rPr>
+        <w:t>Class</w:t>
+      </w:r>
+      <w:r>
+        <w:rPr>
+          <w:rFonts w:ascii="Vazir" w:eastAsia="Times New Roman" w:hAnsi="Vazir" w:cs="Vazir" w:hint="cs"/>
+          <w:b/>
+          <w:bCs/>
+          <w:color w:val="212529"/>
+          <w:rtl/>
+          <w:lang w:bidi="fa-IR"/>
+        </w:rPr>
+        <w:t xml:space="preserve"> چیست؟</w:t>
+      </w:r>
+    </w:p>
+    <w:p>
+      <w:pPr>
+        <w:shd w:val="clear" w:color="auto" w:fill="FFFFFF"/>
+        <w:bidi/>
+        <w:spacing w:before="100" w:beforeAutospacing="1" w:after="100" w:afterAutospacing="1" w:line="240" w:lineRule="auto"/>
+        <w:jc w:val="both"/>
+        <w:rPr>
+          <w:rFonts w:ascii="Vazir" w:eastAsia="Times New Roman" w:hAnsi="Vazir" w:cs="Vazir" w:hint="cs"/>
+          <w:color w:val="212529"/>
+          <w:rtl/>
+          <w:lang w:bidi="fa-IR"/>
+        </w:rPr>
+      </w:pPr>
+      <w:r>
+        <w:rPr>
+          <w:rFonts w:ascii="Vazir" w:eastAsia="Times New Roman" w:hAnsi="Vazir" w:cs="Vazir" w:hint="cs"/>
+          <w:color w:val="212529"/>
+          <w:rtl/>
+          <w:lang w:bidi="fa-IR"/>
+        </w:rPr>
+        <w:t xml:space="preserve">کلاس در واقع نوعی نقشه ساخت یا طرح اولیه به حساب می آید که در واقع دستور العمل هایی را برای نحوه ساخت یک موجودیت </w:t>
+      </w:r>
+      <w:bookmarkStart w:id="0" w:name="_GoBack"/>
+      <w:r>
+        <w:rPr>
+          <w:rFonts w:ascii="Vazir" w:eastAsia="Times New Roman" w:hAnsi="Vazir" w:cs="Vazir" w:hint="cs"/>
+          <w:color w:val="212529"/>
+          <w:rtl/>
+          <w:lang w:bidi="fa-IR"/>
+        </w:rPr>
+        <w:t>ملموس</w:t>
+      </w:r>
+      <w:bookmarkEnd w:id="0"/>
+      <w:r>
+        <w:rPr>
+          <w:rFonts w:ascii="Vazir" w:eastAsia="Times New Roman" w:hAnsi="Vazir" w:cs="Vazir" w:hint="cs"/>
+          <w:color w:val="212529"/>
+          <w:rtl/>
+          <w:lang w:bidi="fa-IR"/>
+        </w:rPr>
+        <w:t xml:space="preserve"> در اختیار افراد قرار می دهد.</w:t>
+      </w:r>
+    </w:p>
+    <w:p>
+      <w:pPr>
+        <w:shd w:val="clear" w:color="auto" w:fill="FFFFFF"/>
+        <w:bidi/>
+        <w:spacing w:before="100" w:beforeAutospacing="1" w:after="100" w:afterAutospacing="1" w:line="240" w:lineRule="auto"/>
         <w:jc w:val="both"/>
         <w:rPr>
           <w:rFonts w:ascii="Vazir" w:eastAsia="Times New Roman" w:hAnsi="Vazir" w:cs="Vazir"/>
@@ -7691,6 +8111,7 @@
           <w:rtl/>
           <w:lang w:bidi="fa-IR"/>
         </w:rPr>
+        <w:lastRenderedPageBreak/>
         <w:t xml:space="preserve">ارسال پارامتر به صورت </w:t>
       </w:r>
       <w:r>
@@ -7761,7 +8182,6 @@
           <w:shd w:val="clear" w:color="auto" w:fill="FFFFFF"/>
           <w:rtl/>
         </w:rPr>
-        <w:lastRenderedPageBreak/>
         <w:t>آرگومان های</w:t>
       </w:r>
       <w:r>
@@ -7861,7 +8281,6 @@
         <w:shd w:val="clear" w:color="auto" w:fill="FFFFFF"/>
         <w:bidi/>
         <w:spacing w:before="100" w:beforeAutospacing="1" w:after="100" w:afterAutospacing="1" w:line="240" w:lineRule="auto"/>
-        <w:ind w:left="360"/>
         <w:jc w:val="both"/>
         <w:rPr>
           <w:rFonts w:ascii="Vazir" w:eastAsia="Times New Roman" w:hAnsi="Vazir" w:cs="Vazir"/>
@@ -8049,7 +8468,6 @@
         <w:shd w:val="clear" w:color="auto" w:fill="FFFFFF"/>
         <w:bidi/>
         <w:spacing w:before="100" w:beforeAutospacing="1" w:after="100" w:afterAutospacing="1" w:line="240" w:lineRule="auto"/>
-        <w:ind w:left="360"/>
         <w:jc w:val="both"/>
         <w:rPr>
           <w:rFonts w:ascii="Vazir" w:eastAsia="Times New Roman" w:hAnsi="Vazir" w:cs="Vazir"/>
@@ -8422,7 +8840,6 @@
         <w:shd w:val="clear" w:color="auto" w:fill="FFFFFF"/>
         <w:bidi/>
         <w:spacing w:before="100" w:beforeAutospacing="1" w:after="100" w:afterAutospacing="1" w:line="240" w:lineRule="auto"/>
-        <w:ind w:left="450"/>
         <w:jc w:val="both"/>
         <w:rPr>
           <w:rFonts w:ascii="Vazir" w:eastAsia="Times New Roman" w:hAnsi="Vazir" w:cs="Vazir"/>
@@ -8448,7 +8865,6 @@
         <w:shd w:val="clear" w:color="auto" w:fill="FFFFFF"/>
         <w:bidi/>
         <w:spacing w:before="100" w:beforeAutospacing="1" w:after="100" w:afterAutospacing="1" w:line="240" w:lineRule="auto"/>
-        <w:ind w:left="450"/>
         <w:jc w:val="both"/>
         <w:rPr>
           <w:rFonts w:ascii="Vazir" w:eastAsia="Times New Roman" w:hAnsi="Vazir" w:cs="Vazir"/>
@@ -8472,7 +8888,6 @@
         <w:shd w:val="clear" w:color="auto" w:fill="FFFFFF"/>
         <w:bidi/>
         <w:spacing w:before="100" w:beforeAutospacing="1" w:after="100" w:afterAutospacing="1" w:line="240" w:lineRule="auto"/>
-        <w:ind w:left="450"/>
         <w:jc w:val="both"/>
         <w:rPr>
           <w:rFonts w:ascii="Vazir" w:eastAsia="Times New Roman" w:hAnsi="Vazir" w:cs="Vazir"/>
@@ -8504,7 +8919,6 @@
         <w:shd w:val="clear" w:color="auto" w:fill="FFFFFF"/>
         <w:bidi/>
         <w:spacing w:before="100" w:beforeAutospacing="1" w:after="100" w:afterAutospacing="1" w:line="240" w:lineRule="auto"/>
-        <w:ind w:left="450"/>
         <w:jc w:val="both"/>
         <w:rPr>
           <w:rFonts w:ascii="Vazir" w:eastAsia="Times New Roman" w:hAnsi="Vazir" w:cs="Vazir"/>
@@ -8536,7 +8950,6 @@
         <w:shd w:val="clear" w:color="auto" w:fill="FFFFFF"/>
         <w:bidi/>
         <w:spacing w:before="100" w:beforeAutospacing="1" w:after="100" w:afterAutospacing="1" w:line="240" w:lineRule="auto"/>
-        <w:ind w:left="450"/>
         <w:jc w:val="both"/>
         <w:rPr>
           <w:rFonts w:ascii="Vazir" w:eastAsia="Times New Roman" w:hAnsi="Vazir" w:cs="Vazir"/>
@@ -8567,7 +8980,6 @@
         <w:shd w:val="clear" w:color="auto" w:fill="FFFFFF"/>
         <w:bidi/>
         <w:spacing w:before="100" w:beforeAutospacing="1" w:after="100" w:afterAutospacing="1" w:line="240" w:lineRule="auto"/>
-        <w:ind w:left="450"/>
         <w:jc w:val="both"/>
         <w:rPr>
           <w:rFonts w:ascii="Vazir" w:eastAsia="Times New Roman" w:hAnsi="Vazir" w:cs="Vazir"/>
@@ -8587,6 +8999,7 @@
           <w:rtl/>
           <w:lang w:bidi="fa-IR"/>
         </w:rPr>
+        <w:lastRenderedPageBreak/>
         <w:t>تفاوت معماری تمیز با پیازی چیست؟</w:t>
       </w:r>
     </w:p>
@@ -8595,7 +9008,6 @@
         <w:shd w:val="clear" w:color="auto" w:fill="FFFFFF"/>
         <w:bidi/>
         <w:spacing w:before="100" w:beforeAutospacing="1" w:after="100" w:afterAutospacing="1" w:line="240" w:lineRule="auto"/>
-        <w:ind w:left="450"/>
         <w:jc w:val="both"/>
         <w:rPr>
           <w:rFonts w:ascii="Vazir" w:eastAsia="Times New Roman" w:hAnsi="Vazir" w:cs="Vazir"/>
@@ -8613,6 +9025,1556 @@
         </w:rPr>
         <w:t>در معماری تمیز وابستگی بین کامپوننت ها یکنواخت است اما در پیازی به صورت سلسله مراتبی.</w:t>
       </w:r>
+    </w:p>
+    <w:p>
+      <w:pPr>
+        <w:shd w:val="clear" w:color="auto" w:fill="FFFFFF"/>
+        <w:bidi/>
+        <w:spacing w:before="100" w:beforeAutospacing="1" w:after="100" w:afterAutospacing="1" w:line="240" w:lineRule="auto"/>
+        <w:jc w:val="both"/>
+        <w:rPr>
+          <w:rFonts w:ascii="Vazir" w:eastAsia="Times New Roman" w:hAnsi="Vazir" w:cs="Vazir"/>
+          <w:color w:val="212529"/>
+          <w:rtl/>
+          <w:lang w:bidi="fa-IR"/>
+        </w:rPr>
+      </w:pPr>
+      <w:r>
+        <w:rPr>
+          <w:rFonts w:ascii="Vazir" w:eastAsia="Times New Roman" w:hAnsi="Vazir" w:cs="Vazir" w:hint="cs"/>
+          <w:color w:val="212529"/>
+          <w:rtl/>
+          <w:lang w:bidi="fa-IR"/>
+        </w:rPr>
+        <w:t xml:space="preserve">معماری تمیز از روش </w:t>
+      </w:r>
+      <w:r>
+        <w:rPr>
+          <w:rFonts w:ascii="Vazir" w:eastAsia="Times New Roman" w:hAnsi="Vazir" w:cs="Vazir"/>
+          <w:color w:val="212529"/>
+          <w:lang w:bidi="fa-IR"/>
+        </w:rPr>
+        <w:t>MVC</w:t>
+      </w:r>
+      <w:r>
+        <w:rPr>
+          <w:rFonts w:ascii="Vazir" w:eastAsia="Times New Roman" w:hAnsi="Vazir" w:cs="Vazir" w:hint="cs"/>
+          <w:color w:val="212529"/>
+          <w:rtl/>
+          <w:lang w:bidi="fa-IR"/>
+        </w:rPr>
+        <w:t xml:space="preserve"> و یا </w:t>
+      </w:r>
+      <w:r>
+        <w:rPr>
+          <w:rFonts w:ascii="Vazir" w:eastAsia="Times New Roman" w:hAnsi="Vazir" w:cs="Vazir"/>
+          <w:color w:val="212529"/>
+          <w:lang w:bidi="fa-IR"/>
+        </w:rPr>
+        <w:t>MVP</w:t>
+      </w:r>
+      <w:r>
+        <w:rPr>
+          <w:rFonts w:ascii="Vazir" w:eastAsia="Times New Roman" w:hAnsi="Vazir" w:cs="Vazir" w:hint="cs"/>
+          <w:color w:val="212529"/>
+          <w:rtl/>
+          <w:lang w:bidi="fa-IR"/>
+        </w:rPr>
+        <w:t xml:space="preserve"> برای اپلیکیشن استفاده می کند</w:t>
+      </w:r>
+      <w:r>
+        <w:rPr>
+          <w:rFonts w:ascii="Vazir" w:eastAsia="Times New Roman" w:hAnsi="Vazir" w:cs="Vazir" w:hint="cs"/>
+          <w:color w:val="212529"/>
+          <w:rtl/>
+          <w:lang w:bidi="fa-IR"/>
+        </w:rPr>
+        <w:t xml:space="preserve">، در حالی که پیازی از ابزاری مانند </w:t>
+      </w:r>
+      <w:r>
+        <w:rPr>
+          <w:rFonts w:ascii="Vazir" w:eastAsia="Times New Roman" w:hAnsi="Vazir" w:cs="Vazir"/>
+          <w:color w:val="212529"/>
+          <w:lang w:bidi="fa-IR"/>
+        </w:rPr>
+        <w:t>IOC</w:t>
+      </w:r>
+      <w:r>
+        <w:rPr>
+          <w:rFonts w:ascii="Vazir" w:eastAsia="Times New Roman" w:hAnsi="Vazir" w:cs="Vazir" w:hint="cs"/>
+          <w:color w:val="212529"/>
+          <w:rtl/>
+          <w:lang w:bidi="fa-IR"/>
+        </w:rPr>
+        <w:t>و</w:t>
+      </w:r>
+      <w:r>
+        <w:rPr>
+          <w:rFonts w:ascii="Vazir" w:eastAsia="Times New Roman" w:hAnsi="Vazir" w:cs="Vazir"/>
+          <w:color w:val="212529"/>
+          <w:lang w:bidi="fa-IR"/>
+        </w:rPr>
+        <w:t>DI</w:t>
+      </w:r>
+      <w:r>
+        <w:rPr>
+          <w:rFonts w:ascii="Vazir" w:eastAsia="Times New Roman" w:hAnsi="Vazir" w:cs="Vazir" w:hint="cs"/>
+          <w:color w:val="212529"/>
+          <w:rtl/>
+          <w:lang w:bidi="fa-IR"/>
+        </w:rPr>
+        <w:t xml:space="preserve"> برای پیاده سازی استفاده می کند.</w:t>
+      </w:r>
+    </w:p>
+    <w:p>
+      <w:pPr>
+        <w:shd w:val="clear" w:color="auto" w:fill="FFFFFF"/>
+        <w:bidi/>
+        <w:spacing w:before="100" w:beforeAutospacing="1" w:after="100" w:afterAutospacing="1" w:line="240" w:lineRule="auto"/>
+        <w:jc w:val="both"/>
+        <w:rPr>
+          <w:rFonts w:ascii="Vazir" w:eastAsia="Times New Roman" w:hAnsi="Vazir" w:cs="Vazir"/>
+          <w:b/>
+          <w:bCs/>
+          <w:color w:val="212529"/>
+          <w:rtl/>
+          <w:lang w:bidi="fa-IR"/>
+        </w:rPr>
+      </w:pPr>
+      <w:r>
+        <w:rPr>
+          <w:rFonts w:ascii="Vazir" w:eastAsia="Times New Roman" w:hAnsi="Vazir" w:cs="Vazir"/>
+          <w:b/>
+          <w:bCs/>
+          <w:color w:val="212529"/>
+          <w:lang w:bidi="fa-IR"/>
+        </w:rPr>
+        <w:t>Dependency Injection</w:t>
+      </w:r>
+      <w:r>
+        <w:rPr>
+          <w:rFonts w:ascii="Vazir" w:eastAsia="Times New Roman" w:hAnsi="Vazir" w:cs="Vazir" w:hint="cs"/>
+          <w:b/>
+          <w:bCs/>
+          <w:color w:val="212529"/>
+          <w:rtl/>
+          <w:lang w:bidi="fa-IR"/>
+        </w:rPr>
+        <w:t xml:space="preserve"> چیست؟</w:t>
+      </w:r>
+    </w:p>
+    <w:p>
+      <w:pPr>
+        <w:shd w:val="clear" w:color="auto" w:fill="FFFFFF"/>
+        <w:bidi/>
+        <w:spacing w:before="100" w:beforeAutospacing="1" w:after="100" w:afterAutospacing="1" w:line="240" w:lineRule="auto"/>
+        <w:jc w:val="both"/>
+        <w:rPr>
+          <w:rFonts w:ascii="Vazir" w:eastAsia="Times New Roman" w:hAnsi="Vazir" w:cs="Vazir"/>
+          <w:color w:val="212529"/>
+          <w:rtl/>
+          <w:lang w:bidi="fa-IR"/>
+        </w:rPr>
+      </w:pPr>
+      <w:r>
+        <w:rPr>
+          <w:rFonts w:ascii="Vazir" w:eastAsia="Times New Roman" w:hAnsi="Vazir" w:cs="Vazir" w:hint="cs"/>
+          <w:color w:val="212529"/>
+          <w:rtl/>
+          <w:lang w:bidi="fa-IR"/>
+        </w:rPr>
+        <w:t>یک الگوی طراحی است که به جای اینکه کلاس به صورت مستقیم از وابستگی ها استفاده کند، وابستگی های موجود در یک کلاس را به صورت خارجی تزریق کند.این کار باعث جدا شدن مفهوم های مختلف و کاهش وابستگی میان کد ها می شودکه کمک میکند مدیریت کد و ایجاد تست های واحد (</w:t>
+      </w:r>
+      <w:r>
+        <w:rPr>
+          <w:rFonts w:ascii="Vazir" w:eastAsia="Times New Roman" w:hAnsi="Vazir" w:cs="Vazir"/>
+          <w:color w:val="212529"/>
+          <w:lang w:bidi="fa-IR"/>
+        </w:rPr>
+        <w:t>Unit tests</w:t>
+      </w:r>
+      <w:r>
+        <w:rPr>
+          <w:rFonts w:ascii="Vazir" w:eastAsia="Times New Roman" w:hAnsi="Vazir" w:cs="Vazir" w:hint="cs"/>
+          <w:color w:val="212529"/>
+          <w:rtl/>
+          <w:lang w:bidi="fa-IR"/>
+        </w:rPr>
+        <w:t xml:space="preserve"> )قوی تر می کند.</w:t>
+      </w:r>
+    </w:p>
+    <w:p>
+      <w:pPr>
+        <w:shd w:val="clear" w:color="auto" w:fill="FFFFFF"/>
+        <w:bidi/>
+        <w:spacing w:before="100" w:beforeAutospacing="1" w:after="100" w:afterAutospacing="1" w:line="240" w:lineRule="auto"/>
+        <w:jc w:val="both"/>
+        <w:rPr>
+          <w:rFonts w:ascii="Vazir" w:eastAsia="Times New Roman" w:hAnsi="Vazir" w:cs="Vazir"/>
+          <w:b/>
+          <w:bCs/>
+          <w:color w:val="212529"/>
+          <w:rtl/>
+          <w:lang w:bidi="fa-IR"/>
+        </w:rPr>
+      </w:pPr>
+      <w:r>
+        <w:rPr>
+          <w:rFonts w:ascii="Vazir" w:eastAsia="Times New Roman" w:hAnsi="Vazir" w:cs="Vazir"/>
+          <w:b/>
+          <w:bCs/>
+          <w:color w:val="212529"/>
+          <w:lang w:bidi="fa-IR"/>
+        </w:rPr>
+        <w:t>Dependency Inversion Principle</w:t>
+      </w:r>
+      <w:r>
+        <w:rPr>
+          <w:rFonts w:ascii="Vazir" w:eastAsia="Times New Roman" w:hAnsi="Vazir" w:cs="Vazir" w:hint="cs"/>
+          <w:b/>
+          <w:bCs/>
+          <w:color w:val="212529"/>
+          <w:rtl/>
+          <w:lang w:bidi="fa-IR"/>
+        </w:rPr>
+        <w:t xml:space="preserve"> چیست؟</w:t>
+      </w:r>
+    </w:p>
+    <w:p>
+      <w:pPr>
+        <w:shd w:val="clear" w:color="auto" w:fill="FFFFFF"/>
+        <w:bidi/>
+        <w:spacing w:before="100" w:beforeAutospacing="1" w:after="100" w:afterAutospacing="1" w:line="240" w:lineRule="auto"/>
+        <w:jc w:val="both"/>
+        <w:rPr>
+          <w:rFonts w:ascii="Vazir" w:eastAsia="Times New Roman" w:hAnsi="Vazir" w:cs="Vazir"/>
+          <w:color w:val="212529"/>
+          <w:rtl/>
+          <w:lang w:bidi="fa-IR"/>
+        </w:rPr>
+      </w:pPr>
+      <w:r>
+        <w:rPr>
+          <w:rFonts w:ascii="Vazir" w:eastAsia="Times New Roman" w:hAnsi="Vazir" w:cs="Vazir" w:hint="cs"/>
+          <w:color w:val="212529"/>
+          <w:rtl/>
+          <w:lang w:bidi="fa-IR"/>
+        </w:rPr>
+        <w:t xml:space="preserve">ماژول ها و کلاس های بالا دستی نباید به کلاس های پایین دستی وابسته باشند. بلکه هر دو باید به </w:t>
+      </w:r>
+      <w:r>
+        <w:rPr>
+          <w:rFonts w:ascii="Vazir" w:eastAsia="Times New Roman" w:hAnsi="Vazir" w:cs="Vazir"/>
+          <w:color w:val="212529"/>
+          <w:lang w:bidi="fa-IR"/>
+        </w:rPr>
+        <w:t xml:space="preserve">Abstraction </w:t>
+      </w:r>
+      <w:r>
+        <w:rPr>
+          <w:rFonts w:ascii="Vazir" w:eastAsia="Times New Roman" w:hAnsi="Vazir" w:cs="Vazir" w:hint="cs"/>
+          <w:color w:val="212529"/>
+          <w:rtl/>
+          <w:lang w:bidi="fa-IR"/>
+        </w:rPr>
+        <w:t xml:space="preserve"> وابسته باشند و همچنین جزئیات باید به </w:t>
+      </w:r>
+      <w:r>
+        <w:rPr>
+          <w:rFonts w:ascii="Vazir" w:eastAsia="Times New Roman" w:hAnsi="Vazir" w:cs="Vazir"/>
+          <w:color w:val="212529"/>
+          <w:lang w:bidi="fa-IR"/>
+        </w:rPr>
+        <w:t>Abstraction</w:t>
+      </w:r>
+      <w:r>
+        <w:rPr>
+          <w:rFonts w:ascii="Vazir" w:eastAsia="Times New Roman" w:hAnsi="Vazir" w:cs="Vazir" w:hint="cs"/>
+          <w:color w:val="212529"/>
+          <w:rtl/>
+          <w:lang w:bidi="fa-IR"/>
+        </w:rPr>
+        <w:t xml:space="preserve"> وابسته باشند نه </w:t>
+      </w:r>
+      <w:r>
+        <w:rPr>
+          <w:rFonts w:ascii="Vazir" w:eastAsia="Times New Roman" w:hAnsi="Vazir" w:cs="Vazir"/>
+          <w:color w:val="212529"/>
+          <w:lang w:bidi="fa-IR"/>
+        </w:rPr>
+        <w:t>Abstraction</w:t>
+      </w:r>
+      <w:r>
+        <w:rPr>
+          <w:rFonts w:ascii="Vazir" w:eastAsia="Times New Roman" w:hAnsi="Vazir" w:cs="Vazir" w:hint="cs"/>
+          <w:color w:val="212529"/>
+          <w:rtl/>
+          <w:lang w:bidi="fa-IR"/>
+        </w:rPr>
+        <w:t xml:space="preserve"> به جزئیات.</w:t>
+      </w:r>
+    </w:p>
+    <w:p>
+      <w:pPr>
+        <w:shd w:val="clear" w:color="auto" w:fill="FFFFFF"/>
+        <w:bidi/>
+        <w:spacing w:before="100" w:beforeAutospacing="1" w:after="100" w:afterAutospacing="1" w:line="240" w:lineRule="auto"/>
+        <w:jc w:val="both"/>
+        <w:rPr>
+          <w:rFonts w:ascii="Vazir" w:eastAsia="Times New Roman" w:hAnsi="Vazir" w:cs="Vazir"/>
+          <w:b/>
+          <w:bCs/>
+          <w:color w:val="212529"/>
+          <w:rtl/>
+          <w:lang w:bidi="fa-IR"/>
+        </w:rPr>
+      </w:pPr>
+      <w:r>
+        <w:rPr>
+          <w:rFonts w:ascii="Vazir" w:eastAsia="Times New Roman" w:hAnsi="Vazir" w:cs="Vazir"/>
+          <w:b/>
+          <w:bCs/>
+          <w:color w:val="212529"/>
+          <w:lang w:bidi="fa-IR"/>
+        </w:rPr>
+        <w:t>Inversion Of Control</w:t>
+      </w:r>
+      <w:r>
+        <w:rPr>
+          <w:rFonts w:ascii="Vazir" w:eastAsia="Times New Roman" w:hAnsi="Vazir" w:cs="Vazir" w:hint="cs"/>
+          <w:b/>
+          <w:bCs/>
+          <w:color w:val="212529"/>
+          <w:rtl/>
+          <w:lang w:bidi="fa-IR"/>
+        </w:rPr>
+        <w:t xml:space="preserve"> چیست؟</w:t>
+      </w:r>
+    </w:p>
+    <w:p>
+      <w:pPr>
+        <w:shd w:val="clear" w:color="auto" w:fill="FFFFFF"/>
+        <w:bidi/>
+        <w:spacing w:before="100" w:beforeAutospacing="1" w:after="100" w:afterAutospacing="1" w:line="240" w:lineRule="auto"/>
+        <w:jc w:val="both"/>
+        <w:rPr>
+          <w:rFonts w:ascii="Vazir" w:eastAsia="Times New Roman" w:hAnsi="Vazir" w:cs="Vazir"/>
+          <w:color w:val="212529"/>
+          <w:rtl/>
+          <w:lang w:bidi="fa-IR"/>
+        </w:rPr>
+      </w:pPr>
+      <w:r>
+        <w:rPr>
+          <w:rFonts w:ascii="Vazir" w:eastAsia="Times New Roman" w:hAnsi="Vazir" w:cs="Vazir" w:hint="cs"/>
+          <w:color w:val="212529"/>
+          <w:rtl/>
+          <w:lang w:bidi="fa-IR"/>
+        </w:rPr>
+        <w:t>بعضی از کار هایی که به صورت روتین در حال انجام می باشند را به یک ماژول جدا می سپاریم(ناقص)</w:t>
+      </w:r>
+    </w:p>
+    <w:p>
+      <w:pPr>
+        <w:shd w:val="clear" w:color="auto" w:fill="FFFFFF"/>
+        <w:bidi/>
+        <w:spacing w:before="100" w:beforeAutospacing="1" w:after="100" w:afterAutospacing="1" w:line="240" w:lineRule="auto"/>
+        <w:jc w:val="both"/>
+        <w:rPr>
+          <w:rFonts w:ascii="Vazir" w:eastAsia="Times New Roman" w:hAnsi="Vazir" w:cs="Vazir"/>
+          <w:b/>
+          <w:bCs/>
+          <w:color w:val="212529"/>
+          <w:rtl/>
+          <w:lang w:bidi="fa-IR"/>
+        </w:rPr>
+      </w:pPr>
+      <w:r>
+        <w:rPr>
+          <w:rFonts w:ascii="Vazir" w:eastAsia="Times New Roman" w:hAnsi="Vazir" w:cs="Vazir"/>
+          <w:b/>
+          <w:bCs/>
+          <w:color w:val="212529"/>
+          <w:lang w:bidi="fa-IR"/>
+        </w:rPr>
+        <w:t>IOC Container</w:t>
+      </w:r>
+      <w:r>
+        <w:rPr>
+          <w:rFonts w:ascii="Vazir" w:eastAsia="Times New Roman" w:hAnsi="Vazir" w:cs="Vazir" w:hint="cs"/>
+          <w:b/>
+          <w:bCs/>
+          <w:color w:val="212529"/>
+          <w:rtl/>
+          <w:lang w:bidi="fa-IR"/>
+        </w:rPr>
+        <w:t xml:space="preserve"> چیست</w:t>
+      </w:r>
+      <w:r>
+        <w:rPr>
+          <w:rFonts w:ascii="Vazir" w:eastAsia="Times New Roman" w:hAnsi="Vazir" w:cs="Vazir" w:hint="cs"/>
+          <w:b/>
+          <w:bCs/>
+          <w:color w:val="212529"/>
+          <w:rtl/>
+          <w:lang w:bidi="fa-IR"/>
+        </w:rPr>
+        <w:t>؟</w:t>
+      </w:r>
+    </w:p>
+    <w:p>
+      <w:pPr>
+        <w:shd w:val="clear" w:color="auto" w:fill="FFFFFF"/>
+        <w:bidi/>
+        <w:spacing w:before="100" w:beforeAutospacing="1" w:after="100" w:afterAutospacing="1" w:line="240" w:lineRule="auto"/>
+        <w:jc w:val="both"/>
+        <w:rPr>
+          <w:rFonts w:ascii="Vazir" w:eastAsia="Times New Roman" w:hAnsi="Vazir" w:cs="Vazir"/>
+          <w:color w:val="212529"/>
+          <w:rtl/>
+          <w:lang w:bidi="fa-IR"/>
+        </w:rPr>
+      </w:pPr>
+      <w:r>
+        <w:rPr>
+          <w:rFonts w:ascii="Vazir" w:eastAsia="Times New Roman" w:hAnsi="Vazir" w:cs="Vazir" w:hint="cs"/>
+          <w:color w:val="212529"/>
+          <w:rtl/>
+          <w:lang w:bidi="fa-IR"/>
+        </w:rPr>
+        <w:t>فریم ورکی برای ایجاد</w:t>
+      </w:r>
+      <w:r>
+        <w:rPr>
+          <w:rFonts w:ascii="Vazir" w:eastAsia="Times New Roman" w:hAnsi="Vazir" w:cs="Vazir" w:hint="cs"/>
+          <w:color w:val="212529"/>
+          <w:rtl/>
+          <w:lang w:bidi="fa-IR"/>
+        </w:rPr>
+        <w:t xml:space="preserve"> </w:t>
+      </w:r>
+      <w:r>
+        <w:rPr>
+          <w:rFonts w:ascii="Vazir" w:eastAsia="Times New Roman" w:hAnsi="Vazir" w:cs="Vazir" w:hint="cs"/>
+          <w:color w:val="212529"/>
+          <w:rtl/>
+          <w:lang w:bidi="fa-IR"/>
+        </w:rPr>
+        <w:t>وابستگی و تزریق آن زمانی که نیاز دارید می باشد.به این معنی که شما نیازی نیست به صورت دستی این وابستگی را ایجاد و آن را تزریق کنید،بلکه این فرسم ورک این کار را برای شما انجام می</w:t>
+      </w:r>
+      <w:r>
+        <w:rPr>
+          <w:rFonts w:ascii="Vazir" w:eastAsia="Times New Roman" w:hAnsi="Vazir" w:cs="Vazir" w:hint="cs"/>
+          <w:color w:val="212529"/>
+          <w:rtl/>
+          <w:lang w:bidi="fa-IR"/>
+        </w:rPr>
+        <w:t xml:space="preserve"> </w:t>
+      </w:r>
+      <w:r>
+        <w:rPr>
+          <w:rFonts w:ascii="Vazir" w:eastAsia="Times New Roman" w:hAnsi="Vazir" w:cs="Vazir" w:hint="cs"/>
+          <w:color w:val="212529"/>
+          <w:rtl/>
+          <w:lang w:bidi="fa-IR"/>
+        </w:rPr>
+        <w:t>دهد.</w:t>
+      </w:r>
+    </w:p>
+    <w:p>
+      <w:pPr>
+        <w:shd w:val="clear" w:color="auto" w:fill="FFFFFF"/>
+        <w:bidi/>
+        <w:spacing w:before="100" w:beforeAutospacing="1" w:after="100" w:afterAutospacing="1" w:line="240" w:lineRule="auto"/>
+        <w:jc w:val="both"/>
+        <w:rPr>
+          <w:rFonts w:ascii="Vazir" w:eastAsia="Times New Roman" w:hAnsi="Vazir" w:cs="Vazir"/>
+          <w:b/>
+          <w:bCs/>
+          <w:color w:val="212529"/>
+          <w:rtl/>
+          <w:lang w:bidi="fa-IR"/>
+        </w:rPr>
+      </w:pPr>
+      <w:r>
+        <w:rPr>
+          <w:rFonts w:ascii="Vazir" w:eastAsia="Times New Roman" w:hAnsi="Vazir" w:cs="Vazir"/>
+          <w:b/>
+          <w:bCs/>
+          <w:color w:val="212529"/>
+          <w:lang w:bidi="fa-IR"/>
+        </w:rPr>
+        <w:t xml:space="preserve">Delegate </w:t>
+      </w:r>
+      <w:r>
+        <w:rPr>
+          <w:rFonts w:ascii="Vazir" w:eastAsia="Times New Roman" w:hAnsi="Vazir" w:cs="Vazir" w:hint="cs"/>
+          <w:b/>
+          <w:bCs/>
+          <w:color w:val="212529"/>
+          <w:rtl/>
+          <w:lang w:bidi="fa-IR"/>
+        </w:rPr>
+        <w:t xml:space="preserve"> در سی شارپ به چه معناست؟</w:t>
+      </w:r>
+    </w:p>
+    <w:p>
+      <w:pPr>
+        <w:shd w:val="clear" w:color="auto" w:fill="FFFFFF"/>
+        <w:bidi/>
+        <w:spacing w:before="100" w:beforeAutospacing="1" w:after="100" w:afterAutospacing="1" w:line="240" w:lineRule="auto"/>
+        <w:jc w:val="both"/>
+        <w:rPr>
+          <w:rFonts w:ascii="Vazir" w:eastAsia="Times New Roman" w:hAnsi="Vazir" w:cs="Vazir"/>
+          <w:color w:val="212529"/>
+          <w:rtl/>
+          <w:lang w:bidi="fa-IR"/>
+        </w:rPr>
+      </w:pPr>
+      <w:r>
+        <w:rPr>
+          <w:rFonts w:ascii="Vazir" w:eastAsia="Times New Roman" w:hAnsi="Vazir" w:cs="Vazir"/>
+          <w:color w:val="212529"/>
+          <w:lang w:bidi="fa-IR"/>
+        </w:rPr>
+        <w:t>Data Type</w:t>
+      </w:r>
+      <w:r>
+        <w:rPr>
+          <w:rFonts w:ascii="Vazir" w:eastAsia="Times New Roman" w:hAnsi="Vazir" w:cs="Vazir" w:hint="cs"/>
+          <w:color w:val="212529"/>
+          <w:rtl/>
+          <w:lang w:bidi="fa-IR"/>
+        </w:rPr>
+        <w:t xml:space="preserve"> </w:t>
+      </w:r>
+      <w:r>
+        <w:rPr>
+          <w:rFonts w:ascii="Vazir" w:eastAsia="Times New Roman" w:hAnsi="Vazir" w:cs="Vazir" w:hint="cs"/>
+          <w:color w:val="212529"/>
+          <w:rtl/>
+          <w:lang w:bidi="fa-IR"/>
+        </w:rPr>
+        <w:t xml:space="preserve">هایی هستند که می توانند یک متد را داخل خود ذخیره کنند. یک نوع داده </w:t>
+      </w:r>
+      <w:r>
+        <w:rPr>
+          <w:rFonts w:ascii="Vazir" w:eastAsia="Times New Roman" w:hAnsi="Vazir" w:cs="Vazir"/>
+          <w:color w:val="212529"/>
+          <w:lang w:bidi="fa-IR"/>
+        </w:rPr>
+        <w:t>Referance Type</w:t>
+      </w:r>
+      <w:r>
+        <w:rPr>
+          <w:rFonts w:ascii="Vazir" w:eastAsia="Times New Roman" w:hAnsi="Vazir" w:cs="Vazir" w:hint="cs"/>
+          <w:color w:val="212529"/>
+          <w:rtl/>
+          <w:lang w:bidi="fa-IR"/>
+        </w:rPr>
+        <w:t xml:space="preserve"> است که </w:t>
+      </w:r>
+      <w:r>
+        <w:rPr>
+          <w:rFonts w:ascii="Vazir" w:eastAsia="Times New Roman" w:hAnsi="Vazir" w:cs="Vazir"/>
+          <w:color w:val="212529"/>
+          <w:lang w:bidi="fa-IR"/>
+        </w:rPr>
+        <w:t>Signature</w:t>
+      </w:r>
+      <w:r>
+        <w:rPr>
+          <w:rFonts w:ascii="Vazir" w:eastAsia="Times New Roman" w:hAnsi="Vazir" w:cs="Vazir" w:hint="cs"/>
+          <w:color w:val="212529"/>
+          <w:rtl/>
+          <w:lang w:bidi="fa-IR"/>
+        </w:rPr>
+        <w:t xml:space="preserve"> یک متد را تعریف می کند.</w:t>
+      </w:r>
+    </w:p>
+    <w:p>
+      <w:pPr>
+        <w:shd w:val="clear" w:color="auto" w:fill="FFFFFF"/>
+        <w:bidi/>
+        <w:spacing w:before="100" w:beforeAutospacing="1" w:after="100" w:afterAutospacing="1" w:line="240" w:lineRule="auto"/>
+        <w:jc w:val="both"/>
+        <w:rPr>
+          <w:rFonts w:ascii="Vazir" w:eastAsia="Times New Roman" w:hAnsi="Vazir" w:cs="Vazir"/>
+          <w:b/>
+          <w:bCs/>
+          <w:color w:val="212529"/>
+          <w:rtl/>
+          <w:lang w:bidi="fa-IR"/>
+        </w:rPr>
+      </w:pPr>
+      <w:r>
+        <w:rPr>
+          <w:rFonts w:ascii="Vazir" w:eastAsia="Times New Roman" w:hAnsi="Vazir" w:cs="Vazir"/>
+          <w:b/>
+          <w:bCs/>
+          <w:color w:val="212529"/>
+          <w:lang w:bidi="fa-IR"/>
+        </w:rPr>
+        <w:t xml:space="preserve">Expression Tree </w:t>
+      </w:r>
+      <w:r>
+        <w:rPr>
+          <w:rFonts w:ascii="Vazir" w:eastAsia="Times New Roman" w:hAnsi="Vazir" w:cs="Vazir" w:hint="cs"/>
+          <w:b/>
+          <w:bCs/>
+          <w:color w:val="212529"/>
+          <w:rtl/>
+          <w:lang w:bidi="fa-IR"/>
+        </w:rPr>
+        <w:t xml:space="preserve"> در سی شارپ به چه معناست؟</w:t>
+      </w:r>
+    </w:p>
+    <w:p>
+      <w:pPr>
+        <w:shd w:val="clear" w:color="auto" w:fill="FFFFFF"/>
+        <w:bidi/>
+        <w:spacing w:before="100" w:beforeAutospacing="1" w:after="100" w:afterAutospacing="1" w:line="240" w:lineRule="auto"/>
+        <w:jc w:val="both"/>
+        <w:rPr>
+          <w:rFonts w:ascii="Vazir" w:eastAsia="Times New Roman" w:hAnsi="Vazir" w:cs="Vazir"/>
+          <w:color w:val="212529"/>
+          <w:rtl/>
+          <w:lang w:bidi="fa-IR"/>
+        </w:rPr>
+      </w:pPr>
+      <w:r>
+        <w:rPr>
+          <w:rFonts w:ascii="Vazir" w:eastAsia="Times New Roman" w:hAnsi="Vazir" w:cs="Vazir" w:hint="cs"/>
+          <w:color w:val="212529"/>
+          <w:rtl/>
+          <w:lang w:bidi="fa-IR"/>
+        </w:rPr>
+        <w:t xml:space="preserve">یک ساختار داده ای درختی است به طوری که هر گره یک </w:t>
+      </w:r>
+      <w:r>
+        <w:rPr>
+          <w:rFonts w:ascii="Vazir" w:eastAsia="Times New Roman" w:hAnsi="Vazir" w:cs="Vazir"/>
+          <w:color w:val="212529"/>
+          <w:lang w:bidi="fa-IR"/>
+        </w:rPr>
+        <w:t>expression</w:t>
+      </w:r>
+      <w:r>
+        <w:rPr>
+          <w:rFonts w:ascii="Vazir" w:eastAsia="Times New Roman" w:hAnsi="Vazir" w:cs="Vazir" w:hint="cs"/>
+          <w:color w:val="212529"/>
+          <w:rtl/>
+          <w:lang w:bidi="fa-IR"/>
+        </w:rPr>
+        <w:t xml:space="preserve"> است.یک </w:t>
+      </w:r>
+      <w:r>
+        <w:rPr>
+          <w:rFonts w:ascii="Vazir" w:eastAsia="Times New Roman" w:hAnsi="Vazir" w:cs="Vazir"/>
+          <w:color w:val="212529"/>
+          <w:lang w:bidi="fa-IR"/>
+        </w:rPr>
+        <w:t>expression</w:t>
+      </w:r>
+      <w:r>
+        <w:rPr>
+          <w:rFonts w:ascii="Vazir" w:eastAsia="Times New Roman" w:hAnsi="Vazir" w:cs="Vazir" w:hint="cs"/>
+          <w:color w:val="212529"/>
+          <w:rtl/>
+          <w:lang w:bidi="fa-IR"/>
+        </w:rPr>
+        <w:t xml:space="preserve"> میتواند یک فراخوانی متد یا </w:t>
+      </w:r>
+      <w:r>
+        <w:rPr>
+          <w:rFonts w:ascii="Vazir" w:eastAsia="Times New Roman" w:hAnsi="Vazir" w:cs="Vazir"/>
+          <w:color w:val="212529"/>
+          <w:lang w:bidi="fa-IR"/>
+        </w:rPr>
+        <w:t>Method Call</w:t>
+      </w:r>
+      <w:r>
+        <w:rPr>
+          <w:rFonts w:ascii="Vazir" w:eastAsia="Times New Roman" w:hAnsi="Vazir" w:cs="Vazir" w:hint="cs"/>
+          <w:color w:val="212529"/>
+          <w:rtl/>
+          <w:lang w:bidi="fa-IR"/>
+        </w:rPr>
+        <w:t xml:space="preserve"> یا یک عملیات باینری مانند </w:t>
+      </w:r>
+      <w:r>
+        <w:rPr>
+          <w:rFonts w:ascii="Vazir" w:eastAsia="Times New Roman" w:hAnsi="Vazir" w:cs="Vazir"/>
+          <w:color w:val="212529"/>
+          <w:lang w:bidi="fa-IR"/>
+        </w:rPr>
+        <w:t>x&gt;y</w:t>
+      </w:r>
+      <w:r>
+        <w:rPr>
+          <w:rFonts w:ascii="Vazir" w:eastAsia="Times New Roman" w:hAnsi="Vazir" w:cs="Vazir" w:hint="cs"/>
+          <w:color w:val="212529"/>
+          <w:rtl/>
+          <w:lang w:bidi="fa-IR"/>
+        </w:rPr>
+        <w:t xml:space="preserve"> باشد که با همکاری عبارت های لامبدا صورت می گیرد.</w:t>
+      </w:r>
+    </w:p>
+    <w:p>
+      <w:pPr>
+        <w:shd w:val="clear" w:color="auto" w:fill="FFFFFF"/>
+        <w:bidi/>
+        <w:spacing w:before="100" w:beforeAutospacing="1" w:after="100" w:afterAutospacing="1" w:line="240" w:lineRule="auto"/>
+        <w:jc w:val="both"/>
+        <w:rPr>
+          <w:rFonts w:ascii="Vazir" w:eastAsia="Times New Roman" w:hAnsi="Vazir" w:cs="Vazir"/>
+          <w:b/>
+          <w:bCs/>
+          <w:color w:val="212529"/>
+          <w:rtl/>
+          <w:lang w:bidi="fa-IR"/>
+        </w:rPr>
+      </w:pPr>
+      <w:r>
+        <w:rPr>
+          <w:rFonts w:ascii="Vazir" w:eastAsia="Times New Roman" w:hAnsi="Vazir" w:cs="Vazir" w:hint="cs"/>
+          <w:b/>
+          <w:bCs/>
+          <w:color w:val="212529"/>
+          <w:rtl/>
+          <w:lang w:bidi="fa-IR"/>
+        </w:rPr>
+        <w:t xml:space="preserve">منظور از توابع </w:t>
+      </w:r>
+      <w:r>
+        <w:rPr>
+          <w:rFonts w:ascii="Vazir" w:eastAsia="Times New Roman" w:hAnsi="Vazir" w:cs="Vazir"/>
+          <w:b/>
+          <w:bCs/>
+          <w:color w:val="212529"/>
+          <w:lang w:bidi="fa-IR"/>
+        </w:rPr>
+        <w:t xml:space="preserve">Boxing </w:t>
+      </w:r>
+      <w:r>
+        <w:rPr>
+          <w:rFonts w:ascii="Vazir" w:eastAsia="Times New Roman" w:hAnsi="Vazir" w:cs="Vazir" w:hint="cs"/>
+          <w:b/>
+          <w:bCs/>
+          <w:color w:val="212529"/>
+          <w:rtl/>
+          <w:lang w:bidi="fa-IR"/>
+        </w:rPr>
+        <w:t xml:space="preserve"> و</w:t>
+      </w:r>
+      <w:r>
+        <w:rPr>
+          <w:rFonts w:ascii="Vazir" w:eastAsia="Times New Roman" w:hAnsi="Vazir" w:cs="Vazir"/>
+          <w:b/>
+          <w:bCs/>
+          <w:color w:val="212529"/>
+          <w:lang w:bidi="fa-IR"/>
+        </w:rPr>
+        <w:t xml:space="preserve"> Unboxing </w:t>
+      </w:r>
+      <w:r>
+        <w:rPr>
+          <w:rFonts w:ascii="Vazir" w:eastAsia="Times New Roman" w:hAnsi="Vazir" w:cs="Vazir" w:hint="cs"/>
+          <w:b/>
+          <w:bCs/>
+          <w:color w:val="212529"/>
+          <w:rtl/>
+          <w:lang w:bidi="fa-IR"/>
+        </w:rPr>
+        <w:t>در سی شارپ چیست؟</w:t>
+      </w:r>
+    </w:p>
+    <w:p>
+      <w:pPr>
+        <w:shd w:val="clear" w:color="auto" w:fill="FFFFFF"/>
+        <w:bidi/>
+        <w:spacing w:before="100" w:beforeAutospacing="1" w:after="100" w:afterAutospacing="1" w:line="240" w:lineRule="auto"/>
+        <w:jc w:val="both"/>
+        <w:rPr>
+          <w:rFonts w:ascii="Vazir" w:eastAsia="Times New Roman" w:hAnsi="Vazir" w:cs="Vazir"/>
+          <w:color w:val="212529"/>
+          <w:rtl/>
+          <w:lang w:bidi="fa-IR"/>
+        </w:rPr>
+      </w:pPr>
+      <w:r>
+        <w:rPr>
+          <w:rFonts w:ascii="Vazir" w:eastAsia="Times New Roman" w:hAnsi="Vazir" w:cs="Vazir" w:hint="cs"/>
+          <w:color w:val="212529"/>
+          <w:rtl/>
+          <w:lang w:bidi="fa-IR"/>
+        </w:rPr>
+        <w:lastRenderedPageBreak/>
+        <w:t xml:space="preserve">تبدیل یک مقدار(عددی،رشته،کارکتر،....) به یک شی را </w:t>
+      </w:r>
+      <w:r>
+        <w:rPr>
+          <w:rFonts w:ascii="Vazir" w:eastAsia="Times New Roman" w:hAnsi="Vazir" w:cs="Vazir"/>
+          <w:color w:val="212529"/>
+          <w:lang w:bidi="fa-IR"/>
+        </w:rPr>
+        <w:t>Boxing</w:t>
+      </w:r>
+      <w:r>
+        <w:rPr>
+          <w:rFonts w:ascii="Vazir" w:eastAsia="Times New Roman" w:hAnsi="Vazir" w:cs="Vazir" w:hint="cs"/>
+          <w:color w:val="212529"/>
+          <w:rtl/>
+          <w:lang w:bidi="fa-IR"/>
+        </w:rPr>
+        <w:t xml:space="preserve"> و تبدیل یک شی به یک مقدار را </w:t>
+      </w:r>
+      <w:r>
+        <w:rPr>
+          <w:rFonts w:ascii="Vazir" w:eastAsia="Times New Roman" w:hAnsi="Vazir" w:cs="Vazir"/>
+          <w:color w:val="212529"/>
+          <w:lang w:bidi="fa-IR"/>
+        </w:rPr>
+        <w:t>Unboxing</w:t>
+      </w:r>
+      <w:r>
+        <w:rPr>
+          <w:rFonts w:ascii="Vazir" w:eastAsia="Times New Roman" w:hAnsi="Vazir" w:cs="Vazir" w:hint="cs"/>
+          <w:color w:val="212529"/>
+          <w:rtl/>
+          <w:lang w:bidi="fa-IR"/>
+        </w:rPr>
+        <w:t xml:space="preserve"> گویند.</w:t>
+      </w:r>
+    </w:p>
+    <w:p>
+      <w:pPr>
+        <w:shd w:val="clear" w:color="auto" w:fill="FFFFFF"/>
+        <w:bidi/>
+        <w:spacing w:before="100" w:beforeAutospacing="1" w:after="100" w:afterAutospacing="1" w:line="240" w:lineRule="auto"/>
+        <w:jc w:val="both"/>
+        <w:rPr>
+          <w:rFonts w:ascii="Vazir" w:eastAsia="Times New Roman" w:hAnsi="Vazir" w:cs="Vazir"/>
+          <w:b/>
+          <w:bCs/>
+          <w:color w:val="212529"/>
+          <w:rtl/>
+          <w:lang w:bidi="fa-IR"/>
+        </w:rPr>
+      </w:pPr>
+      <w:r>
+        <w:rPr>
+          <w:rFonts w:ascii="Vazir" w:eastAsia="Times New Roman" w:hAnsi="Vazir" w:cs="Vazir" w:hint="cs"/>
+          <w:b/>
+          <w:bCs/>
+          <w:color w:val="212529"/>
+          <w:rtl/>
+          <w:lang w:bidi="fa-IR"/>
+        </w:rPr>
+        <w:t xml:space="preserve">تفاوت </w:t>
+      </w:r>
+      <w:r>
+        <w:rPr>
+          <w:rFonts w:ascii="Vazir" w:eastAsia="Times New Roman" w:hAnsi="Vazir" w:cs="Vazir"/>
+          <w:b/>
+          <w:bCs/>
+          <w:color w:val="212529"/>
+          <w:lang w:bidi="fa-IR"/>
+        </w:rPr>
+        <w:t>Array</w:t>
+      </w:r>
+      <w:r>
+        <w:rPr>
+          <w:rFonts w:ascii="Vazir" w:eastAsia="Times New Roman" w:hAnsi="Vazir" w:cs="Vazir" w:hint="cs"/>
+          <w:b/>
+          <w:bCs/>
+          <w:color w:val="212529"/>
+          <w:rtl/>
+          <w:lang w:bidi="fa-IR"/>
+        </w:rPr>
+        <w:t xml:space="preserve"> با </w:t>
+      </w:r>
+      <w:r>
+        <w:rPr>
+          <w:rFonts w:ascii="Vazir" w:eastAsia="Times New Roman" w:hAnsi="Vazir" w:cs="Vazir"/>
+          <w:b/>
+          <w:bCs/>
+          <w:color w:val="212529"/>
+          <w:lang w:bidi="fa-IR"/>
+        </w:rPr>
+        <w:t>ArrayList</w:t>
+      </w:r>
+      <w:r>
+        <w:rPr>
+          <w:rFonts w:ascii="Vazir" w:eastAsia="Times New Roman" w:hAnsi="Vazir" w:cs="Vazir" w:hint="cs"/>
+          <w:b/>
+          <w:bCs/>
+          <w:color w:val="212529"/>
+          <w:rtl/>
+          <w:lang w:bidi="fa-IR"/>
+        </w:rPr>
+        <w:t xml:space="preserve"> در سی شارپ چیست؟</w:t>
+      </w:r>
+    </w:p>
+    <w:p>
+      <w:pPr>
+        <w:shd w:val="clear" w:color="auto" w:fill="FFFFFF"/>
+        <w:bidi/>
+        <w:spacing w:before="100" w:beforeAutospacing="1" w:after="100" w:afterAutospacing="1" w:line="240" w:lineRule="auto"/>
+        <w:jc w:val="both"/>
+        <w:rPr>
+          <w:rFonts w:ascii="Vazir" w:eastAsia="Times New Roman" w:hAnsi="Vazir" w:cs="Vazir"/>
+          <w:color w:val="212529"/>
+          <w:rtl/>
+          <w:lang w:bidi="fa-IR"/>
+        </w:rPr>
+      </w:pPr>
+      <w:r>
+        <w:rPr>
+          <w:rFonts w:ascii="Vazir" w:eastAsia="Times New Roman" w:hAnsi="Vazir" w:cs="Vazir"/>
+          <w:color w:val="212529"/>
+          <w:lang w:bidi="fa-IR"/>
+        </w:rPr>
+        <w:t>Array</w:t>
+      </w:r>
+      <w:r>
+        <w:rPr>
+          <w:rFonts w:ascii="Vazir" w:eastAsia="Times New Roman" w:hAnsi="Vazir" w:cs="Vazir" w:hint="cs"/>
+          <w:color w:val="212529"/>
+          <w:rtl/>
+          <w:lang w:bidi="fa-IR"/>
+        </w:rPr>
+        <w:t xml:space="preserve"> مجموعه ای از متغیر های مشابه به حساب می آید که تحت عنوان یک ویژگی مشترک کنار یکدیگر جمع شده اند.</w:t>
+      </w:r>
+      <w:r>
+        <w:rPr>
+          <w:rFonts w:ascii="Vazir" w:eastAsia="Times New Roman" w:hAnsi="Vazir" w:cs="Vazir"/>
+          <w:color w:val="212529"/>
+          <w:lang w:bidi="fa-IR"/>
+        </w:rPr>
+        <w:t>ArrayList</w:t>
+      </w:r>
+      <w:r>
+        <w:rPr>
+          <w:rFonts w:ascii="Vazir" w:eastAsia="Times New Roman" w:hAnsi="Vazir" w:cs="Vazir" w:hint="cs"/>
+          <w:color w:val="212529"/>
+          <w:rtl/>
+          <w:lang w:bidi="fa-IR"/>
+        </w:rPr>
+        <w:t xml:space="preserve"> مجموعه ای از اشیا است که امکان </w:t>
+      </w:r>
+      <w:r>
+        <w:rPr>
+          <w:rFonts w:ascii="Vazir" w:eastAsia="Times New Roman" w:hAnsi="Vazir" w:cs="Vazir" w:hint="cs"/>
+          <w:color w:val="212529"/>
+          <w:rtl/>
+          <w:lang w:bidi="fa-IR"/>
+        </w:rPr>
+        <w:t>ش</w:t>
+      </w:r>
+      <w:r>
+        <w:rPr>
+          <w:rFonts w:ascii="Vazir" w:eastAsia="Times New Roman" w:hAnsi="Vazir" w:cs="Vazir" w:hint="cs"/>
+          <w:color w:val="212529"/>
+          <w:rtl/>
+          <w:lang w:bidi="fa-IR"/>
+        </w:rPr>
+        <w:t>اخص گذاری و ایندکس گذاری آن به صورت تک تک وجود دارد.علاوه بر آن ویژگی های مانند جستجو و مرتب سازی آیتم ها و افزودن و تخصیص حافظه پویا را داراست. اما از مهم ترین تفاوت آن ها می توان به موارد زیر اشاره کرد:</w:t>
+      </w:r>
+    </w:p>
+    <w:p>
+      <w:pPr>
+        <w:shd w:val="clear" w:color="auto" w:fill="FFFFFF"/>
+        <w:bidi/>
+        <w:spacing w:before="100" w:beforeAutospacing="1" w:after="100" w:afterAutospacing="1" w:line="240" w:lineRule="auto"/>
+        <w:jc w:val="both"/>
+        <w:rPr>
+          <w:rFonts w:ascii="Vazir" w:eastAsia="Times New Roman" w:hAnsi="Vazir" w:cs="Vazir"/>
+          <w:color w:val="212529"/>
+          <w:rtl/>
+          <w:lang w:bidi="fa-IR"/>
+        </w:rPr>
+      </w:pPr>
+      <w:r>
+        <w:rPr>
+          <w:rFonts w:ascii="Vazir" w:eastAsia="Times New Roman" w:hAnsi="Vazir" w:cs="Vazir" w:hint="cs"/>
+          <w:color w:val="212529"/>
+          <w:rtl/>
+          <w:lang w:bidi="fa-IR"/>
+        </w:rPr>
+        <w:t xml:space="preserve">هنگام تعریف </w:t>
+      </w:r>
+      <w:r>
+        <w:rPr>
+          <w:rFonts w:ascii="Vazir" w:eastAsia="Times New Roman" w:hAnsi="Vazir" w:cs="Vazir"/>
+          <w:color w:val="212529"/>
+          <w:lang w:bidi="fa-IR"/>
+        </w:rPr>
+        <w:t>Array</w:t>
+      </w:r>
+      <w:r>
+        <w:rPr>
+          <w:rFonts w:ascii="Vazir" w:eastAsia="Times New Roman" w:hAnsi="Vazir" w:cs="Vazir" w:hint="cs"/>
+          <w:color w:val="212529"/>
+          <w:rtl/>
+          <w:lang w:bidi="fa-IR"/>
+        </w:rPr>
+        <w:t xml:space="preserve"> چون اندازه آن ثابت است پس </w:t>
+      </w:r>
+      <w:r>
+        <w:rPr>
+          <w:rFonts w:ascii="Vazir" w:eastAsia="Times New Roman" w:hAnsi="Vazir" w:cs="Vazir" w:hint="cs"/>
+          <w:color w:val="212529"/>
+          <w:rtl/>
+          <w:lang w:bidi="fa-IR"/>
+        </w:rPr>
+        <w:t xml:space="preserve">تخصیص حافظه به صورت ثابت خواهد بود در صورتی که در </w:t>
+      </w:r>
+      <w:r>
+        <w:rPr>
+          <w:rFonts w:ascii="Vazir" w:eastAsia="Times New Roman" w:hAnsi="Vazir" w:cs="Vazir"/>
+          <w:color w:val="212529"/>
+          <w:lang w:bidi="fa-IR"/>
+        </w:rPr>
+        <w:t>arraylist</w:t>
+      </w:r>
+      <w:r>
+        <w:rPr>
+          <w:rFonts w:ascii="Vazir" w:eastAsia="Times New Roman" w:hAnsi="Vazir" w:cs="Vazir" w:hint="cs"/>
+          <w:color w:val="212529"/>
+          <w:rtl/>
+          <w:lang w:bidi="fa-IR"/>
+        </w:rPr>
+        <w:t xml:space="preserve"> میتوان تخصیص حافظه را به صورت پویا کاهش و یا افزایش داد.</w:t>
+      </w:r>
+    </w:p>
+    <w:p>
+      <w:pPr>
+        <w:shd w:val="clear" w:color="auto" w:fill="FFFFFF"/>
+        <w:bidi/>
+        <w:spacing w:before="100" w:beforeAutospacing="1" w:after="100" w:afterAutospacing="1" w:line="240" w:lineRule="auto"/>
+        <w:jc w:val="both"/>
+        <w:rPr>
+          <w:rFonts w:ascii="Vazir" w:eastAsia="Times New Roman" w:hAnsi="Vazir" w:cs="Vazir"/>
+          <w:color w:val="212529"/>
+          <w:rtl/>
+          <w:lang w:bidi="fa-IR"/>
+        </w:rPr>
+      </w:pPr>
+      <w:r>
+        <w:rPr>
+          <w:rFonts w:ascii="Vazir" w:eastAsia="Times New Roman" w:hAnsi="Vazir" w:cs="Vazir" w:hint="cs"/>
+          <w:color w:val="212529"/>
+          <w:rtl/>
+          <w:lang w:bidi="fa-IR"/>
+        </w:rPr>
+        <w:t xml:space="preserve">تمام آیتم های </w:t>
+      </w:r>
+      <w:r>
+        <w:rPr>
+          <w:rFonts w:ascii="Vazir" w:eastAsia="Times New Roman" w:hAnsi="Vazir" w:cs="Vazir"/>
+          <w:color w:val="212529"/>
+          <w:lang w:bidi="fa-IR"/>
+        </w:rPr>
+        <w:t>Array</w:t>
+      </w:r>
+      <w:r>
+        <w:rPr>
+          <w:rFonts w:ascii="Vazir" w:eastAsia="Times New Roman" w:hAnsi="Vazir" w:cs="Vazir" w:hint="cs"/>
+          <w:color w:val="212529"/>
+          <w:rtl/>
+          <w:lang w:bidi="fa-IR"/>
+        </w:rPr>
+        <w:t xml:space="preserve"> یکسان هستند در صورتی که در </w:t>
+      </w:r>
+      <w:r>
+        <w:rPr>
+          <w:rFonts w:ascii="Vazir" w:eastAsia="Times New Roman" w:hAnsi="Vazir" w:cs="Vazir"/>
+          <w:color w:val="212529"/>
+          <w:lang w:bidi="fa-IR"/>
+        </w:rPr>
+        <w:t>Array List</w:t>
+      </w:r>
+      <w:r>
+        <w:rPr>
+          <w:rFonts w:ascii="Vazir" w:eastAsia="Times New Roman" w:hAnsi="Vazir" w:cs="Vazir" w:hint="cs"/>
+          <w:color w:val="212529"/>
+          <w:rtl/>
+          <w:lang w:bidi="fa-IR"/>
+        </w:rPr>
+        <w:t xml:space="preserve"> میتوان از هر نوع داده افزود.</w:t>
+      </w:r>
+    </w:p>
+    <w:p>
+      <w:pPr>
+        <w:shd w:val="clear" w:color="auto" w:fill="FFFFFF"/>
+        <w:bidi/>
+        <w:spacing w:before="100" w:beforeAutospacing="1" w:after="100" w:afterAutospacing="1" w:line="240" w:lineRule="auto"/>
+        <w:jc w:val="both"/>
+        <w:rPr>
+          <w:rFonts w:ascii="Vazir" w:eastAsia="Times New Roman" w:hAnsi="Vazir" w:cs="Vazir"/>
+          <w:color w:val="212529"/>
+          <w:lang w:bidi="fa-IR"/>
+        </w:rPr>
+      </w:pPr>
+      <w:r>
+        <w:rPr>
+          <w:rFonts w:ascii="Vazir" w:eastAsia="Times New Roman" w:hAnsi="Vazir" w:cs="Vazir"/>
+          <w:color w:val="212529"/>
+          <w:lang w:bidi="fa-IR"/>
+        </w:rPr>
+        <w:t>Array</w:t>
+      </w:r>
+      <w:r>
+        <w:rPr>
+          <w:rFonts w:ascii="Vazir" w:eastAsia="Times New Roman" w:hAnsi="Vazir" w:cs="Vazir" w:hint="cs"/>
+          <w:color w:val="212529"/>
+          <w:rtl/>
+          <w:lang w:bidi="fa-IR"/>
+        </w:rPr>
+        <w:t xml:space="preserve"> در سی شارپ امکان پذیرش </w:t>
+      </w:r>
+      <w:r>
+        <w:rPr>
+          <w:rFonts w:ascii="Vazir" w:eastAsia="Times New Roman" w:hAnsi="Vazir" w:cs="Vazir"/>
+          <w:color w:val="212529"/>
+          <w:lang w:bidi="fa-IR"/>
+        </w:rPr>
+        <w:t>Null</w:t>
+      </w:r>
+      <w:r>
+        <w:rPr>
+          <w:rFonts w:ascii="Vazir" w:eastAsia="Times New Roman" w:hAnsi="Vazir" w:cs="Vazir" w:hint="cs"/>
+          <w:color w:val="212529"/>
+          <w:rtl/>
+          <w:lang w:bidi="fa-IR"/>
+        </w:rPr>
+        <w:t xml:space="preserve"> را ندارند ولی </w:t>
+      </w:r>
+      <w:r>
+        <w:rPr>
+          <w:rFonts w:ascii="Vazir" w:eastAsia="Times New Roman" w:hAnsi="Vazir" w:cs="Vazir"/>
+          <w:color w:val="212529"/>
+          <w:lang w:bidi="fa-IR"/>
+        </w:rPr>
+        <w:t>Array List</w:t>
+      </w:r>
+      <w:r>
+        <w:rPr>
+          <w:rFonts w:ascii="Vazir" w:eastAsia="Times New Roman" w:hAnsi="Vazir" w:cs="Vazir" w:hint="cs"/>
+          <w:color w:val="212529"/>
+          <w:rtl/>
+          <w:lang w:bidi="fa-IR"/>
+        </w:rPr>
+        <w:t xml:space="preserve"> مقدار </w:t>
+      </w:r>
+      <w:r>
+        <w:rPr>
+          <w:rFonts w:ascii="Vazir" w:eastAsia="Times New Roman" w:hAnsi="Vazir" w:cs="Vazir"/>
+          <w:color w:val="212529"/>
+          <w:lang w:bidi="fa-IR"/>
+        </w:rPr>
+        <w:t>Null</w:t>
+      </w:r>
+      <w:r>
+        <w:rPr>
+          <w:rFonts w:ascii="Vazir" w:eastAsia="Times New Roman" w:hAnsi="Vazir" w:cs="Vazir" w:hint="cs"/>
+          <w:color w:val="212529"/>
+          <w:rtl/>
+          <w:lang w:bidi="fa-IR"/>
+        </w:rPr>
+        <w:t xml:space="preserve"> را می پذیرد.</w:t>
+      </w:r>
+    </w:p>
+    <w:p>
+      <w:pPr>
+        <w:shd w:val="clear" w:color="auto" w:fill="FFFFFF"/>
+        <w:bidi/>
+        <w:spacing w:before="100" w:beforeAutospacing="1" w:after="100" w:afterAutospacing="1" w:line="240" w:lineRule="auto"/>
+        <w:jc w:val="both"/>
+        <w:rPr>
+          <w:rFonts w:ascii="Vazir" w:hAnsi="Vazir" w:cs="Vazir"/>
+          <w:b/>
+          <w:bCs/>
+          <w:rtl/>
+          <w:lang w:bidi="fa-IR"/>
+        </w:rPr>
+      </w:pPr>
+      <w:r>
+        <w:rPr>
+          <w:rFonts w:ascii="Vazir" w:hAnsi="Vazir" w:cs="Vazir"/>
+          <w:b/>
+          <w:bCs/>
+          <w:rtl/>
+        </w:rPr>
+        <w:t>تفاوت</w:t>
+      </w:r>
+      <w:r>
+        <w:rPr>
+          <w:rFonts w:ascii="Vazir" w:hAnsi="Vazir" w:cs="Vazir"/>
+          <w:b/>
+          <w:bCs/>
+        </w:rPr>
+        <w:t xml:space="preserve"> string builder </w:t>
+      </w:r>
+      <w:r>
+        <w:rPr>
+          <w:rFonts w:ascii="Vazir" w:hAnsi="Vazir" w:cs="Vazir"/>
+          <w:b/>
+          <w:bCs/>
+          <w:rtl/>
+        </w:rPr>
+        <w:t>و</w:t>
+      </w:r>
+      <w:r>
+        <w:rPr>
+          <w:rFonts w:ascii="Vazir" w:hAnsi="Vazir" w:cs="Vazir"/>
+          <w:b/>
+          <w:bCs/>
+        </w:rPr>
+        <w:t xml:space="preserve"> concat </w:t>
+      </w:r>
+      <w:r>
+        <w:rPr>
+          <w:rFonts w:ascii="Vazir" w:hAnsi="Vazir" w:cs="Vazir"/>
+          <w:b/>
+          <w:bCs/>
+          <w:rtl/>
+        </w:rPr>
+        <w:t>و $ و + چی</w:t>
+      </w:r>
+      <w:r>
+        <w:rPr>
+          <w:rFonts w:ascii="Vazir" w:hAnsi="Vazir" w:cs="Vazir" w:hint="cs"/>
+          <w:b/>
+          <w:bCs/>
+          <w:rtl/>
+          <w:lang w:bidi="fa-IR"/>
+        </w:rPr>
+        <w:t>ست؟</w:t>
+      </w:r>
+    </w:p>
+    <w:p>
+      <w:pPr>
+        <w:shd w:val="clear" w:color="auto" w:fill="FFFFFF"/>
+        <w:bidi/>
+        <w:spacing w:before="100" w:beforeAutospacing="1" w:after="100" w:afterAutospacing="1" w:line="240" w:lineRule="auto"/>
+        <w:jc w:val="both"/>
+        <w:rPr>
+          <w:rFonts w:ascii="Vazir" w:hAnsi="Vazir" w:cs="Vazir"/>
+          <w:b/>
+          <w:bCs/>
+          <w:rtl/>
+          <w:lang w:bidi="fa-IR"/>
+        </w:rPr>
+      </w:pPr>
+      <w:r>
+        <w:rPr>
+          <w:rFonts w:ascii="Vazir" w:hAnsi="Vazir" w:cs="Vazir" w:hint="cs"/>
+          <w:b/>
+          <w:bCs/>
+          <w:rtl/>
+          <w:lang w:bidi="fa-IR"/>
+        </w:rPr>
+        <w:t xml:space="preserve">تفاوت </w:t>
+      </w:r>
+      <w:r>
+        <w:rPr>
+          <w:rFonts w:ascii="Vazir" w:hAnsi="Vazir" w:cs="Vazir"/>
+          <w:b/>
+          <w:bCs/>
+          <w:lang w:bidi="fa-IR"/>
+        </w:rPr>
+        <w:t>Abstract</w:t>
+      </w:r>
+      <w:r>
+        <w:rPr>
+          <w:rFonts w:ascii="Vazir" w:hAnsi="Vazir" w:cs="Vazir" w:hint="cs"/>
+          <w:b/>
+          <w:bCs/>
+          <w:rtl/>
+          <w:lang w:bidi="fa-IR"/>
+        </w:rPr>
+        <w:t xml:space="preserve"> و </w:t>
+      </w:r>
+      <w:r>
+        <w:rPr>
+          <w:rFonts w:ascii="Vazir" w:hAnsi="Vazir" w:cs="Vazir"/>
+          <w:b/>
+          <w:bCs/>
+          <w:lang w:bidi="fa-IR"/>
+        </w:rPr>
+        <w:t xml:space="preserve"> Interface</w:t>
+      </w:r>
+      <w:r>
+        <w:rPr>
+          <w:rFonts w:ascii="Vazir" w:hAnsi="Vazir" w:cs="Vazir" w:hint="cs"/>
+          <w:b/>
+          <w:bCs/>
+          <w:rtl/>
+          <w:lang w:bidi="fa-IR"/>
+        </w:rPr>
+        <w:t xml:space="preserve"> چیست؟</w:t>
+      </w:r>
+    </w:p>
+    <w:p>
+      <w:pPr>
+        <w:pStyle w:val="NormalWeb"/>
+        <w:bidi/>
+        <w:rPr>
+          <w:rFonts w:ascii="Vazir" w:hAnsi="Vazir" w:cs="Vazir"/>
+          <w:sz w:val="22"/>
+          <w:szCs w:val="22"/>
+        </w:rPr>
+      </w:pPr>
+      <w:r>
+        <w:rPr>
+          <w:rFonts w:ascii="Vazir" w:hAnsi="Vazir" w:cs="Vazir"/>
+          <w:sz w:val="22"/>
+          <w:szCs w:val="22"/>
+        </w:rPr>
+        <w:t xml:space="preserve"> </w:t>
+      </w:r>
+      <w:r>
+        <w:rPr>
+          <w:rFonts w:ascii="Vazir" w:hAnsi="Vazir" w:cs="Vazir"/>
+          <w:sz w:val="22"/>
+          <w:szCs w:val="22"/>
+        </w:rPr>
+        <w:t xml:space="preserve">Abstract Class </w:t>
+      </w:r>
+      <w:r>
+        <w:rPr>
+          <w:rFonts w:ascii="Vazir" w:hAnsi="Vazir" w:cs="Vazir"/>
+          <w:sz w:val="22"/>
+          <w:szCs w:val="22"/>
+          <w:rtl/>
+        </w:rPr>
+        <w:t xml:space="preserve">زمانی استفاده می‌شود که بخواهیم دولوپرها را موظف سازیم تا در حین ارث‌بری </w:t>
+      </w:r>
+      <w:r>
+        <w:rPr>
+          <w:rStyle w:val="Strong"/>
+          <w:rFonts w:ascii="Vazir" w:hAnsi="Vazir" w:cs="Vazir"/>
+          <w:sz w:val="22"/>
+          <w:szCs w:val="22"/>
+          <w:rtl/>
+        </w:rPr>
+        <w:t>حتماً</w:t>
+      </w:r>
+      <w:r>
+        <w:rPr>
+          <w:rFonts w:ascii="Vazir" w:hAnsi="Vazir" w:cs="Vazir"/>
+          <w:sz w:val="22"/>
+          <w:szCs w:val="22"/>
+          <w:rtl/>
+        </w:rPr>
+        <w:t xml:space="preserve"> متد خاصی را پیاده‌سازی کنند و این در حالی است که صرفاً در مورد نام متد اطمینان داریم و نمی‌دانیم الگوریتم داخلش به چه شکل باید باشد. زمانی که کلاسی از جنس اَبسترکت می‌نویسیم، موظف هستیم تا حداقل یک متد از جنس اَبسترکت نیز داخل آن کلاس تعریف نماییم و لازم به توضیح است که متدهای اَبسترکت فقط حاوی نام و احتمالاً آرگومان‌های ورودی هستند که با این تفاسیر هرگز قادر به ساخت آبجکت از روی کلاس‌های اَبسترکت نخواهیم بود بلکه برای ساخت یک آبجکت، ابتدا باید یک کلاس فرزند بسازیم که از کلاس اَبسترکت والد ارث‌بری کرده باشد سپس الگوریتم مد نظر خود را داخل کلاس فرزند پیاده‌سازی نماییم</w:t>
+      </w:r>
+      <w:r>
+        <w:rPr>
+          <w:rFonts w:ascii="Vazir" w:hAnsi="Vazir" w:cs="Vazir"/>
+          <w:sz w:val="22"/>
+          <w:szCs w:val="22"/>
+        </w:rPr>
+        <w:t>.</w:t>
+      </w:r>
+    </w:p>
+    <w:p>
+      <w:pPr>
+        <w:pStyle w:val="NormalWeb"/>
+        <w:bidi/>
+        <w:rPr>
+          <w:rFonts w:ascii="Vazir" w:hAnsi="Vazir" w:cs="Vazir"/>
+          <w:sz w:val="22"/>
+          <w:szCs w:val="22"/>
+        </w:rPr>
+      </w:pPr>
+      <w:r>
+        <w:rPr>
+          <w:rFonts w:ascii="Vazir" w:hAnsi="Vazir" w:cs="Vazir"/>
+          <w:sz w:val="22"/>
+          <w:szCs w:val="22"/>
+          <w:rtl/>
+        </w:rPr>
+        <w:t>به نوعی می‌توان کلاس‌های اَبسترکت را به اینترفیس‌ها تشبیه کرد با این تفاوت که اینترفیس یک کلاس اَبسترکت است که کلیهٔ متدهایش اَبسترکت می‌باشند اما این در حالی است که در کلاس‌های اَبسترکت علاوه بر حداقل یک متد اَبسترکت، می‌توان متدهای معمولی نیز داشت</w:t>
+      </w:r>
+      <w:r>
+        <w:rPr>
+          <w:rFonts w:ascii="Vazir" w:hAnsi="Vazir" w:cs="Vazir"/>
+          <w:sz w:val="22"/>
+          <w:szCs w:val="22"/>
+        </w:rPr>
+        <w:t>.</w:t>
+      </w:r>
+    </w:p>
+    <w:p>
+      <w:pPr>
+        <w:pStyle w:val="NormalWeb"/>
+        <w:bidi/>
+        <w:rPr>
+          <w:rFonts w:ascii="Vazir" w:hAnsi="Vazir" w:cs="Vazir"/>
+          <w:b/>
+          <w:bCs/>
+          <w:sz w:val="22"/>
+          <w:szCs w:val="22"/>
+          <w:rtl/>
+          <w:lang w:bidi="fa-IR"/>
+        </w:rPr>
+      </w:pPr>
+      <w:r>
+        <w:rPr>
+          <w:rFonts w:ascii="Vazir" w:hAnsi="Vazir" w:cs="Vazir"/>
+          <w:b/>
+          <w:bCs/>
+          <w:sz w:val="22"/>
+          <w:szCs w:val="22"/>
+        </w:rPr>
+        <w:t>Thread</w:t>
+      </w:r>
+      <w:r>
+        <w:rPr>
+          <w:rFonts w:ascii="Vazir" w:hAnsi="Vazir" w:cs="Vazir" w:hint="cs"/>
+          <w:b/>
+          <w:bCs/>
+          <w:sz w:val="22"/>
+          <w:szCs w:val="22"/>
+          <w:rtl/>
+          <w:lang w:bidi="fa-IR"/>
+        </w:rPr>
+        <w:t xml:space="preserve"> چیست؟</w:t>
+      </w:r>
+    </w:p>
+    <w:p>
+      <w:pPr>
+        <w:pStyle w:val="NormalWeb"/>
+        <w:bidi/>
+        <w:rPr>
+          <w:rFonts w:ascii="Vazir" w:hAnsi="Vazir" w:cs="Vazir" w:hint="cs"/>
+          <w:sz w:val="22"/>
+          <w:szCs w:val="22"/>
+          <w:rtl/>
+          <w:lang w:bidi="fa-IR"/>
+        </w:rPr>
+      </w:pPr>
+      <w:r>
+        <w:rPr>
+          <w:rFonts w:ascii="Vazir" w:hAnsi="Vazir" w:cs="Vazir" w:hint="cs"/>
+          <w:sz w:val="22"/>
+          <w:szCs w:val="22"/>
+          <w:rtl/>
+          <w:lang w:bidi="fa-IR"/>
+        </w:rPr>
+        <w:t xml:space="preserve">به برنامه کامپیوتری اجازه می دهد تا اقدامات متوالی یا بسیاری از اقدامات را همزمان انجام دهد.هر </w:t>
+      </w:r>
+      <w:r>
+        <w:rPr>
+          <w:rFonts w:ascii="Vazir" w:hAnsi="Vazir" w:cs="Vazir"/>
+          <w:sz w:val="22"/>
+          <w:szCs w:val="22"/>
+          <w:lang w:bidi="fa-IR"/>
+        </w:rPr>
+        <w:t>Thread</w:t>
+      </w:r>
+      <w:r>
+        <w:rPr>
+          <w:rFonts w:ascii="Vazir" w:hAnsi="Vazir" w:cs="Vazir" w:hint="cs"/>
+          <w:sz w:val="22"/>
+          <w:szCs w:val="22"/>
+          <w:rtl/>
+          <w:lang w:bidi="fa-IR"/>
+        </w:rPr>
+        <w:t xml:space="preserve"> در یک برنامه فرآیندی را شناسایی می کند که زمانی که برنامه از آن درخواست می کند اجرا شود.معمولا به </w:t>
+      </w:r>
+      <w:r>
+        <w:rPr>
+          <w:rFonts w:ascii="Vazir" w:hAnsi="Vazir" w:cs="Vazir"/>
+          <w:sz w:val="22"/>
+          <w:szCs w:val="22"/>
+          <w:lang w:bidi="fa-IR"/>
+        </w:rPr>
+        <w:t>thread</w:t>
+      </w:r>
+      <w:r>
+        <w:rPr>
+          <w:rFonts w:ascii="Vazir" w:hAnsi="Vazir" w:cs="Vazir" w:hint="cs"/>
+          <w:sz w:val="22"/>
+          <w:szCs w:val="22"/>
+          <w:rtl/>
+          <w:lang w:bidi="fa-IR"/>
+        </w:rPr>
+        <w:t xml:space="preserve"> ها اولویت داده می شود، به این معنی که در </w:t>
+      </w:r>
+      <w:r>
+        <w:rPr>
+          <w:rFonts w:ascii="Vazir" w:hAnsi="Vazir" w:cs="Vazir"/>
+          <w:sz w:val="22"/>
+          <w:szCs w:val="22"/>
+          <w:lang w:bidi="fa-IR"/>
+        </w:rPr>
+        <w:t>CPU</w:t>
+      </w:r>
+      <w:r>
+        <w:rPr>
+          <w:rFonts w:ascii="Vazir" w:hAnsi="Vazir" w:cs="Vazir" w:hint="cs"/>
+          <w:sz w:val="22"/>
+          <w:szCs w:val="22"/>
+          <w:rtl/>
+          <w:lang w:bidi="fa-IR"/>
+        </w:rPr>
+        <w:t xml:space="preserve">، </w:t>
+      </w:r>
+      <w:r>
+        <w:rPr>
+          <w:rFonts w:ascii="Vazir" w:hAnsi="Vazir" w:cs="Vazir"/>
+          <w:sz w:val="22"/>
+          <w:szCs w:val="22"/>
+          <w:lang w:bidi="fa-IR"/>
+        </w:rPr>
+        <w:t>Thread</w:t>
+      </w:r>
+      <w:r>
+        <w:rPr>
+          <w:rFonts w:ascii="Vazir" w:hAnsi="Vazir" w:cs="Vazir" w:hint="cs"/>
+          <w:sz w:val="22"/>
+          <w:szCs w:val="22"/>
+          <w:rtl/>
+          <w:lang w:bidi="fa-IR"/>
+        </w:rPr>
+        <w:t xml:space="preserve"> با اولویت بالا زودتر اجرا می شود. برنامه های رایانه ای که </w:t>
+      </w:r>
+      <w:r>
+        <w:rPr>
+          <w:rFonts w:ascii="Vazir" w:hAnsi="Vazir" w:cs="Vazir"/>
+          <w:sz w:val="22"/>
+          <w:szCs w:val="22"/>
+          <w:lang w:bidi="fa-IR"/>
+        </w:rPr>
+        <w:t>Multi Thread</w:t>
+      </w:r>
+      <w:r>
+        <w:rPr>
+          <w:rFonts w:ascii="Vazir" w:hAnsi="Vazir" w:cs="Vazir" w:hint="cs"/>
+          <w:sz w:val="22"/>
+          <w:szCs w:val="22"/>
+          <w:rtl/>
+          <w:lang w:bidi="fa-IR"/>
+        </w:rPr>
+        <w:t xml:space="preserve"> پیاده سازی می شوند،می توانند چند رشته را همزمان اجرا کنند.</w:t>
+      </w:r>
+    </w:p>
+    <w:p>
+      <w:pPr>
+        <w:pStyle w:val="NormalWeb"/>
+        <w:bidi/>
+        <w:rPr>
+          <w:rFonts w:ascii="Vazir" w:hAnsi="Vazir" w:cs="Vazir" w:hint="cs"/>
+          <w:sz w:val="22"/>
+          <w:szCs w:val="22"/>
+          <w:rtl/>
+          <w:lang w:bidi="fa-IR"/>
+        </w:rPr>
+      </w:pPr>
     </w:p>
     <w:p>
       <w:pPr>
@@ -8622,1462 +10584,7 @@
         <w:ind w:left="720" w:hanging="270"/>
         <w:jc w:val="both"/>
         <w:rPr>
-          <w:rFonts w:ascii="Vazir" w:eastAsia="Times New Roman" w:hAnsi="Vazir" w:cs="Vazir"/>
-          <w:color w:val="212529"/>
-          <w:rtl/>
-          <w:lang w:bidi="fa-IR"/>
-        </w:rPr>
-      </w:pPr>
-      <w:r>
-        <w:rPr>
-          <w:rFonts w:ascii="Vazir" w:eastAsia="Times New Roman" w:hAnsi="Vazir" w:cs="Vazir" w:hint="cs"/>
-          <w:color w:val="212529"/>
-          <w:rtl/>
-          <w:lang w:bidi="fa-IR"/>
-        </w:rPr>
-        <w:lastRenderedPageBreak/>
-        <w:t xml:space="preserve">معماری تمیز از روش </w:t>
-      </w:r>
-      <w:r>
-        <w:rPr>
-          <w:rFonts w:ascii="Vazir" w:eastAsia="Times New Roman" w:hAnsi="Vazir" w:cs="Vazir"/>
-          <w:color w:val="212529"/>
-          <w:lang w:bidi="fa-IR"/>
-        </w:rPr>
-        <w:t>MVC</w:t>
-      </w:r>
-      <w:r>
-        <w:rPr>
-          <w:rFonts w:ascii="Vazir" w:eastAsia="Times New Roman" w:hAnsi="Vazir" w:cs="Vazir" w:hint="cs"/>
-          <w:color w:val="212529"/>
-          <w:rtl/>
-          <w:lang w:bidi="fa-IR"/>
-        </w:rPr>
-        <w:t xml:space="preserve"> و یا </w:t>
-      </w:r>
-      <w:r>
-        <w:rPr>
-          <w:rFonts w:ascii="Vazir" w:eastAsia="Times New Roman" w:hAnsi="Vazir" w:cs="Vazir"/>
-          <w:color w:val="212529"/>
-          <w:lang w:bidi="fa-IR"/>
-        </w:rPr>
-        <w:t>MVP</w:t>
-      </w:r>
-      <w:r>
-        <w:rPr>
-          <w:rFonts w:ascii="Vazir" w:eastAsia="Times New Roman" w:hAnsi="Vazir" w:cs="Vazir" w:hint="cs"/>
-          <w:color w:val="212529"/>
-          <w:rtl/>
-          <w:lang w:bidi="fa-IR"/>
-        </w:rPr>
-        <w:t xml:space="preserve"> برای اپلیکیشن استفاده می کند</w:t>
-      </w:r>
-      <w:r>
-        <w:rPr>
-          <w:rFonts w:ascii="Vazir" w:eastAsia="Times New Roman" w:hAnsi="Vazir" w:cs="Vazir" w:hint="cs"/>
-          <w:color w:val="212529"/>
-          <w:rtl/>
-          <w:lang w:bidi="fa-IR"/>
-        </w:rPr>
-        <w:t xml:space="preserve">، در حالی که پیازی از ابزاری مانند </w:t>
-      </w:r>
-      <w:r>
-        <w:rPr>
-          <w:rFonts w:ascii="Vazir" w:eastAsia="Times New Roman" w:hAnsi="Vazir" w:cs="Vazir"/>
-          <w:color w:val="212529"/>
-          <w:lang w:bidi="fa-IR"/>
-        </w:rPr>
-        <w:t>IOC</w:t>
-      </w:r>
-      <w:r>
-        <w:rPr>
-          <w:rFonts w:ascii="Vazir" w:eastAsia="Times New Roman" w:hAnsi="Vazir" w:cs="Vazir" w:hint="cs"/>
-          <w:color w:val="212529"/>
-          <w:rtl/>
-          <w:lang w:bidi="fa-IR"/>
-        </w:rPr>
-        <w:t>و</w:t>
-      </w:r>
-      <w:r>
-        <w:rPr>
-          <w:rFonts w:ascii="Vazir" w:eastAsia="Times New Roman" w:hAnsi="Vazir" w:cs="Vazir"/>
-          <w:color w:val="212529"/>
-          <w:lang w:bidi="fa-IR"/>
-        </w:rPr>
-        <w:t>DI</w:t>
-      </w:r>
-      <w:r>
-        <w:rPr>
-          <w:rFonts w:ascii="Vazir" w:eastAsia="Times New Roman" w:hAnsi="Vazir" w:cs="Vazir" w:hint="cs"/>
-          <w:color w:val="212529"/>
-          <w:rtl/>
-          <w:lang w:bidi="fa-IR"/>
-        </w:rPr>
-        <w:t xml:space="preserve"> برای پیاده سازی استفاده می کند.</w:t>
-      </w:r>
-    </w:p>
-    <w:p>
-      <w:pPr>
-        <w:shd w:val="clear" w:color="auto" w:fill="FFFFFF"/>
-        <w:bidi/>
-        <w:spacing w:before="100" w:beforeAutospacing="1" w:after="100" w:afterAutospacing="1" w:line="240" w:lineRule="auto"/>
-        <w:ind w:left="720" w:hanging="270"/>
-        <w:jc w:val="both"/>
-        <w:rPr>
-          <w:rFonts w:ascii="Vazir" w:eastAsia="Times New Roman" w:hAnsi="Vazir" w:cs="Vazir"/>
-          <w:b/>
-          <w:bCs/>
-          <w:color w:val="212529"/>
-          <w:rtl/>
-          <w:lang w:bidi="fa-IR"/>
-        </w:rPr>
-      </w:pPr>
-      <w:r>
-        <w:rPr>
-          <w:rFonts w:ascii="Vazir" w:eastAsia="Times New Roman" w:hAnsi="Vazir" w:cs="Vazir"/>
-          <w:b/>
-          <w:bCs/>
-          <w:color w:val="212529"/>
-          <w:lang w:bidi="fa-IR"/>
-        </w:rPr>
-        <w:t>Dependency Injection</w:t>
-      </w:r>
-      <w:r>
-        <w:rPr>
-          <w:rFonts w:ascii="Vazir" w:eastAsia="Times New Roman" w:hAnsi="Vazir" w:cs="Vazir" w:hint="cs"/>
-          <w:b/>
-          <w:bCs/>
-          <w:color w:val="212529"/>
-          <w:rtl/>
-          <w:lang w:bidi="fa-IR"/>
-        </w:rPr>
-        <w:t xml:space="preserve"> چیست؟</w:t>
-      </w:r>
-    </w:p>
-    <w:p>
-      <w:pPr>
-        <w:shd w:val="clear" w:color="auto" w:fill="FFFFFF"/>
-        <w:bidi/>
-        <w:spacing w:before="100" w:beforeAutospacing="1" w:after="100" w:afterAutospacing="1" w:line="240" w:lineRule="auto"/>
-        <w:ind w:left="720" w:hanging="270"/>
-        <w:jc w:val="both"/>
-        <w:rPr>
-          <w:rFonts w:ascii="Vazir" w:eastAsia="Times New Roman" w:hAnsi="Vazir" w:cs="Vazir"/>
-          <w:color w:val="212529"/>
-          <w:rtl/>
-          <w:lang w:bidi="fa-IR"/>
-        </w:rPr>
-      </w:pPr>
-      <w:r>
-        <w:rPr>
-          <w:rFonts w:ascii="Vazir" w:eastAsia="Times New Roman" w:hAnsi="Vazir" w:cs="Vazir" w:hint="cs"/>
-          <w:color w:val="212529"/>
-          <w:rtl/>
-          <w:lang w:bidi="fa-IR"/>
-        </w:rPr>
-        <w:t>یک الگوی طراحی است که به جای اینکه کلاس به صورت مستقیم از وابستگی ها استفاده کند، وابستگی های موجود در یک کلاس را به صورت خارجی تزریق کند.این کار باعث جدا شدن مفهوم های مختلف و کاهش وابستگی میان کد ها می شودکه کمک میکند مدیریت کد و ایجاد تست های واحد (</w:t>
-      </w:r>
-      <w:r>
-        <w:rPr>
-          <w:rFonts w:ascii="Vazir" w:eastAsia="Times New Roman" w:hAnsi="Vazir" w:cs="Vazir"/>
-          <w:color w:val="212529"/>
-          <w:lang w:bidi="fa-IR"/>
-        </w:rPr>
-        <w:t>Unit tests</w:t>
-      </w:r>
-      <w:r>
-        <w:rPr>
-          <w:rFonts w:ascii="Vazir" w:eastAsia="Times New Roman" w:hAnsi="Vazir" w:cs="Vazir" w:hint="cs"/>
-          <w:color w:val="212529"/>
-          <w:rtl/>
-          <w:lang w:bidi="fa-IR"/>
-        </w:rPr>
-        <w:t xml:space="preserve"> )قوی تر می کند.</w:t>
-      </w:r>
-    </w:p>
-    <w:p>
-      <w:pPr>
-        <w:shd w:val="clear" w:color="auto" w:fill="FFFFFF"/>
-        <w:bidi/>
-        <w:spacing w:before="100" w:beforeAutospacing="1" w:after="100" w:afterAutospacing="1" w:line="240" w:lineRule="auto"/>
-        <w:ind w:left="720" w:hanging="270"/>
-        <w:jc w:val="both"/>
-        <w:rPr>
-          <w:rFonts w:ascii="Vazir" w:eastAsia="Times New Roman" w:hAnsi="Vazir" w:cs="Vazir"/>
-          <w:b/>
-          <w:bCs/>
-          <w:color w:val="212529"/>
-          <w:rtl/>
-          <w:lang w:bidi="fa-IR"/>
-        </w:rPr>
-      </w:pPr>
-      <w:r>
-        <w:rPr>
-          <w:rFonts w:ascii="Vazir" w:eastAsia="Times New Roman" w:hAnsi="Vazir" w:cs="Vazir"/>
-          <w:b/>
-          <w:bCs/>
-          <w:color w:val="212529"/>
-          <w:lang w:bidi="fa-IR"/>
-        </w:rPr>
-        <w:t>Dependency Inversion Principle</w:t>
-      </w:r>
-      <w:r>
-        <w:rPr>
-          <w:rFonts w:ascii="Vazir" w:eastAsia="Times New Roman" w:hAnsi="Vazir" w:cs="Vazir" w:hint="cs"/>
-          <w:b/>
-          <w:bCs/>
-          <w:color w:val="212529"/>
-          <w:rtl/>
-          <w:lang w:bidi="fa-IR"/>
-        </w:rPr>
-        <w:t xml:space="preserve"> چیست؟</w:t>
-      </w:r>
-    </w:p>
-    <w:p>
-      <w:pPr>
-        <w:shd w:val="clear" w:color="auto" w:fill="FFFFFF"/>
-        <w:bidi/>
-        <w:spacing w:before="100" w:beforeAutospacing="1" w:after="100" w:afterAutospacing="1" w:line="240" w:lineRule="auto"/>
-        <w:ind w:left="720" w:hanging="270"/>
-        <w:jc w:val="both"/>
-        <w:rPr>
-          <w:rFonts w:ascii="Vazir" w:eastAsia="Times New Roman" w:hAnsi="Vazir" w:cs="Vazir"/>
-          <w:color w:val="212529"/>
-          <w:rtl/>
-          <w:lang w:bidi="fa-IR"/>
-        </w:rPr>
-      </w:pPr>
-      <w:r>
-        <w:rPr>
-          <w:rFonts w:ascii="Vazir" w:eastAsia="Times New Roman" w:hAnsi="Vazir" w:cs="Vazir" w:hint="cs"/>
-          <w:color w:val="212529"/>
-          <w:rtl/>
-          <w:lang w:bidi="fa-IR"/>
-        </w:rPr>
-        <w:t xml:space="preserve">ماژول ها و کلاس های بالا دستی نباید به کلاس های پایین دستی وابسته باشند. بلکه هر دو باید به </w:t>
-      </w:r>
-      <w:r>
-        <w:rPr>
-          <w:rFonts w:ascii="Vazir" w:eastAsia="Times New Roman" w:hAnsi="Vazir" w:cs="Vazir"/>
-          <w:color w:val="212529"/>
-          <w:lang w:bidi="fa-IR"/>
-        </w:rPr>
-        <w:t xml:space="preserve">Abstraction </w:t>
-      </w:r>
-      <w:r>
-        <w:rPr>
-          <w:rFonts w:ascii="Vazir" w:eastAsia="Times New Roman" w:hAnsi="Vazir" w:cs="Vazir" w:hint="cs"/>
-          <w:color w:val="212529"/>
-          <w:rtl/>
-          <w:lang w:bidi="fa-IR"/>
-        </w:rPr>
-        <w:t xml:space="preserve"> وابسته باشند و همچنین جزئیات باید به </w:t>
-      </w:r>
-      <w:r>
-        <w:rPr>
-          <w:rFonts w:ascii="Vazir" w:eastAsia="Times New Roman" w:hAnsi="Vazir" w:cs="Vazir"/>
-          <w:color w:val="212529"/>
-          <w:lang w:bidi="fa-IR"/>
-        </w:rPr>
-        <w:t>Abstraction</w:t>
-      </w:r>
-      <w:r>
-        <w:rPr>
-          <w:rFonts w:ascii="Vazir" w:eastAsia="Times New Roman" w:hAnsi="Vazir" w:cs="Vazir" w:hint="cs"/>
-          <w:color w:val="212529"/>
-          <w:rtl/>
-          <w:lang w:bidi="fa-IR"/>
-        </w:rPr>
-        <w:t xml:space="preserve"> وابسته باشند نه </w:t>
-      </w:r>
-      <w:r>
-        <w:rPr>
-          <w:rFonts w:ascii="Vazir" w:eastAsia="Times New Roman" w:hAnsi="Vazir" w:cs="Vazir"/>
-          <w:color w:val="212529"/>
-          <w:lang w:bidi="fa-IR"/>
-        </w:rPr>
-        <w:t>Abstraction</w:t>
-      </w:r>
-      <w:r>
-        <w:rPr>
-          <w:rFonts w:ascii="Vazir" w:eastAsia="Times New Roman" w:hAnsi="Vazir" w:cs="Vazir" w:hint="cs"/>
-          <w:color w:val="212529"/>
-          <w:rtl/>
-          <w:lang w:bidi="fa-IR"/>
-        </w:rPr>
-        <w:t xml:space="preserve"> به جزئیات.</w:t>
-      </w:r>
-    </w:p>
-    <w:p>
-      <w:pPr>
-        <w:shd w:val="clear" w:color="auto" w:fill="FFFFFF"/>
-        <w:bidi/>
-        <w:spacing w:before="100" w:beforeAutospacing="1" w:after="100" w:afterAutospacing="1" w:line="240" w:lineRule="auto"/>
-        <w:ind w:left="720" w:hanging="270"/>
-        <w:jc w:val="both"/>
-        <w:rPr>
-          <w:rFonts w:ascii="Vazir" w:eastAsia="Times New Roman" w:hAnsi="Vazir" w:cs="Vazir"/>
-          <w:b/>
-          <w:bCs/>
-          <w:color w:val="212529"/>
-          <w:rtl/>
-          <w:lang w:bidi="fa-IR"/>
-        </w:rPr>
-      </w:pPr>
-      <w:r>
-        <w:rPr>
-          <w:rFonts w:ascii="Vazir" w:eastAsia="Times New Roman" w:hAnsi="Vazir" w:cs="Vazir"/>
-          <w:b/>
-          <w:bCs/>
-          <w:color w:val="212529"/>
-          <w:lang w:bidi="fa-IR"/>
-        </w:rPr>
-        <w:t>Inversion Of Control</w:t>
-      </w:r>
-      <w:r>
-        <w:rPr>
-          <w:rFonts w:ascii="Vazir" w:eastAsia="Times New Roman" w:hAnsi="Vazir" w:cs="Vazir" w:hint="cs"/>
-          <w:b/>
-          <w:bCs/>
-          <w:color w:val="212529"/>
-          <w:rtl/>
-          <w:lang w:bidi="fa-IR"/>
-        </w:rPr>
-        <w:t xml:space="preserve"> چیست؟</w:t>
-      </w:r>
-    </w:p>
-    <w:p>
-      <w:pPr>
-        <w:shd w:val="clear" w:color="auto" w:fill="FFFFFF"/>
-        <w:bidi/>
-        <w:spacing w:before="100" w:beforeAutospacing="1" w:after="100" w:afterAutospacing="1" w:line="240" w:lineRule="auto"/>
-        <w:ind w:left="720" w:hanging="270"/>
-        <w:jc w:val="both"/>
-        <w:rPr>
-          <w:rFonts w:ascii="Vazir" w:eastAsia="Times New Roman" w:hAnsi="Vazir" w:cs="Vazir"/>
-          <w:color w:val="212529"/>
-          <w:rtl/>
-          <w:lang w:bidi="fa-IR"/>
-        </w:rPr>
-      </w:pPr>
-      <w:r>
-        <w:rPr>
-          <w:rFonts w:ascii="Vazir" w:eastAsia="Times New Roman" w:hAnsi="Vazir" w:cs="Vazir" w:hint="cs"/>
-          <w:color w:val="212529"/>
-          <w:rtl/>
-          <w:lang w:bidi="fa-IR"/>
-        </w:rPr>
-        <w:t>بعضی از کار هایی که به صورت روتین در حال انجام می باشند را به یک ماژول جدا می سپاریم(ناقص)</w:t>
-      </w:r>
-    </w:p>
-    <w:p>
-      <w:pPr>
-        <w:shd w:val="clear" w:color="auto" w:fill="FFFFFF"/>
-        <w:bidi/>
-        <w:spacing w:before="100" w:beforeAutospacing="1" w:after="100" w:afterAutospacing="1" w:line="240" w:lineRule="auto"/>
-        <w:ind w:left="720" w:hanging="270"/>
-        <w:jc w:val="both"/>
-        <w:rPr>
-          <w:rFonts w:ascii="Vazir" w:eastAsia="Times New Roman" w:hAnsi="Vazir" w:cs="Vazir"/>
-          <w:b/>
-          <w:bCs/>
-          <w:color w:val="212529"/>
-          <w:rtl/>
-          <w:lang w:bidi="fa-IR"/>
-        </w:rPr>
-      </w:pPr>
-      <w:r>
-        <w:rPr>
-          <w:rFonts w:ascii="Vazir" w:eastAsia="Times New Roman" w:hAnsi="Vazir" w:cs="Vazir"/>
-          <w:b/>
-          <w:bCs/>
-          <w:color w:val="212529"/>
-          <w:lang w:bidi="fa-IR"/>
-        </w:rPr>
-        <w:t>IOC Container</w:t>
-      </w:r>
-      <w:r>
-        <w:rPr>
-          <w:rFonts w:ascii="Vazir" w:eastAsia="Times New Roman" w:hAnsi="Vazir" w:cs="Vazir" w:hint="cs"/>
-          <w:b/>
-          <w:bCs/>
-          <w:color w:val="212529"/>
-          <w:rtl/>
-          <w:lang w:bidi="fa-IR"/>
-        </w:rPr>
-        <w:t xml:space="preserve"> چیست</w:t>
-      </w:r>
-      <w:r>
-        <w:rPr>
-          <w:rFonts w:ascii="Vazir" w:eastAsia="Times New Roman" w:hAnsi="Vazir" w:cs="Vazir" w:hint="cs"/>
-          <w:b/>
-          <w:bCs/>
-          <w:color w:val="212529"/>
-          <w:rtl/>
-          <w:lang w:bidi="fa-IR"/>
-        </w:rPr>
-        <w:t>؟</w:t>
-      </w:r>
-    </w:p>
-    <w:p>
-      <w:pPr>
-        <w:shd w:val="clear" w:color="auto" w:fill="FFFFFF"/>
-        <w:bidi/>
-        <w:spacing w:before="100" w:beforeAutospacing="1" w:after="100" w:afterAutospacing="1" w:line="240" w:lineRule="auto"/>
-        <w:ind w:left="720" w:hanging="270"/>
-        <w:jc w:val="both"/>
-        <w:rPr>
-          <w:rFonts w:ascii="Vazir" w:eastAsia="Times New Roman" w:hAnsi="Vazir" w:cs="Vazir"/>
-          <w:color w:val="212529"/>
-          <w:rtl/>
-          <w:lang w:bidi="fa-IR"/>
-        </w:rPr>
-      </w:pPr>
-      <w:r>
-        <w:rPr>
-          <w:rFonts w:ascii="Vazir" w:eastAsia="Times New Roman" w:hAnsi="Vazir" w:cs="Vazir" w:hint="cs"/>
-          <w:color w:val="212529"/>
-          <w:rtl/>
-          <w:lang w:bidi="fa-IR"/>
-        </w:rPr>
-        <w:t>فریم ورکی برای ایجاد</w:t>
-      </w:r>
-      <w:r>
-        <w:rPr>
-          <w:rFonts w:ascii="Vazir" w:eastAsia="Times New Roman" w:hAnsi="Vazir" w:cs="Vazir" w:hint="cs"/>
-          <w:color w:val="212529"/>
-          <w:rtl/>
-          <w:lang w:bidi="fa-IR"/>
-        </w:rPr>
-        <w:t xml:space="preserve"> </w:t>
-      </w:r>
-      <w:r>
-        <w:rPr>
-          <w:rFonts w:ascii="Vazir" w:eastAsia="Times New Roman" w:hAnsi="Vazir" w:cs="Vazir" w:hint="cs"/>
-          <w:color w:val="212529"/>
-          <w:rtl/>
-          <w:lang w:bidi="fa-IR"/>
-        </w:rPr>
-        <w:t>وابستگی و تزریق آن زمانی که نیاز دارید می باشد.به این معنی که شما نیازی نیست به صورت دستی این وابستگی را ایجاد و آن را تزریق کنید،بلکه این فرسم ورک این کار را برای شما انجام می</w:t>
-      </w:r>
-      <w:r>
-        <w:rPr>
-          <w:rFonts w:ascii="Vazir" w:eastAsia="Times New Roman" w:hAnsi="Vazir" w:cs="Vazir" w:hint="cs"/>
-          <w:color w:val="212529"/>
-          <w:rtl/>
-          <w:lang w:bidi="fa-IR"/>
-        </w:rPr>
-        <w:t xml:space="preserve"> </w:t>
-      </w:r>
-      <w:r>
-        <w:rPr>
-          <w:rFonts w:ascii="Vazir" w:eastAsia="Times New Roman" w:hAnsi="Vazir" w:cs="Vazir" w:hint="cs"/>
-          <w:color w:val="212529"/>
-          <w:rtl/>
-          <w:lang w:bidi="fa-IR"/>
-        </w:rPr>
-        <w:t>دهد.</w:t>
-      </w:r>
-    </w:p>
-    <w:p>
-      <w:pPr>
-        <w:shd w:val="clear" w:color="auto" w:fill="FFFFFF"/>
-        <w:bidi/>
-        <w:spacing w:before="100" w:beforeAutospacing="1" w:after="100" w:afterAutospacing="1" w:line="240" w:lineRule="auto"/>
-        <w:ind w:left="720" w:hanging="270"/>
-        <w:jc w:val="both"/>
-        <w:rPr>
-          <w:rFonts w:ascii="Vazir" w:eastAsia="Times New Roman" w:hAnsi="Vazir" w:cs="Vazir"/>
-          <w:b/>
-          <w:bCs/>
-          <w:color w:val="212529"/>
-          <w:rtl/>
-          <w:lang w:bidi="fa-IR"/>
-        </w:rPr>
-      </w:pPr>
-      <w:r>
-        <w:rPr>
-          <w:rFonts w:ascii="Vazir" w:eastAsia="Times New Roman" w:hAnsi="Vazir" w:cs="Vazir"/>
-          <w:b/>
-          <w:bCs/>
-          <w:color w:val="212529"/>
-          <w:lang w:bidi="fa-IR"/>
-        </w:rPr>
-        <w:t xml:space="preserve">Delegate </w:t>
-      </w:r>
-      <w:r>
-        <w:rPr>
-          <w:rFonts w:ascii="Vazir" w:eastAsia="Times New Roman" w:hAnsi="Vazir" w:cs="Vazir" w:hint="cs"/>
-          <w:b/>
-          <w:bCs/>
-          <w:color w:val="212529"/>
-          <w:rtl/>
-          <w:lang w:bidi="fa-IR"/>
-        </w:rPr>
-        <w:t xml:space="preserve"> در سی شارپ به چه معناست؟</w:t>
-      </w:r>
-    </w:p>
-    <w:p>
-      <w:pPr>
-        <w:shd w:val="clear" w:color="auto" w:fill="FFFFFF"/>
-        <w:bidi/>
-        <w:spacing w:before="100" w:beforeAutospacing="1" w:after="100" w:afterAutospacing="1" w:line="240" w:lineRule="auto"/>
-        <w:ind w:left="720" w:hanging="270"/>
-        <w:jc w:val="both"/>
-        <w:rPr>
-          <w:rFonts w:ascii="Vazir" w:eastAsia="Times New Roman" w:hAnsi="Vazir" w:cs="Vazir"/>
-          <w:color w:val="212529"/>
-          <w:rtl/>
-          <w:lang w:bidi="fa-IR"/>
-        </w:rPr>
-      </w:pPr>
-      <w:r>
-        <w:rPr>
-          <w:rFonts w:ascii="Vazir" w:eastAsia="Times New Roman" w:hAnsi="Vazir" w:cs="Vazir"/>
-          <w:color w:val="212529"/>
-          <w:lang w:bidi="fa-IR"/>
-        </w:rPr>
-        <w:t xml:space="preserve">Data Type </w:t>
-      </w:r>
-      <w:r>
-        <w:rPr>
-          <w:rFonts w:ascii="Vazir" w:eastAsia="Times New Roman" w:hAnsi="Vazir" w:cs="Vazir" w:hint="cs"/>
-          <w:color w:val="212529"/>
-          <w:rtl/>
-          <w:lang w:bidi="fa-IR"/>
-        </w:rPr>
-        <w:t xml:space="preserve"> </w:t>
-      </w:r>
-      <w:r>
-        <w:rPr>
-          <w:rFonts w:ascii="Vazir" w:eastAsia="Times New Roman" w:hAnsi="Vazir" w:cs="Vazir" w:hint="cs"/>
-          <w:color w:val="212529"/>
-          <w:rtl/>
-          <w:lang w:bidi="fa-IR"/>
-        </w:rPr>
-        <w:t xml:space="preserve">هایی هستند که می توانند یک متد را داخل خود ذخیره کنند. یک نوع داده </w:t>
-      </w:r>
-      <w:r>
-        <w:rPr>
-          <w:rFonts w:ascii="Vazir" w:eastAsia="Times New Roman" w:hAnsi="Vazir" w:cs="Vazir"/>
-          <w:color w:val="212529"/>
-          <w:lang w:bidi="fa-IR"/>
-        </w:rPr>
-        <w:t>Referance Type</w:t>
-      </w:r>
-      <w:r>
-        <w:rPr>
-          <w:rFonts w:ascii="Vazir" w:eastAsia="Times New Roman" w:hAnsi="Vazir" w:cs="Vazir" w:hint="cs"/>
-          <w:color w:val="212529"/>
-          <w:rtl/>
-          <w:lang w:bidi="fa-IR"/>
-        </w:rPr>
-        <w:t xml:space="preserve"> است که </w:t>
-      </w:r>
-      <w:r>
-        <w:rPr>
-          <w:rFonts w:ascii="Vazir" w:eastAsia="Times New Roman" w:hAnsi="Vazir" w:cs="Vazir"/>
-          <w:color w:val="212529"/>
-          <w:lang w:bidi="fa-IR"/>
-        </w:rPr>
-        <w:t>Signature</w:t>
-      </w:r>
-      <w:r>
-        <w:rPr>
-          <w:rFonts w:ascii="Vazir" w:eastAsia="Times New Roman" w:hAnsi="Vazir" w:cs="Vazir" w:hint="cs"/>
-          <w:color w:val="212529"/>
-          <w:rtl/>
-          <w:lang w:bidi="fa-IR"/>
-        </w:rPr>
-        <w:t xml:space="preserve"> یک متد را تعریف می کند.</w:t>
-      </w:r>
-    </w:p>
-    <w:p>
-      <w:pPr>
-        <w:shd w:val="clear" w:color="auto" w:fill="FFFFFF"/>
-        <w:bidi/>
-        <w:spacing w:before="100" w:beforeAutospacing="1" w:after="100" w:afterAutospacing="1" w:line="240" w:lineRule="auto"/>
-        <w:ind w:left="720" w:hanging="270"/>
-        <w:jc w:val="both"/>
-        <w:rPr>
-          <w:rFonts w:ascii="Vazir" w:eastAsia="Times New Roman" w:hAnsi="Vazir" w:cs="Vazir"/>
-          <w:b/>
-          <w:bCs/>
-          <w:color w:val="212529"/>
-          <w:rtl/>
-          <w:lang w:bidi="fa-IR"/>
-        </w:rPr>
-      </w:pPr>
-      <w:r>
-        <w:rPr>
-          <w:rFonts w:ascii="Vazir" w:eastAsia="Times New Roman" w:hAnsi="Vazir" w:cs="Vazir"/>
-          <w:b/>
-          <w:bCs/>
-          <w:color w:val="212529"/>
-          <w:lang w:bidi="fa-IR"/>
-        </w:rPr>
-        <w:t xml:space="preserve">Expression Tree </w:t>
-      </w:r>
-      <w:r>
-        <w:rPr>
-          <w:rFonts w:ascii="Vazir" w:eastAsia="Times New Roman" w:hAnsi="Vazir" w:cs="Vazir" w:hint="cs"/>
-          <w:b/>
-          <w:bCs/>
-          <w:color w:val="212529"/>
-          <w:rtl/>
-          <w:lang w:bidi="fa-IR"/>
-        </w:rPr>
-        <w:t xml:space="preserve"> در سی شارپ به چه معناست؟</w:t>
-      </w:r>
-    </w:p>
-    <w:p>
-      <w:pPr>
-        <w:shd w:val="clear" w:color="auto" w:fill="FFFFFF"/>
-        <w:bidi/>
-        <w:spacing w:before="100" w:beforeAutospacing="1" w:after="100" w:afterAutospacing="1" w:line="240" w:lineRule="auto"/>
-        <w:ind w:left="720" w:hanging="270"/>
-        <w:jc w:val="both"/>
-        <w:rPr>
-          <w:rFonts w:ascii="Vazir" w:eastAsia="Times New Roman" w:hAnsi="Vazir" w:cs="Vazir"/>
-          <w:color w:val="212529"/>
-          <w:rtl/>
-          <w:lang w:bidi="fa-IR"/>
-        </w:rPr>
-      </w:pPr>
-      <w:r>
-        <w:rPr>
-          <w:rFonts w:ascii="Vazir" w:eastAsia="Times New Roman" w:hAnsi="Vazir" w:cs="Vazir" w:hint="cs"/>
-          <w:color w:val="212529"/>
-          <w:rtl/>
-          <w:lang w:bidi="fa-IR"/>
-        </w:rPr>
-        <w:t xml:space="preserve">یک ساختار داده ای درختی است به طوری که هر گره یک </w:t>
-      </w:r>
-      <w:r>
-        <w:rPr>
-          <w:rFonts w:ascii="Vazir" w:eastAsia="Times New Roman" w:hAnsi="Vazir" w:cs="Vazir"/>
-          <w:color w:val="212529"/>
-          <w:lang w:bidi="fa-IR"/>
-        </w:rPr>
-        <w:t>expression</w:t>
-      </w:r>
-      <w:r>
-        <w:rPr>
-          <w:rFonts w:ascii="Vazir" w:eastAsia="Times New Roman" w:hAnsi="Vazir" w:cs="Vazir" w:hint="cs"/>
-          <w:color w:val="212529"/>
-          <w:rtl/>
-          <w:lang w:bidi="fa-IR"/>
-        </w:rPr>
-        <w:t xml:space="preserve"> است.یک </w:t>
-      </w:r>
-      <w:r>
-        <w:rPr>
-          <w:rFonts w:ascii="Vazir" w:eastAsia="Times New Roman" w:hAnsi="Vazir" w:cs="Vazir"/>
-          <w:color w:val="212529"/>
-          <w:lang w:bidi="fa-IR"/>
-        </w:rPr>
-        <w:t>expression</w:t>
-      </w:r>
-      <w:r>
-        <w:rPr>
-          <w:rFonts w:ascii="Vazir" w:eastAsia="Times New Roman" w:hAnsi="Vazir" w:cs="Vazir" w:hint="cs"/>
-          <w:color w:val="212529"/>
-          <w:rtl/>
-          <w:lang w:bidi="fa-IR"/>
-        </w:rPr>
-        <w:t xml:space="preserve"> میتواند یک فراخوانی متد یا </w:t>
-      </w:r>
-      <w:r>
-        <w:rPr>
-          <w:rFonts w:ascii="Vazir" w:eastAsia="Times New Roman" w:hAnsi="Vazir" w:cs="Vazir"/>
-          <w:color w:val="212529"/>
-          <w:lang w:bidi="fa-IR"/>
-        </w:rPr>
-        <w:t>Method Call</w:t>
-      </w:r>
-      <w:r>
-        <w:rPr>
-          <w:rFonts w:ascii="Vazir" w:eastAsia="Times New Roman" w:hAnsi="Vazir" w:cs="Vazir" w:hint="cs"/>
-          <w:color w:val="212529"/>
-          <w:rtl/>
-          <w:lang w:bidi="fa-IR"/>
-        </w:rPr>
-        <w:t xml:space="preserve"> یا یک عملیات باینری مانند </w:t>
-      </w:r>
-      <w:r>
-        <w:rPr>
-          <w:rFonts w:ascii="Vazir" w:eastAsia="Times New Roman" w:hAnsi="Vazir" w:cs="Vazir"/>
-          <w:color w:val="212529"/>
-          <w:lang w:bidi="fa-IR"/>
-        </w:rPr>
-        <w:t>x&gt;y</w:t>
-      </w:r>
-      <w:r>
-        <w:rPr>
-          <w:rFonts w:ascii="Vazir" w:eastAsia="Times New Roman" w:hAnsi="Vazir" w:cs="Vazir" w:hint="cs"/>
-          <w:color w:val="212529"/>
-          <w:rtl/>
-          <w:lang w:bidi="fa-IR"/>
-        </w:rPr>
-        <w:t xml:space="preserve"> باشد که با همکاری عبارت های لامبدا صورت می گیرد.</w:t>
-      </w:r>
-    </w:p>
-    <w:p>
-      <w:pPr>
-        <w:shd w:val="clear" w:color="auto" w:fill="FFFFFF"/>
-        <w:bidi/>
-        <w:spacing w:before="100" w:beforeAutospacing="1" w:after="100" w:afterAutospacing="1" w:line="240" w:lineRule="auto"/>
-        <w:ind w:left="720" w:hanging="270"/>
-        <w:jc w:val="both"/>
-        <w:rPr>
-          <w:rFonts w:ascii="Vazir" w:eastAsia="Times New Roman" w:hAnsi="Vazir" w:cs="Vazir"/>
-          <w:b/>
-          <w:bCs/>
-          <w:color w:val="212529"/>
-          <w:rtl/>
-          <w:lang w:bidi="fa-IR"/>
-        </w:rPr>
-      </w:pPr>
-      <w:r>
-        <w:rPr>
-          <w:rFonts w:ascii="Vazir" w:eastAsia="Times New Roman" w:hAnsi="Vazir" w:cs="Vazir" w:hint="cs"/>
-          <w:b/>
-          <w:bCs/>
-          <w:color w:val="212529"/>
-          <w:rtl/>
-          <w:lang w:bidi="fa-IR"/>
-        </w:rPr>
-        <w:t xml:space="preserve">منظور از توابع </w:t>
-      </w:r>
-      <w:r>
-        <w:rPr>
-          <w:rFonts w:ascii="Vazir" w:eastAsia="Times New Roman" w:hAnsi="Vazir" w:cs="Vazir"/>
-          <w:b/>
-          <w:bCs/>
-          <w:color w:val="212529"/>
-          <w:lang w:bidi="fa-IR"/>
-        </w:rPr>
-        <w:t xml:space="preserve">Boxing </w:t>
-      </w:r>
-      <w:r>
-        <w:rPr>
-          <w:rFonts w:ascii="Vazir" w:eastAsia="Times New Roman" w:hAnsi="Vazir" w:cs="Vazir" w:hint="cs"/>
-          <w:b/>
-          <w:bCs/>
-          <w:color w:val="212529"/>
-          <w:rtl/>
-          <w:lang w:bidi="fa-IR"/>
-        </w:rPr>
-        <w:t xml:space="preserve"> و</w:t>
-      </w:r>
-      <w:r>
-        <w:rPr>
-          <w:rFonts w:ascii="Vazir" w:eastAsia="Times New Roman" w:hAnsi="Vazir" w:cs="Vazir"/>
-          <w:b/>
-          <w:bCs/>
-          <w:color w:val="212529"/>
-          <w:lang w:bidi="fa-IR"/>
-        </w:rPr>
-        <w:t xml:space="preserve"> Unboxing </w:t>
-      </w:r>
-      <w:r>
-        <w:rPr>
-          <w:rFonts w:ascii="Vazir" w:eastAsia="Times New Roman" w:hAnsi="Vazir" w:cs="Vazir" w:hint="cs"/>
-          <w:b/>
-          <w:bCs/>
-          <w:color w:val="212529"/>
-          <w:rtl/>
-          <w:lang w:bidi="fa-IR"/>
-        </w:rPr>
-        <w:t>در سی شارپ چیست؟</w:t>
-      </w:r>
-    </w:p>
-    <w:p>
-      <w:pPr>
-        <w:shd w:val="clear" w:color="auto" w:fill="FFFFFF"/>
-        <w:bidi/>
-        <w:spacing w:before="100" w:beforeAutospacing="1" w:after="100" w:afterAutospacing="1" w:line="240" w:lineRule="auto"/>
-        <w:ind w:left="720" w:hanging="270"/>
-        <w:jc w:val="both"/>
-        <w:rPr>
-          <w:rFonts w:ascii="Vazir" w:eastAsia="Times New Roman" w:hAnsi="Vazir" w:cs="Vazir"/>
-          <w:color w:val="212529"/>
-          <w:rtl/>
-          <w:lang w:bidi="fa-IR"/>
-        </w:rPr>
-      </w:pPr>
-      <w:r>
-        <w:rPr>
-          <w:rFonts w:ascii="Vazir" w:eastAsia="Times New Roman" w:hAnsi="Vazir" w:cs="Vazir" w:hint="cs"/>
-          <w:color w:val="212529"/>
-          <w:rtl/>
-          <w:lang w:bidi="fa-IR"/>
-        </w:rPr>
-        <w:lastRenderedPageBreak/>
-        <w:t xml:space="preserve">تبدیل یک مقدار(عددی،رشته،کارکتر،....) به یک شی را </w:t>
-      </w:r>
-      <w:r>
-        <w:rPr>
-          <w:rFonts w:ascii="Vazir" w:eastAsia="Times New Roman" w:hAnsi="Vazir" w:cs="Vazir"/>
-          <w:color w:val="212529"/>
-          <w:lang w:bidi="fa-IR"/>
-        </w:rPr>
-        <w:t>Boxing</w:t>
-      </w:r>
-      <w:r>
-        <w:rPr>
-          <w:rFonts w:ascii="Vazir" w:eastAsia="Times New Roman" w:hAnsi="Vazir" w:cs="Vazir" w:hint="cs"/>
-          <w:color w:val="212529"/>
-          <w:rtl/>
-          <w:lang w:bidi="fa-IR"/>
-        </w:rPr>
-        <w:t xml:space="preserve"> و تبدیل یک شی به یک مقدار را </w:t>
-      </w:r>
-      <w:r>
-        <w:rPr>
-          <w:rFonts w:ascii="Vazir" w:eastAsia="Times New Roman" w:hAnsi="Vazir" w:cs="Vazir"/>
-          <w:color w:val="212529"/>
-          <w:lang w:bidi="fa-IR"/>
-        </w:rPr>
-        <w:t>Unboxing</w:t>
-      </w:r>
-      <w:r>
-        <w:rPr>
-          <w:rFonts w:ascii="Vazir" w:eastAsia="Times New Roman" w:hAnsi="Vazir" w:cs="Vazir" w:hint="cs"/>
-          <w:color w:val="212529"/>
-          <w:rtl/>
-          <w:lang w:bidi="fa-IR"/>
-        </w:rPr>
-        <w:t xml:space="preserve"> گویند.</w:t>
-      </w:r>
-    </w:p>
-    <w:p>
-      <w:pPr>
-        <w:shd w:val="clear" w:color="auto" w:fill="FFFFFF"/>
-        <w:bidi/>
-        <w:spacing w:before="100" w:beforeAutospacing="1" w:after="100" w:afterAutospacing="1" w:line="240" w:lineRule="auto"/>
-        <w:ind w:left="720" w:hanging="270"/>
-        <w:jc w:val="both"/>
-        <w:rPr>
-          <w:rFonts w:ascii="Vazir" w:eastAsia="Times New Roman" w:hAnsi="Vazir" w:cs="Vazir"/>
-          <w:b/>
-          <w:bCs/>
-          <w:color w:val="212529"/>
-          <w:rtl/>
-          <w:lang w:bidi="fa-IR"/>
-        </w:rPr>
-      </w:pPr>
-      <w:r>
-        <w:rPr>
-          <w:rFonts w:ascii="Vazir" w:eastAsia="Times New Roman" w:hAnsi="Vazir" w:cs="Vazir" w:hint="cs"/>
-          <w:b/>
-          <w:bCs/>
-          <w:color w:val="212529"/>
-          <w:rtl/>
-          <w:lang w:bidi="fa-IR"/>
-        </w:rPr>
-        <w:t xml:space="preserve">تفاوت </w:t>
-      </w:r>
-      <w:r>
-        <w:rPr>
-          <w:rFonts w:ascii="Vazir" w:eastAsia="Times New Roman" w:hAnsi="Vazir" w:cs="Vazir"/>
-          <w:b/>
-          <w:bCs/>
-          <w:color w:val="212529"/>
-          <w:lang w:bidi="fa-IR"/>
-        </w:rPr>
-        <w:t>Array</w:t>
-      </w:r>
-      <w:r>
-        <w:rPr>
-          <w:rFonts w:ascii="Vazir" w:eastAsia="Times New Roman" w:hAnsi="Vazir" w:cs="Vazir" w:hint="cs"/>
-          <w:b/>
-          <w:bCs/>
-          <w:color w:val="212529"/>
-          <w:rtl/>
-          <w:lang w:bidi="fa-IR"/>
-        </w:rPr>
-        <w:t xml:space="preserve"> با </w:t>
-      </w:r>
-      <w:r>
-        <w:rPr>
-          <w:rFonts w:ascii="Vazir" w:eastAsia="Times New Roman" w:hAnsi="Vazir" w:cs="Vazir"/>
-          <w:b/>
-          <w:bCs/>
-          <w:color w:val="212529"/>
-          <w:lang w:bidi="fa-IR"/>
-        </w:rPr>
-        <w:t>ArrayList</w:t>
-      </w:r>
-      <w:r>
-        <w:rPr>
-          <w:rFonts w:ascii="Vazir" w:eastAsia="Times New Roman" w:hAnsi="Vazir" w:cs="Vazir" w:hint="cs"/>
-          <w:b/>
-          <w:bCs/>
-          <w:color w:val="212529"/>
-          <w:rtl/>
-          <w:lang w:bidi="fa-IR"/>
-        </w:rPr>
-        <w:t xml:space="preserve"> در سی شارپ چیست؟</w:t>
-      </w:r>
-    </w:p>
-    <w:p>
-      <w:pPr>
-        <w:shd w:val="clear" w:color="auto" w:fill="FFFFFF"/>
-        <w:bidi/>
-        <w:spacing w:before="100" w:beforeAutospacing="1" w:after="100" w:afterAutospacing="1" w:line="240" w:lineRule="auto"/>
-        <w:ind w:left="720" w:hanging="270"/>
-        <w:jc w:val="both"/>
-        <w:rPr>
-          <w:rFonts w:ascii="Vazir" w:eastAsia="Times New Roman" w:hAnsi="Vazir" w:cs="Vazir"/>
-          <w:color w:val="212529"/>
-          <w:rtl/>
-          <w:lang w:bidi="fa-IR"/>
-        </w:rPr>
-      </w:pPr>
-      <w:r>
-        <w:rPr>
-          <w:rFonts w:ascii="Vazir" w:eastAsia="Times New Roman" w:hAnsi="Vazir" w:cs="Vazir"/>
-          <w:color w:val="212529"/>
-          <w:lang w:bidi="fa-IR"/>
-        </w:rPr>
-        <w:t>Array</w:t>
-      </w:r>
-      <w:r>
-        <w:rPr>
-          <w:rFonts w:ascii="Vazir" w:eastAsia="Times New Roman" w:hAnsi="Vazir" w:cs="Vazir" w:hint="cs"/>
-          <w:color w:val="212529"/>
-          <w:rtl/>
-          <w:lang w:bidi="fa-IR"/>
-        </w:rPr>
-        <w:t xml:space="preserve"> مجموعه ای از متغیر های مشابه به حساب می آید که تحت عنوان یک ویژگی مشترک کنار یکدیگر جمع شده اند.</w:t>
-      </w:r>
-      <w:r>
-        <w:rPr>
-          <w:rFonts w:ascii="Vazir" w:eastAsia="Times New Roman" w:hAnsi="Vazir" w:cs="Vazir"/>
-          <w:color w:val="212529"/>
-          <w:lang w:bidi="fa-IR"/>
-        </w:rPr>
-        <w:t>ArrayList</w:t>
-      </w:r>
-      <w:r>
-        <w:rPr>
-          <w:rFonts w:ascii="Vazir" w:eastAsia="Times New Roman" w:hAnsi="Vazir" w:cs="Vazir" w:hint="cs"/>
-          <w:color w:val="212529"/>
-          <w:rtl/>
-          <w:lang w:bidi="fa-IR"/>
-        </w:rPr>
-        <w:t xml:space="preserve"> مجموعه ای از اشیا است که امکان </w:t>
-      </w:r>
-      <w:r>
-        <w:rPr>
-          <w:rFonts w:ascii="Vazir" w:eastAsia="Times New Roman" w:hAnsi="Vazir" w:cs="Vazir" w:hint="cs"/>
-          <w:color w:val="212529"/>
-          <w:rtl/>
-          <w:lang w:bidi="fa-IR"/>
-        </w:rPr>
-        <w:t>ش</w:t>
-      </w:r>
-      <w:r>
-        <w:rPr>
-          <w:rFonts w:ascii="Vazir" w:eastAsia="Times New Roman" w:hAnsi="Vazir" w:cs="Vazir" w:hint="cs"/>
-          <w:color w:val="212529"/>
-          <w:rtl/>
-          <w:lang w:bidi="fa-IR"/>
-        </w:rPr>
-        <w:t>اخص گذاری و ایندکس گذاری آن به صورت تک تک وجود دارد.علاوه بر آن ویژگی های مانند جستجو و مرتب سازی آیتم ها و افزودن و تخصیص حافظه پویا را داراست. اما از مهم ترین تفاوت آن ها می توان به موارد زیر اشاره کرد:</w:t>
-      </w:r>
-    </w:p>
-    <w:p>
-      <w:pPr>
-        <w:shd w:val="clear" w:color="auto" w:fill="FFFFFF"/>
-        <w:bidi/>
-        <w:spacing w:before="100" w:beforeAutospacing="1" w:after="100" w:afterAutospacing="1" w:line="240" w:lineRule="auto"/>
-        <w:ind w:left="720" w:hanging="270"/>
-        <w:jc w:val="both"/>
-        <w:rPr>
-          <w:rFonts w:ascii="Vazir" w:eastAsia="Times New Roman" w:hAnsi="Vazir" w:cs="Vazir"/>
-          <w:color w:val="212529"/>
-          <w:rtl/>
-          <w:lang w:bidi="fa-IR"/>
-        </w:rPr>
-      </w:pPr>
-      <w:r>
-        <w:rPr>
-          <w:rFonts w:ascii="Vazir" w:eastAsia="Times New Roman" w:hAnsi="Vazir" w:cs="Vazir" w:hint="cs"/>
-          <w:color w:val="212529"/>
-          <w:rtl/>
-          <w:lang w:bidi="fa-IR"/>
-        </w:rPr>
-        <w:t xml:space="preserve">هنگام تعریف </w:t>
-      </w:r>
-      <w:r>
-        <w:rPr>
-          <w:rFonts w:ascii="Vazir" w:eastAsia="Times New Roman" w:hAnsi="Vazir" w:cs="Vazir"/>
-          <w:color w:val="212529"/>
-          <w:lang w:bidi="fa-IR"/>
-        </w:rPr>
-        <w:t>Array</w:t>
-      </w:r>
-      <w:r>
-        <w:rPr>
-          <w:rFonts w:ascii="Vazir" w:eastAsia="Times New Roman" w:hAnsi="Vazir" w:cs="Vazir" w:hint="cs"/>
-          <w:color w:val="212529"/>
-          <w:rtl/>
-          <w:lang w:bidi="fa-IR"/>
-        </w:rPr>
-        <w:t xml:space="preserve"> چون اندازه آن ثابت است پس </w:t>
-      </w:r>
-      <w:r>
-        <w:rPr>
-          <w:rFonts w:ascii="Vazir" w:eastAsia="Times New Roman" w:hAnsi="Vazir" w:cs="Vazir" w:hint="cs"/>
-          <w:color w:val="212529"/>
-          <w:rtl/>
-          <w:lang w:bidi="fa-IR"/>
-        </w:rPr>
-        <w:t xml:space="preserve">تخصیص حافظه به صورت ثابت خواهد بود در صورتی که در </w:t>
-      </w:r>
-      <w:r>
-        <w:rPr>
-          <w:rFonts w:ascii="Vazir" w:eastAsia="Times New Roman" w:hAnsi="Vazir" w:cs="Vazir"/>
-          <w:color w:val="212529"/>
-          <w:lang w:bidi="fa-IR"/>
-        </w:rPr>
-        <w:t>arraylist</w:t>
-      </w:r>
-      <w:r>
-        <w:rPr>
-          <w:rFonts w:ascii="Vazir" w:eastAsia="Times New Roman" w:hAnsi="Vazir" w:cs="Vazir" w:hint="cs"/>
-          <w:color w:val="212529"/>
-          <w:rtl/>
-          <w:lang w:bidi="fa-IR"/>
-        </w:rPr>
-        <w:t xml:space="preserve"> میتوان تخصیص حافظه را به صورت پویا کاهش و یا افزایش داد.</w:t>
-      </w:r>
-    </w:p>
-    <w:p>
-      <w:pPr>
-        <w:shd w:val="clear" w:color="auto" w:fill="FFFFFF"/>
-        <w:bidi/>
-        <w:spacing w:before="100" w:beforeAutospacing="1" w:after="100" w:afterAutospacing="1" w:line="240" w:lineRule="auto"/>
-        <w:ind w:left="720" w:hanging="270"/>
-        <w:jc w:val="both"/>
-        <w:rPr>
-          <w:rFonts w:ascii="Vazir" w:eastAsia="Times New Roman" w:hAnsi="Vazir" w:cs="Vazir"/>
-          <w:color w:val="212529"/>
-          <w:rtl/>
-          <w:lang w:bidi="fa-IR"/>
-        </w:rPr>
-      </w:pPr>
-      <w:r>
-        <w:rPr>
-          <w:rFonts w:ascii="Vazir" w:eastAsia="Times New Roman" w:hAnsi="Vazir" w:cs="Vazir" w:hint="cs"/>
-          <w:color w:val="212529"/>
-          <w:rtl/>
-          <w:lang w:bidi="fa-IR"/>
-        </w:rPr>
-        <w:t xml:space="preserve">تمام آیتم های </w:t>
-      </w:r>
-      <w:r>
-        <w:rPr>
-          <w:rFonts w:ascii="Vazir" w:eastAsia="Times New Roman" w:hAnsi="Vazir" w:cs="Vazir"/>
-          <w:color w:val="212529"/>
-          <w:lang w:bidi="fa-IR"/>
-        </w:rPr>
-        <w:t>Array</w:t>
-      </w:r>
-      <w:r>
-        <w:rPr>
-          <w:rFonts w:ascii="Vazir" w:eastAsia="Times New Roman" w:hAnsi="Vazir" w:cs="Vazir" w:hint="cs"/>
-          <w:color w:val="212529"/>
-          <w:rtl/>
-          <w:lang w:bidi="fa-IR"/>
-        </w:rPr>
-        <w:t xml:space="preserve"> یکسان هستند در صورتی که در </w:t>
-      </w:r>
-      <w:r>
-        <w:rPr>
-          <w:rFonts w:ascii="Vazir" w:eastAsia="Times New Roman" w:hAnsi="Vazir" w:cs="Vazir"/>
-          <w:color w:val="212529"/>
-          <w:lang w:bidi="fa-IR"/>
-        </w:rPr>
-        <w:t>Array List</w:t>
-      </w:r>
-      <w:r>
-        <w:rPr>
-          <w:rFonts w:ascii="Vazir" w:eastAsia="Times New Roman" w:hAnsi="Vazir" w:cs="Vazir" w:hint="cs"/>
-          <w:color w:val="212529"/>
-          <w:rtl/>
-          <w:lang w:bidi="fa-IR"/>
-        </w:rPr>
-        <w:t xml:space="preserve"> میتوان از هر نوع داده افزود.</w:t>
-      </w:r>
-    </w:p>
-    <w:p>
-      <w:pPr>
-        <w:shd w:val="clear" w:color="auto" w:fill="FFFFFF"/>
-        <w:bidi/>
-        <w:spacing w:before="100" w:beforeAutospacing="1" w:after="100" w:afterAutospacing="1" w:line="240" w:lineRule="auto"/>
-        <w:ind w:left="720" w:hanging="270"/>
-        <w:jc w:val="both"/>
-        <w:rPr>
-          <w:rFonts w:ascii="Vazir" w:eastAsia="Times New Roman" w:hAnsi="Vazir" w:cs="Vazir"/>
-          <w:color w:val="212529"/>
-          <w:lang w:bidi="fa-IR"/>
-        </w:rPr>
-      </w:pPr>
-      <w:r>
-        <w:rPr>
-          <w:rFonts w:ascii="Vazir" w:eastAsia="Times New Roman" w:hAnsi="Vazir" w:cs="Vazir"/>
-          <w:color w:val="212529"/>
-          <w:lang w:bidi="fa-IR"/>
-        </w:rPr>
-        <w:t>Array</w:t>
-      </w:r>
-      <w:r>
-        <w:rPr>
-          <w:rFonts w:ascii="Vazir" w:eastAsia="Times New Roman" w:hAnsi="Vazir" w:cs="Vazir" w:hint="cs"/>
-          <w:color w:val="212529"/>
-          <w:rtl/>
-          <w:lang w:bidi="fa-IR"/>
-        </w:rPr>
-        <w:t xml:space="preserve"> در سی شارپ امکان پذیرش </w:t>
-      </w:r>
-      <w:r>
-        <w:rPr>
-          <w:rFonts w:ascii="Vazir" w:eastAsia="Times New Roman" w:hAnsi="Vazir" w:cs="Vazir"/>
-          <w:color w:val="212529"/>
-          <w:lang w:bidi="fa-IR"/>
-        </w:rPr>
-        <w:t>Null</w:t>
-      </w:r>
-      <w:r>
-        <w:rPr>
-          <w:rFonts w:ascii="Vazir" w:eastAsia="Times New Roman" w:hAnsi="Vazir" w:cs="Vazir" w:hint="cs"/>
-          <w:color w:val="212529"/>
-          <w:rtl/>
-          <w:lang w:bidi="fa-IR"/>
-        </w:rPr>
-        <w:t xml:space="preserve"> را ندارند ولی </w:t>
-      </w:r>
-      <w:r>
-        <w:rPr>
-          <w:rFonts w:ascii="Vazir" w:eastAsia="Times New Roman" w:hAnsi="Vazir" w:cs="Vazir"/>
-          <w:color w:val="212529"/>
-          <w:lang w:bidi="fa-IR"/>
-        </w:rPr>
-        <w:t>Array List</w:t>
-      </w:r>
-      <w:r>
-        <w:rPr>
-          <w:rFonts w:ascii="Vazir" w:eastAsia="Times New Roman" w:hAnsi="Vazir" w:cs="Vazir" w:hint="cs"/>
-          <w:color w:val="212529"/>
-          <w:rtl/>
-          <w:lang w:bidi="fa-IR"/>
-        </w:rPr>
-        <w:t xml:space="preserve"> مقدار </w:t>
-      </w:r>
-      <w:r>
-        <w:rPr>
-          <w:rFonts w:ascii="Vazir" w:eastAsia="Times New Roman" w:hAnsi="Vazir" w:cs="Vazir"/>
-          <w:color w:val="212529"/>
-          <w:lang w:bidi="fa-IR"/>
-        </w:rPr>
-        <w:t>Null</w:t>
-      </w:r>
-      <w:r>
-        <w:rPr>
-          <w:rFonts w:ascii="Vazir" w:eastAsia="Times New Roman" w:hAnsi="Vazir" w:cs="Vazir" w:hint="cs"/>
-          <w:color w:val="212529"/>
-          <w:rtl/>
-          <w:lang w:bidi="fa-IR"/>
-        </w:rPr>
-        <w:t xml:space="preserve"> را می پذیرد.</w:t>
-      </w:r>
-    </w:p>
-    <w:p>
-      <w:pPr>
-        <w:shd w:val="clear" w:color="auto" w:fill="FFFFFF"/>
-        <w:bidi/>
-        <w:spacing w:before="100" w:beforeAutospacing="1" w:after="100" w:afterAutospacing="1" w:line="240" w:lineRule="auto"/>
-        <w:ind w:left="720" w:hanging="270"/>
-        <w:jc w:val="both"/>
-        <w:rPr>
-          <w:rFonts w:ascii="Vazir" w:hAnsi="Vazir" w:cs="Vazir"/>
-          <w:b/>
-          <w:bCs/>
-          <w:rtl/>
-          <w:lang w:bidi="fa-IR"/>
-        </w:rPr>
-      </w:pPr>
-      <w:r>
-        <w:rPr>
-          <w:rFonts w:ascii="Vazir" w:hAnsi="Vazir" w:cs="Vazir"/>
-          <w:b/>
-          <w:bCs/>
-          <w:rtl/>
-        </w:rPr>
-        <w:t>تفاوت</w:t>
-      </w:r>
-      <w:r>
-        <w:rPr>
-          <w:rFonts w:ascii="Vazir" w:hAnsi="Vazir" w:cs="Vazir"/>
-          <w:b/>
-          <w:bCs/>
-        </w:rPr>
-        <w:t xml:space="preserve"> string builder </w:t>
-      </w:r>
-      <w:r>
-        <w:rPr>
-          <w:rFonts w:ascii="Vazir" w:hAnsi="Vazir" w:cs="Vazir"/>
-          <w:b/>
-          <w:bCs/>
-          <w:rtl/>
-        </w:rPr>
-        <w:t>و</w:t>
-      </w:r>
-      <w:r>
-        <w:rPr>
-          <w:rFonts w:ascii="Vazir" w:hAnsi="Vazir" w:cs="Vazir"/>
-          <w:b/>
-          <w:bCs/>
-        </w:rPr>
-        <w:t xml:space="preserve"> concat </w:t>
-      </w:r>
-      <w:r>
-        <w:rPr>
-          <w:rFonts w:ascii="Vazir" w:hAnsi="Vazir" w:cs="Vazir"/>
-          <w:b/>
-          <w:bCs/>
-          <w:rtl/>
-        </w:rPr>
-        <w:t>و $ و + چی</w:t>
-      </w:r>
-      <w:r>
-        <w:rPr>
-          <w:rFonts w:ascii="Vazir" w:hAnsi="Vazir" w:cs="Vazir" w:hint="cs"/>
-          <w:b/>
-          <w:bCs/>
-          <w:rtl/>
-          <w:lang w:bidi="fa-IR"/>
-        </w:rPr>
-        <w:t>ست؟</w:t>
-      </w:r>
-    </w:p>
-    <w:p>
-      <w:pPr>
-        <w:shd w:val="clear" w:color="auto" w:fill="FFFFFF"/>
-        <w:bidi/>
-        <w:spacing w:before="100" w:beforeAutospacing="1" w:after="100" w:afterAutospacing="1" w:line="240" w:lineRule="auto"/>
-        <w:ind w:left="720" w:hanging="270"/>
-        <w:jc w:val="both"/>
-        <w:rPr>
-          <w:rFonts w:ascii="Vazir" w:hAnsi="Vazir" w:cs="Vazir"/>
-          <w:b/>
-          <w:bCs/>
-          <w:rtl/>
-          <w:lang w:bidi="fa-IR"/>
-        </w:rPr>
-      </w:pPr>
-      <w:r>
-        <w:rPr>
-          <w:rFonts w:ascii="Vazir" w:hAnsi="Vazir" w:cs="Vazir" w:hint="cs"/>
-          <w:b/>
-          <w:bCs/>
-          <w:rtl/>
-          <w:lang w:bidi="fa-IR"/>
-        </w:rPr>
-        <w:t xml:space="preserve">تفاوت </w:t>
-      </w:r>
-      <w:r>
-        <w:rPr>
-          <w:rFonts w:ascii="Vazir" w:hAnsi="Vazir" w:cs="Vazir"/>
-          <w:b/>
-          <w:bCs/>
-          <w:lang w:bidi="fa-IR"/>
-        </w:rPr>
-        <w:t>Abstract</w:t>
-      </w:r>
-      <w:r>
-        <w:rPr>
-          <w:rFonts w:ascii="Vazir" w:hAnsi="Vazir" w:cs="Vazir" w:hint="cs"/>
-          <w:b/>
-          <w:bCs/>
-          <w:rtl/>
-          <w:lang w:bidi="fa-IR"/>
-        </w:rPr>
-        <w:t xml:space="preserve"> و </w:t>
-      </w:r>
-      <w:r>
-        <w:rPr>
-          <w:rFonts w:ascii="Vazir" w:hAnsi="Vazir" w:cs="Vazir"/>
-          <w:b/>
-          <w:bCs/>
-          <w:lang w:bidi="fa-IR"/>
-        </w:rPr>
-        <w:t xml:space="preserve"> Interface</w:t>
-      </w:r>
-      <w:r>
-        <w:rPr>
-          <w:rFonts w:ascii="Vazir" w:hAnsi="Vazir" w:cs="Vazir" w:hint="cs"/>
-          <w:b/>
-          <w:bCs/>
-          <w:rtl/>
-          <w:lang w:bidi="fa-IR"/>
-        </w:rPr>
-        <w:t xml:space="preserve"> چیست؟</w:t>
-      </w:r>
-    </w:p>
-    <w:p>
-      <w:pPr>
-        <w:pStyle w:val="NormalWeb"/>
-        <w:bidi/>
-        <w:rPr>
-          <w:rFonts w:ascii="Vazir" w:hAnsi="Vazir" w:cs="Vazir"/>
-          <w:sz w:val="22"/>
-          <w:szCs w:val="22"/>
-        </w:rPr>
-      </w:pPr>
-      <w:r>
-        <w:rPr>
-          <w:rFonts w:ascii="Vazir" w:hAnsi="Vazir" w:cs="Vazir"/>
-          <w:sz w:val="22"/>
-          <w:szCs w:val="22"/>
-        </w:rPr>
-        <w:t xml:space="preserve"> </w:t>
-      </w:r>
-      <w:r>
-        <w:rPr>
-          <w:rFonts w:ascii="Vazir" w:hAnsi="Vazir" w:cs="Vazir"/>
-          <w:sz w:val="22"/>
-          <w:szCs w:val="22"/>
-        </w:rPr>
-        <w:t xml:space="preserve">Abstract Class </w:t>
-      </w:r>
-      <w:r>
-        <w:rPr>
-          <w:rFonts w:ascii="Vazir" w:hAnsi="Vazir" w:cs="Vazir"/>
-          <w:sz w:val="22"/>
-          <w:szCs w:val="22"/>
-          <w:rtl/>
-        </w:rPr>
-        <w:t xml:space="preserve">زمانی استفاده می‌شود که بخواهیم دولوپرها را موظف سازیم تا در حین ارث‌بری </w:t>
-      </w:r>
-      <w:r>
-        <w:rPr>
-          <w:rStyle w:val="Strong"/>
-          <w:rFonts w:ascii="Vazir" w:hAnsi="Vazir" w:cs="Vazir"/>
-          <w:sz w:val="22"/>
-          <w:szCs w:val="22"/>
-          <w:rtl/>
-        </w:rPr>
-        <w:t>حتماً</w:t>
-      </w:r>
-      <w:r>
-        <w:rPr>
-          <w:rFonts w:ascii="Vazir" w:hAnsi="Vazir" w:cs="Vazir"/>
-          <w:sz w:val="22"/>
-          <w:szCs w:val="22"/>
-          <w:rtl/>
-        </w:rPr>
-        <w:t xml:space="preserve"> متد خاصی را پیاده‌سازی کنند و این در حالی است که صرفاً در مورد نام متد اطمینان داریم و نمی‌دانیم الگوریتم داخلش به چه شکل باید باشد. زمانی که کلاسی از جنس اَبسترکت می‌نویسیم، موظف هستیم تا حداقل یک متد از جنس اَبسترکت نیز داخل آن کلاس تعریف نماییم و لازم به توضیح است که متدهای اَبسترکت فقط حاوی نام و احتمالاً آرگومان‌های ورودی هستند که با این تفاسیر هرگز قادر به ساخت آبجکت از روی کلاس‌های اَبسترکت نخواهیم بود بلکه برای ساخت یک آبجکت، ابتدا باید یک کلاس فرزند بسازیم که از کلاس اَبسترکت والد ارث‌بری کرده باشد سپس الگوریتم مد نظر خود را داخل کلاس فرزند پیاده‌سازی نماییم</w:t>
-      </w:r>
-      <w:r>
-        <w:rPr>
-          <w:rFonts w:ascii="Vazir" w:hAnsi="Vazir" w:cs="Vazir"/>
-          <w:sz w:val="22"/>
-          <w:szCs w:val="22"/>
-        </w:rPr>
-        <w:t>.</w:t>
-      </w:r>
-    </w:p>
-    <w:p>
-      <w:pPr>
-        <w:pStyle w:val="NormalWeb"/>
-        <w:bidi/>
-        <w:rPr>
-          <w:rFonts w:ascii="Vazir" w:hAnsi="Vazir" w:cs="Vazir"/>
-          <w:sz w:val="22"/>
-          <w:szCs w:val="22"/>
-        </w:rPr>
-      </w:pPr>
-      <w:r>
-        <w:rPr>
-          <w:rFonts w:ascii="Vazir" w:hAnsi="Vazir" w:cs="Vazir"/>
-          <w:sz w:val="22"/>
-          <w:szCs w:val="22"/>
-          <w:rtl/>
-        </w:rPr>
-        <w:t>به نوعی می‌توان کلاس‌های اَبسترکت را به اینترفیس‌ها تشبیه کرد با این تفاوت که اینترفیس یک کلاس اَبسترکت است که کلیهٔ متدهایش اَبسترکت می‌باشند اما این در حالی است که در کلاس‌های اَبسترکت علاوه بر حداقل یک متد اَبسترکت، می‌توان متدهای معمولی نیز داشت</w:t>
-      </w:r>
-      <w:r>
-        <w:rPr>
-          <w:rFonts w:ascii="Vazir" w:hAnsi="Vazir" w:cs="Vazir"/>
-          <w:sz w:val="22"/>
-          <w:szCs w:val="22"/>
-        </w:rPr>
-        <w:t>.</w:t>
-      </w:r>
-    </w:p>
-    <w:p>
-      <w:pPr>
-        <w:pStyle w:val="NormalWeb"/>
-        <w:bidi/>
-        <w:rPr>
-          <w:rFonts w:ascii="Vazir" w:hAnsi="Vazir" w:cs="Vazir"/>
-          <w:b/>
-          <w:bCs/>
-          <w:sz w:val="22"/>
-          <w:szCs w:val="22"/>
-          <w:rtl/>
-          <w:lang w:bidi="fa-IR"/>
-        </w:rPr>
-      </w:pPr>
-      <w:r>
-        <w:rPr>
-          <w:rFonts w:ascii="Vazir" w:hAnsi="Vazir" w:cs="Vazir"/>
-          <w:b/>
-          <w:bCs/>
-          <w:sz w:val="22"/>
-          <w:szCs w:val="22"/>
-        </w:rPr>
-        <w:t>Thread</w:t>
-      </w:r>
-      <w:r>
-        <w:rPr>
-          <w:rFonts w:ascii="Vazir" w:hAnsi="Vazir" w:cs="Vazir" w:hint="cs"/>
-          <w:b/>
-          <w:bCs/>
-          <w:sz w:val="22"/>
-          <w:szCs w:val="22"/>
-          <w:rtl/>
-          <w:lang w:bidi="fa-IR"/>
-        </w:rPr>
-        <w:t xml:space="preserve"> چیست؟</w:t>
-      </w:r>
-    </w:p>
-    <w:p>
-      <w:pPr>
-        <w:pStyle w:val="NormalWeb"/>
-        <w:bidi/>
-        <w:rPr>
-          <w:rFonts w:ascii="Vazir" w:hAnsi="Vazir" w:cs="Vazir" w:hint="cs"/>
-          <w:sz w:val="22"/>
-          <w:szCs w:val="22"/>
-          <w:rtl/>
-          <w:lang w:bidi="fa-IR"/>
-        </w:rPr>
-      </w:pPr>
-    </w:p>
-    <w:p>
-      <w:pPr>
-        <w:shd w:val="clear" w:color="auto" w:fill="FFFFFF"/>
-        <w:bidi/>
-        <w:spacing w:before="100" w:beforeAutospacing="1" w:after="100" w:afterAutospacing="1" w:line="240" w:lineRule="auto"/>
-        <w:ind w:left="720" w:hanging="270"/>
-        <w:jc w:val="both"/>
-        <w:rPr>
-          <w:rFonts w:ascii="Vazir" w:hAnsi="Vazir" w:cs="Vazir" w:hint="cs"/>
+          <w:rFonts w:ascii="Vazir" w:hAnsi="Vazir" w:cs="Vazir"/>
           <w:rtl/>
           <w:lang w:bidi="fa-IR"/>
         </w:rPr>

</xml_diff>